<commit_message>
agregué la práctiva comparativa
</commit_message>
<xml_diff>
--- a/Clase 7 Estructura/Consignas/Práctica comparativa.docx
+++ b/Clase 7 Estructura/Consignas/Práctica comparativa.docx
@@ -1,225 +1,156 @@
 
 <file path=word/document.xml><?xml version="1.0" encoding="utf-8"?>
-<w:document xmlns:mc="http://schemas.openxmlformats.org/markup-compatibility/2006" xmlns:o="urn:schemas-microsoft-com:office:office" xmlns:r="http://schemas.openxmlformats.org/officeDocument/2006/relationships" xmlns:m="http://schemas.openxmlformats.org/officeDocument/2006/math" xmlns:v="urn:schemas-microsoft-com:vml" xmlns:wp="http://schemas.openxmlformats.org/drawingml/2006/wordprocessingDrawing" xmlns:w10="urn:schemas-microsoft-com:office:word" xmlns:w="http://schemas.openxmlformats.org/wordprocessingml/2006/main" xmlns:wne="http://schemas.microsoft.com/office/word/2006/wordml" xmlns:sl="http://schemas.openxmlformats.org/schemaLibrary/2006/main" xmlns:a="http://schemas.openxmlformats.org/drawingml/2006/main" xmlns:pic="http://schemas.openxmlformats.org/drawingml/2006/picture" xmlns:c="http://schemas.openxmlformats.org/drawingml/2006/chart" xmlns:lc="http://schemas.openxmlformats.org/drawingml/2006/lockedCanvas" xmlns:dgm="http://schemas.openxmlformats.org/drawingml/2006/diagram" xmlns:wps="http://schemas.microsoft.com/office/word/2010/wordprocessingShape" xmlns:wpg="http://schemas.microsoft.com/office/word/2010/wordprocessingGroup" xmlns:w14="http://schemas.microsoft.com/office/word/2010/wordml" xmlns:w15="http://schemas.microsoft.com/office/word/2012/wordml">
+<w:document xmlns:wpc="http://schemas.microsoft.com/office/word/2010/wordprocessingCanvas" xmlns:cx="http://schemas.microsoft.com/office/drawing/2014/chartex" xmlns:cx1="http://schemas.microsoft.com/office/drawing/2015/9/8/chartex" xmlns:cx2="http://schemas.microsoft.com/office/drawing/2015/10/21/chartex" xmlns:cx3="http://schemas.microsoft.com/office/drawing/2016/5/9/chartex" xmlns:cx4="http://schemas.microsoft.com/office/drawing/2016/5/10/chartex" xmlns:cx5="http://schemas.microsoft.com/office/drawing/2016/5/11/chartex" xmlns:cx6="http://schemas.microsoft.com/office/drawing/2016/5/12/chartex" xmlns:cx7="http://schemas.microsoft.com/office/drawing/2016/5/13/chartex" xmlns:cx8="http://schemas.microsoft.com/office/drawing/2016/5/14/chartex" xmlns:mc="http://schemas.openxmlformats.org/markup-compatibility/2006" xmlns:aink="http://schemas.microsoft.com/office/drawing/2016/ink" xmlns:am3d="http://schemas.microsoft.com/office/drawing/2017/model3d" xmlns:o="urn:schemas-microsoft-com:office:office" xmlns:r="http://schemas.openxmlformats.org/officeDocument/2006/relationships" xmlns:m="http://schemas.openxmlformats.org/officeDocument/2006/math" xmlns:v="urn:schemas-microsoft-com:vml" xmlns:wp14="http://schemas.microsoft.com/office/word/2010/wordprocessingDrawing" xmlns:wp="http://schemas.openxmlformats.org/drawingml/2006/wordprocessingDrawing" xmlns:w10="urn:schemas-microsoft-com:office:word" xmlns:w="http://schemas.openxmlformats.org/wordprocessingml/2006/main" xmlns:w14="http://schemas.microsoft.com/office/word/2010/wordml" xmlns:w15="http://schemas.microsoft.com/office/word/2012/wordml" xmlns:w16cex="http://schemas.microsoft.com/office/word/2018/wordml/cex" xmlns:w16cid="http://schemas.microsoft.com/office/word/2016/wordml/cid" xmlns:w16="http://schemas.microsoft.com/office/word/2018/wordml" xmlns:w16sdtdh="http://schemas.microsoft.com/office/word/2020/wordml/sdtdatahash" xmlns:w16se="http://schemas.microsoft.com/office/word/2015/wordml/symex" xmlns:wpg="http://schemas.microsoft.com/office/word/2010/wordprocessingGroup" xmlns:wpi="http://schemas.microsoft.com/office/word/2010/wordprocessingInk" xmlns:wne="http://schemas.microsoft.com/office/word/2006/wordml" xmlns:wps="http://schemas.microsoft.com/office/word/2010/wordprocessingShape" mc:Ignorable="w14 w15 w16se w16cid w16 w16cex w16sdtdh wp14">
   <w:body>
     <w:p>
       <w:pPr>
-        <w:pStyle w:val="Title"/>
-        <w:pageBreakBefore w:val="0"/>
-        <w:rPr/>
-      </w:pPr>
-      <w:bookmarkStart w:colFirst="0" w:colLast="0" w:name="_83pbr5ncc1x" w:id="0"/>
+        <w:pStyle w:val="Ttulo"/>
+      </w:pPr>
+      <w:bookmarkStart w:id="0" w:name="_83pbr5ncc1x" w:colFirst="0" w:colLast="0"/>
       <w:bookmarkEnd w:id="0"/>
       <w:r>
+        <w:t xml:space="preserve">Práctica comparativa </w:t>
+      </w:r>
+    </w:p>
+    <w:p/>
+    <w:p>
+      <w:r>
         <w:rPr>
-          <w:rtl w:val="0"/>
+          <w:b/>
+          <w:u w:val="single"/>
         </w:rPr>
-        <w:t xml:space="preserve">Práctica comparativa </w:t>
+        <w:t>Objetivo</w:t>
+      </w:r>
+      <w:r>
+        <w:t>: hacer un análisis comparativo para resolver el problema de Matilda.</w:t>
       </w:r>
     </w:p>
+    <w:p/>
     <w:p>
-      <w:pPr>
-        <w:pageBreakBefore w:val="0"/>
-        <w:rPr/>
-      </w:pPr>
-      <w:r>
-        <w:rPr>
-          <w:rtl w:val="0"/>
-        </w:rPr>
+      <w:r>
+        <w:t>En la familia somos tres hermanos y nuestro padre, que se encuentra de viaje en el exterior, nos envió de regalo tres procesadores para nuestras diferentes necesidades, yo (Matilda) le pedí uno para poder jugar al tan esperado Cyberpunk 2077, mi pequeño he</w:t>
+      </w:r>
+      <w:r>
+        <w:t>rmano, Marcelo, en cambio, solamente le pidió uno para ejecutar la suite de Office 2019 y, por último, mi hermano mayor le encargó uno para poder hacer ediciones de video en un programa llamado Wondershare Filmora X.</w:t>
       </w:r>
     </w:p>
+    <w:p/>
     <w:p>
-      <w:pPr>
-        <w:pageBreakBefore w:val="0"/>
-        <w:rPr/>
-      </w:pPr>
-      <w:r>
-        <w:rPr>
-          <w:b w:val="1"/>
-          <w:u w:val="single"/>
-          <w:rtl w:val="0"/>
-        </w:rPr>
-        <w:t xml:space="preserve">Objetivo</w:t>
-      </w:r>
-      <w:r>
-        <w:rPr>
-          <w:rtl w:val="0"/>
-        </w:rPr>
-        <w:t xml:space="preserve">: hacer un análisis comparativo para resolver el problema de Matilda.</w:t>
+      <w:r>
+        <w:t>Estamos confundidos debido a que no lo</w:t>
+      </w:r>
+      <w:r>
+        <w:t>s etiqueto con nombres…</w:t>
       </w:r>
     </w:p>
+    <w:p/>
     <w:p>
-      <w:pPr>
-        <w:pageBreakBefore w:val="0"/>
-        <w:rPr/>
-      </w:pPr>
-      <w:r>
-        <w:rPr>
-          <w:rtl w:val="0"/>
-        </w:rPr>
+      <w:r>
+        <w:t>Nuestro padre nos envió los siguientes procesadores:</w:t>
       </w:r>
     </w:p>
+    <w:p/>
     <w:p>
       <w:pPr>
-        <w:pageBreakBefore w:val="0"/>
-        <w:rPr/>
-      </w:pPr>
-      <w:r>
-        <w:rPr>
-          <w:rtl w:val="0"/>
-        </w:rPr>
-        <w:t xml:space="preserve">En la familia somos tres hermanos y nuestro padre, que se encuentra de viaje en el exterior, nos envió de regalo tres procesadores para nuestras diferentes necesidades, yo (Matilda) le pedí uno para poder jugar al tan esperado Cyberpunk 2077, mi pequeño hermano, Marcelo, en cambio, solamente le pidió uno para ejecutar la suite de Office 2019 y, por último, mi hermano mayor le encargó uno para poder hacer ediciones de video en un programa llamado Wondershare Filmora X.</w:t>
-      </w:r>
-    </w:p>
-    <w:p>
-      <w:pPr>
-        <w:pageBreakBefore w:val="0"/>
-        <w:rPr/>
-      </w:pPr>
-      <w:r>
-        <w:rPr>
-          <w:rtl w:val="0"/>
-        </w:rPr>
-      </w:r>
-    </w:p>
-    <w:p>
-      <w:pPr>
-        <w:pageBreakBefore w:val="0"/>
-        <w:rPr/>
-      </w:pPr>
-      <w:r>
-        <w:rPr>
-          <w:rtl w:val="0"/>
-        </w:rPr>
-        <w:t xml:space="preserve">Estamos confundidos debido a que no los etiqueto con nombres…</w:t>
-      </w:r>
-    </w:p>
-    <w:p>
-      <w:pPr>
-        <w:pageBreakBefore w:val="0"/>
-        <w:rPr/>
-      </w:pPr>
-      <w:r>
-        <w:rPr>
-          <w:rtl w:val="0"/>
-        </w:rPr>
-      </w:r>
-    </w:p>
-    <w:p>
-      <w:pPr>
-        <w:pageBreakBefore w:val="0"/>
-        <w:rPr/>
-      </w:pPr>
-      <w:r>
-        <w:rPr>
-          <w:rtl w:val="0"/>
-        </w:rPr>
-        <w:t xml:space="preserve">Nuestro padre nos envió los siguientes procesadores:</w:t>
-      </w:r>
-    </w:p>
-    <w:p>
-      <w:pPr>
-        <w:pageBreakBefore w:val="0"/>
-        <w:rPr/>
-      </w:pPr>
-      <w:r>
-        <w:rPr>
-          <w:rtl w:val="0"/>
-        </w:rPr>
-      </w:r>
-    </w:p>
-    <w:p>
-      <w:pPr>
-        <w:pageBreakBefore w:val="0"/>
         <w:numPr>
           <w:ilvl w:val="0"/>
           <w:numId w:val="1"/>
         </w:numPr>
-        <w:ind w:left="720" w:hanging="360"/>
-        <w:rPr>
-          <w:u w:val="none"/>
-        </w:rPr>
-      </w:pPr>
-      <w:r>
-        <w:rPr>
-          <w:rtl w:val="0"/>
-        </w:rPr>
-        <w:t xml:space="preserve">Amd Ryzen 5 3600</w:t>
+      </w:pPr>
+      <w:r>
+        <w:t>Amd Ryzen 5 3600</w:t>
       </w:r>
     </w:p>
     <w:p>
       <w:pPr>
-        <w:pageBreakBefore w:val="0"/>
         <w:numPr>
           <w:ilvl w:val="0"/>
           <w:numId w:val="1"/>
         </w:numPr>
-        <w:ind w:left="720" w:hanging="360"/>
-        <w:rPr>
-          <w:u w:val="none"/>
-        </w:rPr>
-      </w:pPr>
-      <w:r>
-        <w:rPr>
-          <w:rtl w:val="0"/>
-        </w:rPr>
-        <w:t xml:space="preserve">Amd a8 9600</w:t>
+      </w:pPr>
+      <w:r>
+        <w:t>Amd a8 9600</w:t>
       </w:r>
     </w:p>
     <w:p>
       <w:pPr>
-        <w:pageBreakBefore w:val="0"/>
         <w:numPr>
           <w:ilvl w:val="0"/>
           <w:numId w:val="1"/>
         </w:numPr>
-        <w:ind w:left="720" w:hanging="360"/>
-        <w:rPr>
-          <w:u w:val="none"/>
-        </w:rPr>
-      </w:pPr>
-      <w:r>
-        <w:rPr>
-          <w:rtl w:val="0"/>
-        </w:rPr>
-        <w:t xml:space="preserve">intel i3 3230</w:t>
+      </w:pPr>
+      <w:r>
+        <w:t>intel i3 3230</w:t>
+      </w:r>
+    </w:p>
+    <w:p/>
+    <w:p>
+      <w:r>
+        <w:t>¿Cuál es para cada uno?</w:t>
+      </w:r>
+    </w:p>
+    <w:p/>
+    <w:p>
+      <w:pPr>
+        <w:pStyle w:val="Prrafodelista"/>
+        <w:numPr>
+          <w:ilvl w:val="0"/>
+          <w:numId w:val="2"/>
+        </w:numPr>
+      </w:pPr>
+      <w:r>
+        <w:t>Para matilda Amd Ryzen 5 3600</w:t>
       </w:r>
     </w:p>
     <w:p>
       <w:pPr>
-        <w:pageBreakBefore w:val="0"/>
-        <w:rPr/>
-      </w:pPr>
-      <w:r>
-        <w:rPr>
-          <w:rtl w:val="0"/>
-        </w:rPr>
+        <w:pStyle w:val="Prrafodelista"/>
+        <w:numPr>
+          <w:ilvl w:val="0"/>
+          <w:numId w:val="2"/>
+        </w:numPr>
+      </w:pPr>
+      <w:r>
+        <w:t xml:space="preserve">Para marcelo intel </w:t>
+      </w:r>
+      <w:r>
+        <w:t>a8 9600</w:t>
       </w:r>
     </w:p>
     <w:p>
       <w:pPr>
-        <w:pageBreakBefore w:val="0"/>
-        <w:rPr/>
-      </w:pPr>
-      <w:r>
-        <w:rPr>
-          <w:rtl w:val="0"/>
-        </w:rPr>
-        <w:t xml:space="preserve">¿Cuál es para cada uno?</w:t>
+        <w:pStyle w:val="Prrafodelista"/>
+        <w:numPr>
+          <w:ilvl w:val="0"/>
+          <w:numId w:val="2"/>
+        </w:numPr>
+      </w:pPr>
+      <w:r>
+        <w:t xml:space="preserve">Para el hermano </w:t>
+      </w:r>
+      <w:r>
+        <w:t xml:space="preserve">mayor </w:t>
+      </w:r>
+      <w:r>
+        <w:t>i3 3230</w:t>
       </w:r>
     </w:p>
     <w:sectPr>
-      <w:pgSz w:h="16834" w:w="11909" w:orient="portrait"/>
-      <w:pgMar w:bottom="1440" w:top="1440" w:left="1440" w:right="1440" w:header="720" w:footer="720"/>
+      <w:pgSz w:w="11909" w:h="16834"/>
+      <w:pgMar w:top="1440" w:right="1440" w:bottom="1440" w:left="1440" w:header="720" w:footer="720" w:gutter="0"/>
       <w:pgNumType w:start="1"/>
+      <w:cols w:space="720"/>
     </w:sectPr>
   </w:body>
 </w:document>
 </file>
 
 <file path=word/numbering.xml><?xml version="1.0" encoding="utf-8"?>
-<w:numbering xmlns:mc="http://schemas.openxmlformats.org/markup-compatibility/2006" xmlns:o="urn:schemas-microsoft-com:office:office" xmlns:r="http://schemas.openxmlformats.org/officeDocument/2006/relationships" xmlns:m="http://schemas.openxmlformats.org/officeDocument/2006/math" xmlns:v="urn:schemas-microsoft-com:vml" xmlns:wp="http://schemas.openxmlformats.org/drawingml/2006/wordprocessingDrawing" xmlns:w10="urn:schemas-microsoft-com:office:word" xmlns:w="http://schemas.openxmlformats.org/wordprocessingml/2006/main" xmlns:wne="http://schemas.microsoft.com/office/word/2006/wordml" xmlns:sl="http://schemas.openxmlformats.org/schemaLibrary/2006/main" xmlns:a="http://schemas.openxmlformats.org/drawingml/2006/main" xmlns:pic="http://schemas.openxmlformats.org/drawingml/2006/picture" xmlns:c="http://schemas.openxmlformats.org/drawingml/2006/chart" xmlns:lc="http://schemas.openxmlformats.org/drawingml/2006/lockedCanvas" xmlns:dgm="http://schemas.openxmlformats.org/drawingml/2006/diagram" xmlns:wps="http://schemas.microsoft.com/office/word/2010/wordprocessingShape" xmlns:wpg="http://schemas.microsoft.com/office/word/2010/wordprocessingGroup" xmlns:w14="http://schemas.microsoft.com/office/word/2010/wordml" xmlns:w15="http://schemas.microsoft.com/office/word/2012/wordml">
-  <w:abstractNum w:abstractNumId="1">
+<w:numbering xmlns:wpc="http://schemas.microsoft.com/office/word/2010/wordprocessingCanvas" xmlns:cx="http://schemas.microsoft.com/office/drawing/2014/chartex" xmlns:cx1="http://schemas.microsoft.com/office/drawing/2015/9/8/chartex" xmlns:cx2="http://schemas.microsoft.com/office/drawing/2015/10/21/chartex" xmlns:cx3="http://schemas.microsoft.com/office/drawing/2016/5/9/chartex" xmlns:cx4="http://schemas.microsoft.com/office/drawing/2016/5/10/chartex" xmlns:cx5="http://schemas.microsoft.com/office/drawing/2016/5/11/chartex" xmlns:cx6="http://schemas.microsoft.com/office/drawing/2016/5/12/chartex" xmlns:cx7="http://schemas.microsoft.com/office/drawing/2016/5/13/chartex" xmlns:cx8="http://schemas.microsoft.com/office/drawing/2016/5/14/chartex" xmlns:mc="http://schemas.openxmlformats.org/markup-compatibility/2006" xmlns:aink="http://schemas.microsoft.com/office/drawing/2016/ink" xmlns:am3d="http://schemas.microsoft.com/office/drawing/2017/model3d" xmlns:o="urn:schemas-microsoft-com:office:office" xmlns:r="http://schemas.openxmlformats.org/officeDocument/2006/relationships" xmlns:m="http://schemas.openxmlformats.org/officeDocument/2006/math" xmlns:v="urn:schemas-microsoft-com:vml" xmlns:wp14="http://schemas.microsoft.com/office/word/2010/wordprocessingDrawing" xmlns:wp="http://schemas.openxmlformats.org/drawingml/2006/wordprocessingDrawing" xmlns:w10="urn:schemas-microsoft-com:office:word" xmlns:w="http://schemas.openxmlformats.org/wordprocessingml/2006/main" xmlns:w14="http://schemas.microsoft.com/office/word/2010/wordml" xmlns:w15="http://schemas.microsoft.com/office/word/2012/wordml" xmlns:w16cex="http://schemas.microsoft.com/office/word/2018/wordml/cex" xmlns:w16cid="http://schemas.microsoft.com/office/word/2016/wordml/cid" xmlns:w16="http://schemas.microsoft.com/office/word/2018/wordml" xmlns:w16sdtdh="http://schemas.microsoft.com/office/word/2020/wordml/sdtdatahash" xmlns:w16se="http://schemas.microsoft.com/office/word/2015/wordml/symex" xmlns:wpg="http://schemas.microsoft.com/office/word/2010/wordprocessingGroup" xmlns:wpi="http://schemas.microsoft.com/office/word/2010/wordprocessingInk" xmlns:wne="http://schemas.microsoft.com/office/word/2006/wordml" xmlns:wps="http://schemas.microsoft.com/office/word/2010/wordprocessingShape" mc:Ignorable="w14 w15 w16se w16cid w16 w16cex w16sdtdh wp14">
+  <w:abstractNum w:abstractNumId="0" w15:restartNumberingAfterBreak="0">
+    <w:nsid w:val="15B85FD2"/>
+    <w:multiLevelType w:val="multilevel"/>
+    <w:tmpl w:val="6FF6B226"/>
     <w:lvl w:ilvl="0">
       <w:start w:val="1"/>
       <w:numFmt w:val="bullet"/>
@@ -326,24 +257,139 @@
       </w:pPr>
       <w:rPr>
         <w:u w:val="none"/>
+      </w:rPr>
+    </w:lvl>
+  </w:abstractNum>
+  <w:abstractNum w:abstractNumId="1" w15:restartNumberingAfterBreak="0">
+    <w:nsid w:val="3A2F63D0"/>
+    <w:multiLevelType w:val="hybridMultilevel"/>
+    <w:tmpl w:val="B3E630BC"/>
+    <w:lvl w:ilvl="0" w:tplc="1C88FE42">
+      <w:numFmt w:val="bullet"/>
+      <w:lvlText w:val="-"/>
+      <w:lvlJc w:val="left"/>
+      <w:pPr>
+        <w:ind w:left="720" w:hanging="360"/>
+      </w:pPr>
+      <w:rPr>
+        <w:rFonts w:ascii="Arial" w:eastAsia="Arial" w:hAnsi="Arial" w:cs="Arial" w:hint="default"/>
+      </w:rPr>
+    </w:lvl>
+    <w:lvl w:ilvl="1" w:tplc="240A0003" w:tentative="1">
+      <w:start w:val="1"/>
+      <w:numFmt w:val="bullet"/>
+      <w:lvlText w:val="o"/>
+      <w:lvlJc w:val="left"/>
+      <w:pPr>
+        <w:ind w:left="1440" w:hanging="360"/>
+      </w:pPr>
+      <w:rPr>
+        <w:rFonts w:ascii="Courier New" w:hAnsi="Courier New" w:cs="Courier New" w:hint="default"/>
+      </w:rPr>
+    </w:lvl>
+    <w:lvl w:ilvl="2" w:tplc="240A0005" w:tentative="1">
+      <w:start w:val="1"/>
+      <w:numFmt w:val="bullet"/>
+      <w:lvlText w:val=""/>
+      <w:lvlJc w:val="left"/>
+      <w:pPr>
+        <w:ind w:left="2160" w:hanging="360"/>
+      </w:pPr>
+      <w:rPr>
+        <w:rFonts w:ascii="Wingdings" w:hAnsi="Wingdings" w:hint="default"/>
+      </w:rPr>
+    </w:lvl>
+    <w:lvl w:ilvl="3" w:tplc="240A0001" w:tentative="1">
+      <w:start w:val="1"/>
+      <w:numFmt w:val="bullet"/>
+      <w:lvlText w:val=""/>
+      <w:lvlJc w:val="left"/>
+      <w:pPr>
+        <w:ind w:left="2880" w:hanging="360"/>
+      </w:pPr>
+      <w:rPr>
+        <w:rFonts w:ascii="Symbol" w:hAnsi="Symbol" w:hint="default"/>
+      </w:rPr>
+    </w:lvl>
+    <w:lvl w:ilvl="4" w:tplc="240A0003" w:tentative="1">
+      <w:start w:val="1"/>
+      <w:numFmt w:val="bullet"/>
+      <w:lvlText w:val="o"/>
+      <w:lvlJc w:val="left"/>
+      <w:pPr>
+        <w:ind w:left="3600" w:hanging="360"/>
+      </w:pPr>
+      <w:rPr>
+        <w:rFonts w:ascii="Courier New" w:hAnsi="Courier New" w:cs="Courier New" w:hint="default"/>
+      </w:rPr>
+    </w:lvl>
+    <w:lvl w:ilvl="5" w:tplc="240A0005" w:tentative="1">
+      <w:start w:val="1"/>
+      <w:numFmt w:val="bullet"/>
+      <w:lvlText w:val=""/>
+      <w:lvlJc w:val="left"/>
+      <w:pPr>
+        <w:ind w:left="4320" w:hanging="360"/>
+      </w:pPr>
+      <w:rPr>
+        <w:rFonts w:ascii="Wingdings" w:hAnsi="Wingdings" w:hint="default"/>
+      </w:rPr>
+    </w:lvl>
+    <w:lvl w:ilvl="6" w:tplc="240A0001" w:tentative="1">
+      <w:start w:val="1"/>
+      <w:numFmt w:val="bullet"/>
+      <w:lvlText w:val=""/>
+      <w:lvlJc w:val="left"/>
+      <w:pPr>
+        <w:ind w:left="5040" w:hanging="360"/>
+      </w:pPr>
+      <w:rPr>
+        <w:rFonts w:ascii="Symbol" w:hAnsi="Symbol" w:hint="default"/>
+      </w:rPr>
+    </w:lvl>
+    <w:lvl w:ilvl="7" w:tplc="240A0003" w:tentative="1">
+      <w:start w:val="1"/>
+      <w:numFmt w:val="bullet"/>
+      <w:lvlText w:val="o"/>
+      <w:lvlJc w:val="left"/>
+      <w:pPr>
+        <w:ind w:left="5760" w:hanging="360"/>
+      </w:pPr>
+      <w:rPr>
+        <w:rFonts w:ascii="Courier New" w:hAnsi="Courier New" w:cs="Courier New" w:hint="default"/>
+      </w:rPr>
+    </w:lvl>
+    <w:lvl w:ilvl="8" w:tplc="240A0005" w:tentative="1">
+      <w:start w:val="1"/>
+      <w:numFmt w:val="bullet"/>
+      <w:lvlText w:val=""/>
+      <w:lvlJc w:val="left"/>
+      <w:pPr>
+        <w:ind w:left="6480" w:hanging="360"/>
+      </w:pPr>
+      <w:rPr>
+        <w:rFonts w:ascii="Wingdings" w:hAnsi="Wingdings" w:hint="default"/>
       </w:rPr>
     </w:lvl>
   </w:abstractNum>
   <w:num w:numId="1">
+    <w:abstractNumId w:val="0"/>
+  </w:num>
+  <w:num w:numId="2">
     <w:abstractNumId w:val="1"/>
   </w:num>
 </w:numbering>
 </file>
 
 <file path=word/styles.xml><?xml version="1.0" encoding="utf-8"?>
-<w:styles xmlns:mc="http://schemas.openxmlformats.org/markup-compatibility/2006" xmlns:o="urn:schemas-microsoft-com:office:office" xmlns:r="http://schemas.openxmlformats.org/officeDocument/2006/relationships" xmlns:m="http://schemas.openxmlformats.org/officeDocument/2006/math" xmlns:v="urn:schemas-microsoft-com:vml" xmlns:wp="http://schemas.openxmlformats.org/drawingml/2006/wordprocessingDrawing" xmlns:w10="urn:schemas-microsoft-com:office:word" xmlns:w="http://schemas.openxmlformats.org/wordprocessingml/2006/main" xmlns:wne="http://schemas.microsoft.com/office/word/2006/wordml" xmlns:sl="http://schemas.openxmlformats.org/schemaLibrary/2006/main" xmlns:a="http://schemas.openxmlformats.org/drawingml/2006/main" xmlns:pic="http://schemas.openxmlformats.org/drawingml/2006/picture" xmlns:c="http://schemas.openxmlformats.org/drawingml/2006/chart" xmlns:lc="http://schemas.openxmlformats.org/drawingml/2006/lockedCanvas" xmlns:dgm="http://schemas.openxmlformats.org/drawingml/2006/diagram" xmlns:wps="http://schemas.microsoft.com/office/word/2010/wordprocessingShape" xmlns:wpg="http://schemas.microsoft.com/office/word/2010/wordprocessingGroup" xmlns:w14="http://schemas.microsoft.com/office/word/2010/wordml" xmlns:w15="http://schemas.microsoft.com/office/word/2012/wordml">
+<w:styles xmlns:mc="http://schemas.openxmlformats.org/markup-compatibility/2006" xmlns:r="http://schemas.openxmlformats.org/officeDocument/2006/relationships" xmlns:w="http://schemas.openxmlformats.org/wordprocessingml/2006/main" xmlns:w14="http://schemas.microsoft.com/office/word/2010/wordml" xmlns:w15="http://schemas.microsoft.com/office/word/2012/wordml" xmlns:w16cex="http://schemas.microsoft.com/office/word/2018/wordml/cex" xmlns:w16cid="http://schemas.microsoft.com/office/word/2016/wordml/cid" xmlns:w16="http://schemas.microsoft.com/office/word/2018/wordml" xmlns:w16sdtdh="http://schemas.microsoft.com/office/word/2020/wordml/sdtdatahash" xmlns:w16se="http://schemas.microsoft.com/office/word/2015/wordml/symex" mc:Ignorable="w14 w15 w16se w16cid w16 w16cex w16sdtdh">
   <w:docDefaults>
     <w:rPrDefault>
       <w:rPr>
-        <w:rFonts w:ascii="Arial" w:cs="Arial" w:eastAsia="Arial" w:hAnsi="Arial"/>
+        <w:rFonts w:ascii="Arial" w:eastAsia="Arial" w:hAnsi="Arial" w:cs="Arial"/>
         <w:sz w:val="22"/>
         <w:szCs w:val="22"/>
-        <w:lang w:val="es"/>
+        <w:lang w:val="es" w:eastAsia="es-CO" w:bidi="ar-SA"/>
       </w:rPr>
     </w:rPrDefault>
     <w:pPrDefault>
@@ -352,69 +398,457 @@
       </w:pPr>
     </w:pPrDefault>
   </w:docDefaults>
-  <w:style w:type="paragraph" w:styleId="Normal" w:default="1">
-    <w:name w:val="normal"/>
-  </w:style>
-  <w:style w:type="table" w:styleId="TableNormal" w:default="1">
-    <w:name w:val="Table Normal"/>
-  </w:style>
-  <w:style w:type="paragraph" w:styleId="Heading1">
+  <w:latentStyles w:defLockedState="0" w:defUIPriority="99" w:defSemiHidden="0" w:defUnhideWhenUsed="0" w:defQFormat="0" w:count="376">
+    <w:lsdException w:name="Normal" w:uiPriority="0" w:qFormat="1"/>
+    <w:lsdException w:name="heading 1" w:uiPriority="9" w:qFormat="1"/>
+    <w:lsdException w:name="heading 2" w:semiHidden="1" w:uiPriority="9" w:unhideWhenUsed="1" w:qFormat="1"/>
+    <w:lsdException w:name="heading 3" w:semiHidden="1" w:uiPriority="9" w:unhideWhenUsed="1" w:qFormat="1"/>
+    <w:lsdException w:name="heading 4" w:semiHidden="1" w:uiPriority="9" w:unhideWhenUsed="1" w:qFormat="1"/>
+    <w:lsdException w:name="heading 5" w:semiHidden="1" w:uiPriority="9" w:unhideWhenUsed="1" w:qFormat="1"/>
+    <w:lsdException w:name="heading 6" w:semiHidden="1" w:uiPriority="9" w:unhideWhenUsed="1" w:qFormat="1"/>
+    <w:lsdException w:name="heading 7" w:semiHidden="1" w:uiPriority="9" w:unhideWhenUsed="1" w:qFormat="1"/>
+    <w:lsdException w:name="heading 8" w:semiHidden="1" w:uiPriority="9" w:unhideWhenUsed="1" w:qFormat="1"/>
+    <w:lsdException w:name="heading 9" w:semiHidden="1" w:uiPriority="9" w:unhideWhenUsed="1" w:qFormat="1"/>
+    <w:lsdException w:name="index 1" w:semiHidden="1" w:unhideWhenUsed="1"/>
+    <w:lsdException w:name="index 2" w:semiHidden="1" w:unhideWhenUsed="1"/>
+    <w:lsdException w:name="index 3" w:semiHidden="1" w:unhideWhenUsed="1"/>
+    <w:lsdException w:name="index 4" w:semiHidden="1" w:unhideWhenUsed="1"/>
+    <w:lsdException w:name="index 5" w:semiHidden="1" w:unhideWhenUsed="1"/>
+    <w:lsdException w:name="index 6" w:semiHidden="1" w:unhideWhenUsed="1"/>
+    <w:lsdException w:name="index 7" w:semiHidden="1" w:unhideWhenUsed="1"/>
+    <w:lsdException w:name="index 8" w:semiHidden="1" w:unhideWhenUsed="1"/>
+    <w:lsdException w:name="index 9" w:semiHidden="1" w:unhideWhenUsed="1"/>
+    <w:lsdException w:name="toc 1" w:semiHidden="1" w:uiPriority="39" w:unhideWhenUsed="1"/>
+    <w:lsdException w:name="toc 2" w:semiHidden="1" w:uiPriority="39" w:unhideWhenUsed="1"/>
+    <w:lsdException w:name="toc 3" w:semiHidden="1" w:uiPriority="39" w:unhideWhenUsed="1"/>
+    <w:lsdException w:name="toc 4" w:semiHidden="1" w:uiPriority="39" w:unhideWhenUsed="1"/>
+    <w:lsdException w:name="toc 5" w:semiHidden="1" w:uiPriority="39" w:unhideWhenUsed="1"/>
+    <w:lsdException w:name="toc 6" w:semiHidden="1" w:uiPriority="39" w:unhideWhenUsed="1"/>
+    <w:lsdException w:name="toc 7" w:semiHidden="1" w:uiPriority="39" w:unhideWhenUsed="1"/>
+    <w:lsdException w:name="toc 8" w:semiHidden="1" w:uiPriority="39" w:unhideWhenUsed="1"/>
+    <w:lsdException w:name="toc 9" w:semiHidden="1" w:uiPriority="39" w:unhideWhenUsed="1"/>
+    <w:lsdException w:name="Normal Indent" w:semiHidden="1" w:unhideWhenUsed="1"/>
+    <w:lsdException w:name="footnote text" w:semiHidden="1" w:unhideWhenUsed="1"/>
+    <w:lsdException w:name="annotation text" w:semiHidden="1" w:unhideWhenUsed="1"/>
+    <w:lsdException w:name="header" w:semiHidden="1" w:unhideWhenUsed="1"/>
+    <w:lsdException w:name="footer" w:semiHidden="1" w:unhideWhenUsed="1"/>
+    <w:lsdException w:name="index heading" w:semiHidden="1" w:unhideWhenUsed="1"/>
+    <w:lsdException w:name="caption" w:semiHidden="1" w:uiPriority="35" w:unhideWhenUsed="1" w:qFormat="1"/>
+    <w:lsdException w:name="table of figures" w:semiHidden="1" w:unhideWhenUsed="1"/>
+    <w:lsdException w:name="envelope address" w:semiHidden="1" w:unhideWhenUsed="1"/>
+    <w:lsdException w:name="envelope return" w:semiHidden="1" w:unhideWhenUsed="1"/>
+    <w:lsdException w:name="footnote reference" w:semiHidden="1" w:unhideWhenUsed="1"/>
+    <w:lsdException w:name="annotation reference" w:semiHidden="1" w:unhideWhenUsed="1"/>
+    <w:lsdException w:name="line number" w:semiHidden="1" w:unhideWhenUsed="1"/>
+    <w:lsdException w:name="page number" w:semiHidden="1" w:unhideWhenUsed="1"/>
+    <w:lsdException w:name="endnote reference" w:semiHidden="1" w:unhideWhenUsed="1"/>
+    <w:lsdException w:name="endnote text" w:semiHidden="1" w:unhideWhenUsed="1"/>
+    <w:lsdException w:name="table of authorities" w:semiHidden="1" w:unhideWhenUsed="1"/>
+    <w:lsdException w:name="macro" w:semiHidden="1" w:unhideWhenUsed="1"/>
+    <w:lsdException w:name="toa heading" w:semiHidden="1" w:unhideWhenUsed="1"/>
+    <w:lsdException w:name="List" w:semiHidden="1" w:unhideWhenUsed="1"/>
+    <w:lsdException w:name="List Bullet" w:semiHidden="1" w:unhideWhenUsed="1"/>
+    <w:lsdException w:name="List Number" w:semiHidden="1" w:unhideWhenUsed="1"/>
+    <w:lsdException w:name="List 2" w:semiHidden="1" w:unhideWhenUsed="1"/>
+    <w:lsdException w:name="List 3" w:semiHidden="1" w:unhideWhenUsed="1"/>
+    <w:lsdException w:name="List 4" w:semiHidden="1" w:unhideWhenUsed="1"/>
+    <w:lsdException w:name="List 5" w:semiHidden="1" w:unhideWhenUsed="1"/>
+    <w:lsdException w:name="List Bullet 2" w:semiHidden="1" w:unhideWhenUsed="1"/>
+    <w:lsdException w:name="List Bullet 3" w:semiHidden="1" w:unhideWhenUsed="1"/>
+    <w:lsdException w:name="List Bullet 4" w:semiHidden="1" w:unhideWhenUsed="1"/>
+    <w:lsdException w:name="List Bullet 5" w:semiHidden="1" w:unhideWhenUsed="1"/>
+    <w:lsdException w:name="List Number 2" w:semiHidden="1" w:unhideWhenUsed="1"/>
+    <w:lsdException w:name="List Number 3" w:semiHidden="1" w:unhideWhenUsed="1"/>
+    <w:lsdException w:name="List Number 4" w:semiHidden="1" w:unhideWhenUsed="1"/>
+    <w:lsdException w:name="List Number 5" w:semiHidden="1" w:unhideWhenUsed="1"/>
+    <w:lsdException w:name="Title" w:uiPriority="10" w:qFormat="1"/>
+    <w:lsdException w:name="Closing" w:semiHidden="1" w:unhideWhenUsed="1"/>
+    <w:lsdException w:name="Signature" w:semiHidden="1" w:unhideWhenUsed="1"/>
+    <w:lsdException w:name="Default Paragraph Font" w:semiHidden="1" w:uiPriority="1" w:unhideWhenUsed="1"/>
+    <w:lsdException w:name="Body Text" w:semiHidden="1" w:unhideWhenUsed="1"/>
+    <w:lsdException w:name="Body Text Indent" w:semiHidden="1" w:unhideWhenUsed="1"/>
+    <w:lsdException w:name="List Continue" w:semiHidden="1" w:unhideWhenUsed="1"/>
+    <w:lsdException w:name="List Continue 2" w:semiHidden="1" w:unhideWhenUsed="1"/>
+    <w:lsdException w:name="List Continue 3" w:semiHidden="1" w:unhideWhenUsed="1"/>
+    <w:lsdException w:name="List Continue 4" w:semiHidden="1" w:unhideWhenUsed="1"/>
+    <w:lsdException w:name="List Continue 5" w:semiHidden="1" w:unhideWhenUsed="1"/>
+    <w:lsdException w:name="Message Header" w:semiHidden="1" w:unhideWhenUsed="1"/>
+    <w:lsdException w:name="Subtitle" w:uiPriority="11" w:qFormat="1"/>
+    <w:lsdException w:name="Salutation" w:semiHidden="1" w:unhideWhenUsed="1"/>
+    <w:lsdException w:name="Date" w:semiHidden="1" w:unhideWhenUsed="1"/>
+    <w:lsdException w:name="Body Text First Indent" w:semiHidden="1" w:unhideWhenUsed="1"/>
+    <w:lsdException w:name="Body Text First Indent 2" w:semiHidden="1" w:unhideWhenUsed="1"/>
+    <w:lsdException w:name="Note Heading" w:semiHidden="1" w:unhideWhenUsed="1"/>
+    <w:lsdException w:name="Body Text 2" w:semiHidden="1" w:unhideWhenUsed="1"/>
+    <w:lsdException w:name="Body Text 3" w:semiHidden="1" w:unhideWhenUsed="1"/>
+    <w:lsdException w:name="Body Text Indent 2" w:semiHidden="1" w:unhideWhenUsed="1"/>
+    <w:lsdException w:name="Body Text Indent 3" w:semiHidden="1" w:unhideWhenUsed="1"/>
+    <w:lsdException w:name="Block Text" w:semiHidden="1" w:unhideWhenUsed="1"/>
+    <w:lsdException w:name="Hyperlink" w:semiHidden="1" w:unhideWhenUsed="1"/>
+    <w:lsdException w:name="FollowedHyperlink" w:semiHidden="1" w:unhideWhenUsed="1"/>
+    <w:lsdException w:name="Strong" w:uiPriority="22" w:qFormat="1"/>
+    <w:lsdException w:name="Emphasis" w:uiPriority="20" w:qFormat="1"/>
+    <w:lsdException w:name="Document Map" w:semiHidden="1" w:unhideWhenUsed="1"/>
+    <w:lsdException w:name="Plain Text" w:semiHidden="1" w:unhideWhenUsed="1"/>
+    <w:lsdException w:name="E-mail Signature" w:semiHidden="1" w:unhideWhenUsed="1"/>
+    <w:lsdException w:name="HTML Top of Form" w:semiHidden="1" w:unhideWhenUsed="1"/>
+    <w:lsdException w:name="HTML Bottom of Form" w:semiHidden="1" w:unhideWhenUsed="1"/>
+    <w:lsdException w:name="Normal (Web)" w:semiHidden="1" w:unhideWhenUsed="1"/>
+    <w:lsdException w:name="HTML Acronym" w:semiHidden="1" w:unhideWhenUsed="1"/>
+    <w:lsdException w:name="HTML Address" w:semiHidden="1" w:unhideWhenUsed="1"/>
+    <w:lsdException w:name="HTML Cite" w:semiHidden="1" w:unhideWhenUsed="1"/>
+    <w:lsdException w:name="HTML Code" w:semiHidden="1" w:unhideWhenUsed="1"/>
+    <w:lsdException w:name="HTML Definition" w:semiHidden="1" w:unhideWhenUsed="1"/>
+    <w:lsdException w:name="HTML Keyboard" w:semiHidden="1" w:unhideWhenUsed="1"/>
+    <w:lsdException w:name="HTML Preformatted" w:semiHidden="1" w:unhideWhenUsed="1"/>
+    <w:lsdException w:name="HTML Sample" w:semiHidden="1" w:unhideWhenUsed="1"/>
+    <w:lsdException w:name="HTML Typewriter" w:semiHidden="1" w:unhideWhenUsed="1"/>
+    <w:lsdException w:name="HTML Variable" w:semiHidden="1" w:unhideWhenUsed="1"/>
+    <w:lsdException w:name="Normal Table" w:semiHidden="1" w:unhideWhenUsed="1"/>
+    <w:lsdException w:name="annotation subject" w:semiHidden="1" w:unhideWhenUsed="1"/>
+    <w:lsdException w:name="No List" w:semiHidden="1" w:unhideWhenUsed="1"/>
+    <w:lsdException w:name="Outline List 1" w:semiHidden="1" w:unhideWhenUsed="1"/>
+    <w:lsdException w:name="Outline List 2" w:semiHidden="1" w:unhideWhenUsed="1"/>
+    <w:lsdException w:name="Outline List 3" w:semiHidden="1" w:unhideWhenUsed="1"/>
+    <w:lsdException w:name="Table Simple 1" w:semiHidden="1" w:unhideWhenUsed="1"/>
+    <w:lsdException w:name="Table Simple 2" w:semiHidden="1" w:unhideWhenUsed="1"/>
+    <w:lsdException w:name="Table Simple 3" w:semiHidden="1" w:unhideWhenUsed="1"/>
+    <w:lsdException w:name="Table Classic 1" w:semiHidden="1" w:unhideWhenUsed="1"/>
+    <w:lsdException w:name="Table Classic 2" w:semiHidden="1" w:unhideWhenUsed="1"/>
+    <w:lsdException w:name="Table Classic 3" w:semiHidden="1" w:unhideWhenUsed="1"/>
+    <w:lsdException w:name="Table Classic 4" w:semiHidden="1" w:unhideWhenUsed="1"/>
+    <w:lsdException w:name="Table Colorful 1" w:semiHidden="1" w:unhideWhenUsed="1"/>
+    <w:lsdException w:name="Table Colorful 2" w:semiHidden="1" w:unhideWhenUsed="1"/>
+    <w:lsdException w:name="Table Colorful 3" w:semiHidden="1" w:unhideWhenUsed="1"/>
+    <w:lsdException w:name="Table Columns 1" w:semiHidden="1" w:unhideWhenUsed="1"/>
+    <w:lsdException w:name="Table Columns 2" w:semiHidden="1" w:unhideWhenUsed="1"/>
+    <w:lsdException w:name="Table Columns 3" w:semiHidden="1" w:unhideWhenUsed="1"/>
+    <w:lsdException w:name="Table Columns 4" w:semiHidden="1" w:unhideWhenUsed="1"/>
+    <w:lsdException w:name="Table Columns 5" w:semiHidden="1" w:unhideWhenUsed="1"/>
+    <w:lsdException w:name="Table Grid 1" w:semiHidden="1" w:unhideWhenUsed="1"/>
+    <w:lsdException w:name="Table Grid 2" w:semiHidden="1" w:unhideWhenUsed="1"/>
+    <w:lsdException w:name="Table Grid 3" w:semiHidden="1" w:unhideWhenUsed="1"/>
+    <w:lsdException w:name="Table Grid 4" w:semiHidden="1" w:unhideWhenUsed="1"/>
+    <w:lsdException w:name="Table Grid 5" w:semiHidden="1" w:unhideWhenUsed="1"/>
+    <w:lsdException w:name="Table Grid 6" w:semiHidden="1" w:unhideWhenUsed="1"/>
+    <w:lsdException w:name="Table Grid 7" w:semiHidden="1" w:unhideWhenUsed="1"/>
+    <w:lsdException w:name="Table Grid 8" w:semiHidden="1" w:unhideWhenUsed="1"/>
+    <w:lsdException w:name="Table List 1" w:semiHidden="1" w:unhideWhenUsed="1"/>
+    <w:lsdException w:name="Table List 2" w:semiHidden="1" w:unhideWhenUsed="1"/>
+    <w:lsdException w:name="Table List 3" w:semiHidden="1" w:unhideWhenUsed="1"/>
+    <w:lsdException w:name="Table List 4" w:semiHidden="1" w:unhideWhenUsed="1"/>
+    <w:lsdException w:name="Table List 5" w:semiHidden="1" w:unhideWhenUsed="1"/>
+    <w:lsdException w:name="Table List 6" w:semiHidden="1" w:unhideWhenUsed="1"/>
+    <w:lsdException w:name="Table List 7" w:semiHidden="1" w:unhideWhenUsed="1"/>
+    <w:lsdException w:name="Table List 8" w:semiHidden="1" w:unhideWhenUsed="1"/>
+    <w:lsdException w:name="Table 3D effects 1" w:semiHidden="1" w:unhideWhenUsed="1"/>
+    <w:lsdException w:name="Table 3D effects 2" w:semiHidden="1" w:unhideWhenUsed="1"/>
+    <w:lsdException w:name="Table 3D effects 3" w:semiHidden="1" w:unhideWhenUsed="1"/>
+    <w:lsdException w:name="Table Contemporary" w:semiHidden="1" w:unhideWhenUsed="1"/>
+    <w:lsdException w:name="Table Elegant" w:semiHidden="1" w:unhideWhenUsed="1"/>
+    <w:lsdException w:name="Table Professional" w:semiHidden="1" w:unhideWhenUsed="1"/>
+    <w:lsdException w:name="Table Subtle 1" w:semiHidden="1" w:unhideWhenUsed="1"/>
+    <w:lsdException w:name="Table Subtle 2" w:semiHidden="1" w:unhideWhenUsed="1"/>
+    <w:lsdException w:name="Table Web 1" w:semiHidden="1" w:unhideWhenUsed="1"/>
+    <w:lsdException w:name="Table Web 2" w:semiHidden="1" w:unhideWhenUsed="1"/>
+    <w:lsdException w:name="Table Web 3" w:semiHidden="1" w:unhideWhenUsed="1"/>
+    <w:lsdException w:name="Balloon Text" w:semiHidden="1" w:unhideWhenUsed="1"/>
+    <w:lsdException w:name="Table Grid" w:uiPriority="39"/>
+    <w:lsdException w:name="Table Theme" w:semiHidden="1" w:unhideWhenUsed="1"/>
+    <w:lsdException w:name="Placeholder Text" w:semiHidden="1"/>
+    <w:lsdException w:name="No Spacing" w:uiPriority="1" w:qFormat="1"/>
+    <w:lsdException w:name="Light Shading" w:uiPriority="60"/>
+    <w:lsdException w:name="Light List" w:uiPriority="61"/>
+    <w:lsdException w:name="Light Grid" w:uiPriority="62"/>
+    <w:lsdException w:name="Medium Shading 1" w:uiPriority="63"/>
+    <w:lsdException w:name="Medium Shading 2" w:uiPriority="64"/>
+    <w:lsdException w:name="Medium List 1" w:uiPriority="65"/>
+    <w:lsdException w:name="Medium List 2" w:uiPriority="66"/>
+    <w:lsdException w:name="Medium Grid 1" w:uiPriority="67"/>
+    <w:lsdException w:name="Medium Grid 2" w:uiPriority="68"/>
+    <w:lsdException w:name="Medium Grid 3" w:uiPriority="69"/>
+    <w:lsdException w:name="Dark List" w:uiPriority="70"/>
+    <w:lsdException w:name="Colorful Shading" w:uiPriority="71"/>
+    <w:lsdException w:name="Colorful List" w:uiPriority="72"/>
+    <w:lsdException w:name="Colorful Grid" w:uiPriority="73"/>
+    <w:lsdException w:name="Light Shading Accent 1" w:uiPriority="60"/>
+    <w:lsdException w:name="Light List Accent 1" w:uiPriority="61"/>
+    <w:lsdException w:name="Light Grid Accent 1" w:uiPriority="62"/>
+    <w:lsdException w:name="Medium Shading 1 Accent 1" w:uiPriority="63"/>
+    <w:lsdException w:name="Medium Shading 2 Accent 1" w:uiPriority="64"/>
+    <w:lsdException w:name="Medium List 1 Accent 1" w:uiPriority="65"/>
+    <w:lsdException w:name="Revision" w:semiHidden="1"/>
+    <w:lsdException w:name="List Paragraph" w:uiPriority="34" w:qFormat="1"/>
+    <w:lsdException w:name="Quote" w:uiPriority="29" w:qFormat="1"/>
+    <w:lsdException w:name="Intense Quote" w:uiPriority="30" w:qFormat="1"/>
+    <w:lsdException w:name="Medium List 2 Accent 1" w:uiPriority="66"/>
+    <w:lsdException w:name="Medium Grid 1 Accent 1" w:uiPriority="67"/>
+    <w:lsdException w:name="Medium Grid 2 Accent 1" w:uiPriority="68"/>
+    <w:lsdException w:name="Medium Grid 3 Accent 1" w:uiPriority="69"/>
+    <w:lsdException w:name="Dark List Accent 1" w:uiPriority="70"/>
+    <w:lsdException w:name="Colorful Shading Accent 1" w:uiPriority="71"/>
+    <w:lsdException w:name="Colorful List Accent 1" w:uiPriority="72"/>
+    <w:lsdException w:name="Colorful Grid Accent 1" w:uiPriority="73"/>
+    <w:lsdException w:name="Light Shading Accent 2" w:uiPriority="60"/>
+    <w:lsdException w:name="Light List Accent 2" w:uiPriority="61"/>
+    <w:lsdException w:name="Light Grid Accent 2" w:uiPriority="62"/>
+    <w:lsdException w:name="Medium Shading 1 Accent 2" w:uiPriority="63"/>
+    <w:lsdException w:name="Medium Shading 2 Accent 2" w:uiPriority="64"/>
+    <w:lsdException w:name="Medium List 1 Accent 2" w:uiPriority="65"/>
+    <w:lsdException w:name="Medium List 2 Accent 2" w:uiPriority="66"/>
+    <w:lsdException w:name="Medium Grid 1 Accent 2" w:uiPriority="67"/>
+    <w:lsdException w:name="Medium Grid 2 Accent 2" w:uiPriority="68"/>
+    <w:lsdException w:name="Medium Grid 3 Accent 2" w:uiPriority="69"/>
+    <w:lsdException w:name="Dark List Accent 2" w:uiPriority="70"/>
+    <w:lsdException w:name="Colorful Shading Accent 2" w:uiPriority="71"/>
+    <w:lsdException w:name="Colorful List Accent 2" w:uiPriority="72"/>
+    <w:lsdException w:name="Colorful Grid Accent 2" w:uiPriority="73"/>
+    <w:lsdException w:name="Light Shading Accent 3" w:uiPriority="60"/>
+    <w:lsdException w:name="Light List Accent 3" w:uiPriority="61"/>
+    <w:lsdException w:name="Light Grid Accent 3" w:uiPriority="62"/>
+    <w:lsdException w:name="Medium Shading 1 Accent 3" w:uiPriority="63"/>
+    <w:lsdException w:name="Medium Shading 2 Accent 3" w:uiPriority="64"/>
+    <w:lsdException w:name="Medium List 1 Accent 3" w:uiPriority="65"/>
+    <w:lsdException w:name="Medium List 2 Accent 3" w:uiPriority="66"/>
+    <w:lsdException w:name="Medium Grid 1 Accent 3" w:uiPriority="67"/>
+    <w:lsdException w:name="Medium Grid 2 Accent 3" w:uiPriority="68"/>
+    <w:lsdException w:name="Medium Grid 3 Accent 3" w:uiPriority="69"/>
+    <w:lsdException w:name="Dark List Accent 3" w:uiPriority="70"/>
+    <w:lsdException w:name="Colorful Shading Accent 3" w:uiPriority="71"/>
+    <w:lsdException w:name="Colorful List Accent 3" w:uiPriority="72"/>
+    <w:lsdException w:name="Colorful Grid Accent 3" w:uiPriority="73"/>
+    <w:lsdException w:name="Light Shading Accent 4" w:uiPriority="60"/>
+    <w:lsdException w:name="Light List Accent 4" w:uiPriority="61"/>
+    <w:lsdException w:name="Light Grid Accent 4" w:uiPriority="62"/>
+    <w:lsdException w:name="Medium Shading 1 Accent 4" w:uiPriority="63"/>
+    <w:lsdException w:name="Medium Shading 2 Accent 4" w:uiPriority="64"/>
+    <w:lsdException w:name="Medium List 1 Accent 4" w:uiPriority="65"/>
+    <w:lsdException w:name="Medium List 2 Accent 4" w:uiPriority="66"/>
+    <w:lsdException w:name="Medium Grid 1 Accent 4" w:uiPriority="67"/>
+    <w:lsdException w:name="Medium Grid 2 Accent 4" w:uiPriority="68"/>
+    <w:lsdException w:name="Medium Grid 3 Accent 4" w:uiPriority="69"/>
+    <w:lsdException w:name="Dark List Accent 4" w:uiPriority="70"/>
+    <w:lsdException w:name="Colorful Shading Accent 4" w:uiPriority="71"/>
+    <w:lsdException w:name="Colorful List Accent 4" w:uiPriority="72"/>
+    <w:lsdException w:name="Colorful Grid Accent 4" w:uiPriority="73"/>
+    <w:lsdException w:name="Light Shading Accent 5" w:uiPriority="60"/>
+    <w:lsdException w:name="Light List Accent 5" w:uiPriority="61"/>
+    <w:lsdException w:name="Light Grid Accent 5" w:uiPriority="62"/>
+    <w:lsdException w:name="Medium Shading 1 Accent 5" w:uiPriority="63"/>
+    <w:lsdException w:name="Medium Shading 2 Accent 5" w:uiPriority="64"/>
+    <w:lsdException w:name="Medium List 1 Accent 5" w:uiPriority="65"/>
+    <w:lsdException w:name="Medium List 2 Accent 5" w:uiPriority="66"/>
+    <w:lsdException w:name="Medium Grid 1 Accent 5" w:uiPriority="67"/>
+    <w:lsdException w:name="Medium Grid 2 Accent 5" w:uiPriority="68"/>
+    <w:lsdException w:name="Medium Grid 3 Accent 5" w:uiPriority="69"/>
+    <w:lsdException w:name="Dark List Accent 5" w:uiPriority="70"/>
+    <w:lsdException w:name="Colorful Shading Accent 5" w:uiPriority="71"/>
+    <w:lsdException w:name="Colorful List Accent 5" w:uiPriority="72"/>
+    <w:lsdException w:name="Colorful Grid Accent 5" w:uiPriority="73"/>
+    <w:lsdException w:name="Light Shading Accent 6" w:uiPriority="60"/>
+    <w:lsdException w:name="Light List Accent 6" w:uiPriority="61"/>
+    <w:lsdException w:name="Light Grid Accent 6" w:uiPriority="62"/>
+    <w:lsdException w:name="Medium Shading 1 Accent 6" w:uiPriority="63"/>
+    <w:lsdException w:name="Medium Shading 2 Accent 6" w:uiPriority="64"/>
+    <w:lsdException w:name="Medium List 1 Accent 6" w:uiPriority="65"/>
+    <w:lsdException w:name="Medium List 2 Accent 6" w:uiPriority="66"/>
+    <w:lsdException w:name="Medium Grid 1 Accent 6" w:uiPriority="67"/>
+    <w:lsdException w:name="Medium Grid 2 Accent 6" w:uiPriority="68"/>
+    <w:lsdException w:name="Medium Grid 3 Accent 6" w:uiPriority="69"/>
+    <w:lsdException w:name="Dark List Accent 6" w:uiPriority="70"/>
+    <w:lsdException w:name="Colorful Shading Accent 6" w:uiPriority="71"/>
+    <w:lsdException w:name="Colorful List Accent 6" w:uiPriority="72"/>
+    <w:lsdException w:name="Colorful Grid Accent 6" w:uiPriority="73"/>
+    <w:lsdException w:name="Subtle Emphasis" w:uiPriority="19" w:qFormat="1"/>
+    <w:lsdException w:name="Intense Emphasis" w:uiPriority="21" w:qFormat="1"/>
+    <w:lsdException w:name="Subtle Reference" w:uiPriority="31" w:qFormat="1"/>
+    <w:lsdException w:name="Intense Reference" w:uiPriority="32" w:qFormat="1"/>
+    <w:lsdException w:name="Book Title" w:uiPriority="33" w:qFormat="1"/>
+    <w:lsdException w:name="Bibliography" w:semiHidden="1" w:uiPriority="37" w:unhideWhenUsed="1"/>
+    <w:lsdException w:name="TOC Heading" w:semiHidden="1" w:uiPriority="39" w:unhideWhenUsed="1" w:qFormat="1"/>
+    <w:lsdException w:name="Plain Table 1" w:uiPriority="41"/>
+    <w:lsdException w:name="Plain Table 2" w:uiPriority="42"/>
+    <w:lsdException w:name="Plain Table 3" w:uiPriority="43"/>
+    <w:lsdException w:name="Plain Table 4" w:uiPriority="44"/>
+    <w:lsdException w:name="Plain Table 5" w:uiPriority="45"/>
+    <w:lsdException w:name="Grid Table Light" w:uiPriority="40"/>
+    <w:lsdException w:name="Grid Table 1 Light" w:uiPriority="46"/>
+    <w:lsdException w:name="Grid Table 2" w:uiPriority="47"/>
+    <w:lsdException w:name="Grid Table 3" w:uiPriority="48"/>
+    <w:lsdException w:name="Grid Table 4" w:uiPriority="49"/>
+    <w:lsdException w:name="Grid Table 5 Dark" w:uiPriority="50"/>
+    <w:lsdException w:name="Grid Table 6 Colorful" w:uiPriority="51"/>
+    <w:lsdException w:name="Grid Table 7 Colorful" w:uiPriority="52"/>
+    <w:lsdException w:name="Grid Table 1 Light Accent 1" w:uiPriority="46"/>
+    <w:lsdException w:name="Grid Table 2 Accent 1" w:uiPriority="47"/>
+    <w:lsdException w:name="Grid Table 3 Accent 1" w:uiPriority="48"/>
+    <w:lsdException w:name="Grid Table 4 Accent 1" w:uiPriority="49"/>
+    <w:lsdException w:name="Grid Table 5 Dark Accent 1" w:uiPriority="50"/>
+    <w:lsdException w:name="Grid Table 6 Colorful Accent 1" w:uiPriority="51"/>
+    <w:lsdException w:name="Grid Table 7 Colorful Accent 1" w:uiPriority="52"/>
+    <w:lsdException w:name="Grid Table 1 Light Accent 2" w:uiPriority="46"/>
+    <w:lsdException w:name="Grid Table 2 Accent 2" w:uiPriority="47"/>
+    <w:lsdException w:name="Grid Table 3 Accent 2" w:uiPriority="48"/>
+    <w:lsdException w:name="Grid Table 4 Accent 2" w:uiPriority="49"/>
+    <w:lsdException w:name="Grid Table 5 Dark Accent 2" w:uiPriority="50"/>
+    <w:lsdException w:name="Grid Table 6 Colorful Accent 2" w:uiPriority="51"/>
+    <w:lsdException w:name="Grid Table 7 Colorful Accent 2" w:uiPriority="52"/>
+    <w:lsdException w:name="Grid Table 1 Light Accent 3" w:uiPriority="46"/>
+    <w:lsdException w:name="Grid Table 2 Accent 3" w:uiPriority="47"/>
+    <w:lsdException w:name="Grid Table 3 Accent 3" w:uiPriority="48"/>
+    <w:lsdException w:name="Grid Table 4 Accent 3" w:uiPriority="49"/>
+    <w:lsdException w:name="Grid Table 5 Dark Accent 3" w:uiPriority="50"/>
+    <w:lsdException w:name="Grid Table 6 Colorful Accent 3" w:uiPriority="51"/>
+    <w:lsdException w:name="Grid Table 7 Colorful Accent 3" w:uiPriority="52"/>
+    <w:lsdException w:name="Grid Table 1 Light Accent 4" w:uiPriority="46"/>
+    <w:lsdException w:name="Grid Table 2 Accent 4" w:uiPriority="47"/>
+    <w:lsdException w:name="Grid Table 3 Accent 4" w:uiPriority="48"/>
+    <w:lsdException w:name="Grid Table 4 Accent 4" w:uiPriority="49"/>
+    <w:lsdException w:name="Grid Table 5 Dark Accent 4" w:uiPriority="50"/>
+    <w:lsdException w:name="Grid Table 6 Colorful Accent 4" w:uiPriority="51"/>
+    <w:lsdException w:name="Grid Table 7 Colorful Accent 4" w:uiPriority="52"/>
+    <w:lsdException w:name="Grid Table 1 Light Accent 5" w:uiPriority="46"/>
+    <w:lsdException w:name="Grid Table 2 Accent 5" w:uiPriority="47"/>
+    <w:lsdException w:name="Grid Table 3 Accent 5" w:uiPriority="48"/>
+    <w:lsdException w:name="Grid Table 4 Accent 5" w:uiPriority="49"/>
+    <w:lsdException w:name="Grid Table 5 Dark Accent 5" w:uiPriority="50"/>
+    <w:lsdException w:name="Grid Table 6 Colorful Accent 5" w:uiPriority="51"/>
+    <w:lsdException w:name="Grid Table 7 Colorful Accent 5" w:uiPriority="52"/>
+    <w:lsdException w:name="Grid Table 1 Light Accent 6" w:uiPriority="46"/>
+    <w:lsdException w:name="Grid Table 2 Accent 6" w:uiPriority="47"/>
+    <w:lsdException w:name="Grid Table 3 Accent 6" w:uiPriority="48"/>
+    <w:lsdException w:name="Grid Table 4 Accent 6" w:uiPriority="49"/>
+    <w:lsdException w:name="Grid Table 5 Dark Accent 6" w:uiPriority="50"/>
+    <w:lsdException w:name="Grid Table 6 Colorful Accent 6" w:uiPriority="51"/>
+    <w:lsdException w:name="Grid Table 7 Colorful Accent 6" w:uiPriority="52"/>
+    <w:lsdException w:name="List Table 1 Light" w:uiPriority="46"/>
+    <w:lsdException w:name="List Table 2" w:uiPriority="47"/>
+    <w:lsdException w:name="List Table 3" w:uiPriority="48"/>
+    <w:lsdException w:name="List Table 4" w:uiPriority="49"/>
+    <w:lsdException w:name="List Table 5 Dark" w:uiPriority="50"/>
+    <w:lsdException w:name="List Table 6 Colorful" w:uiPriority="51"/>
+    <w:lsdException w:name="List Table 7 Colorful" w:uiPriority="52"/>
+    <w:lsdException w:name="List Table 1 Light Accent 1" w:uiPriority="46"/>
+    <w:lsdException w:name="List Table 2 Accent 1" w:uiPriority="47"/>
+    <w:lsdException w:name="List Table 3 Accent 1" w:uiPriority="48"/>
+    <w:lsdException w:name="List Table 4 Accent 1" w:uiPriority="49"/>
+    <w:lsdException w:name="List Table 5 Dark Accent 1" w:uiPriority="50"/>
+    <w:lsdException w:name="List Table 6 Colorful Accent 1" w:uiPriority="51"/>
+    <w:lsdException w:name="List Table 7 Colorful Accent 1" w:uiPriority="52"/>
+    <w:lsdException w:name="List Table 1 Light Accent 2" w:uiPriority="46"/>
+    <w:lsdException w:name="List Table 2 Accent 2" w:uiPriority="47"/>
+    <w:lsdException w:name="List Table 3 Accent 2" w:uiPriority="48"/>
+    <w:lsdException w:name="List Table 4 Accent 2" w:uiPriority="49"/>
+    <w:lsdException w:name="List Table 5 Dark Accent 2" w:uiPriority="50"/>
+    <w:lsdException w:name="List Table 6 Colorful Accent 2" w:uiPriority="51"/>
+    <w:lsdException w:name="List Table 7 Colorful Accent 2" w:uiPriority="52"/>
+    <w:lsdException w:name="List Table 1 Light Accent 3" w:uiPriority="46"/>
+    <w:lsdException w:name="List Table 2 Accent 3" w:uiPriority="47"/>
+    <w:lsdException w:name="List Table 3 Accent 3" w:uiPriority="48"/>
+    <w:lsdException w:name="List Table 4 Accent 3" w:uiPriority="49"/>
+    <w:lsdException w:name="List Table 5 Dark Accent 3" w:uiPriority="50"/>
+    <w:lsdException w:name="List Table 6 Colorful Accent 3" w:uiPriority="51"/>
+    <w:lsdException w:name="List Table 7 Colorful Accent 3" w:uiPriority="52"/>
+    <w:lsdException w:name="List Table 1 Light Accent 4" w:uiPriority="46"/>
+    <w:lsdException w:name="List Table 2 Accent 4" w:uiPriority="47"/>
+    <w:lsdException w:name="List Table 3 Accent 4" w:uiPriority="48"/>
+    <w:lsdException w:name="List Table 4 Accent 4" w:uiPriority="49"/>
+    <w:lsdException w:name="List Table 5 Dark Accent 4" w:uiPriority="50"/>
+    <w:lsdException w:name="List Table 6 Colorful Accent 4" w:uiPriority="51"/>
+    <w:lsdException w:name="List Table 7 Colorful Accent 4" w:uiPriority="52"/>
+    <w:lsdException w:name="List Table 1 Light Accent 5" w:uiPriority="46"/>
+    <w:lsdException w:name="List Table 2 Accent 5" w:uiPriority="47"/>
+    <w:lsdException w:name="List Table 3 Accent 5" w:uiPriority="48"/>
+    <w:lsdException w:name="List Table 4 Accent 5" w:uiPriority="49"/>
+    <w:lsdException w:name="List Table 5 Dark Accent 5" w:uiPriority="50"/>
+    <w:lsdException w:name="List Table 6 Colorful Accent 5" w:uiPriority="51"/>
+    <w:lsdException w:name="List Table 7 Colorful Accent 5" w:uiPriority="52"/>
+    <w:lsdException w:name="List Table 1 Light Accent 6" w:uiPriority="46"/>
+    <w:lsdException w:name="List Table 2 Accent 6" w:uiPriority="47"/>
+    <w:lsdException w:name="List Table 3 Accent 6" w:uiPriority="48"/>
+    <w:lsdException w:name="List Table 4 Accent 6" w:uiPriority="49"/>
+    <w:lsdException w:name="List Table 5 Dark Accent 6" w:uiPriority="50"/>
+    <w:lsdException w:name="List Table 6 Colorful Accent 6" w:uiPriority="51"/>
+    <w:lsdException w:name="List Table 7 Colorful Accent 6" w:uiPriority="52"/>
+    <w:lsdException w:name="Mention" w:semiHidden="1" w:unhideWhenUsed="1"/>
+    <w:lsdException w:name="Smart Hyperlink" w:semiHidden="1" w:unhideWhenUsed="1"/>
+    <w:lsdException w:name="Hashtag" w:semiHidden="1" w:unhideWhenUsed="1"/>
+    <w:lsdException w:name="Unresolved Mention" w:semiHidden="1" w:unhideWhenUsed="1"/>
+    <w:lsdException w:name="Smart Link" w:semiHidden="1" w:unhideWhenUsed="1"/>
+  </w:latentStyles>
+  <w:style w:type="paragraph" w:default="1" w:styleId="Normal">
+    <w:name w:val="Normal"/>
+    <w:qFormat/>
+  </w:style>
+  <w:style w:type="paragraph" w:styleId="Ttulo1">
     <w:name w:val="heading 1"/>
     <w:basedOn w:val="Normal"/>
     <w:next w:val="Normal"/>
+    <w:uiPriority w:val="9"/>
+    <w:qFormat/>
     <w:pPr>
-      <w:keepNext w:val="1"/>
-      <w:keepLines w:val="1"/>
-      <w:pageBreakBefore w:val="0"/>
-      <w:spacing w:after="120" w:before="400" w:lineRule="auto"/>
+      <w:keepNext/>
+      <w:keepLines/>
+      <w:spacing w:before="400" w:after="120"/>
+      <w:outlineLvl w:val="0"/>
     </w:pPr>
     <w:rPr>
       <w:sz w:val="40"/>
       <w:szCs w:val="40"/>
     </w:rPr>
   </w:style>
-  <w:style w:type="paragraph" w:styleId="Heading2">
+  <w:style w:type="paragraph" w:styleId="Ttulo2">
     <w:name w:val="heading 2"/>
     <w:basedOn w:val="Normal"/>
     <w:next w:val="Normal"/>
+    <w:uiPriority w:val="9"/>
+    <w:semiHidden/>
+    <w:unhideWhenUsed/>
+    <w:qFormat/>
     <w:pPr>
-      <w:keepNext w:val="1"/>
-      <w:keepLines w:val="1"/>
-      <w:pageBreakBefore w:val="0"/>
-      <w:spacing w:after="120" w:before="360" w:lineRule="auto"/>
+      <w:keepNext/>
+      <w:keepLines/>
+      <w:spacing w:before="360" w:after="120"/>
+      <w:outlineLvl w:val="1"/>
     </w:pPr>
     <w:rPr>
-      <w:b w:val="0"/>
       <w:sz w:val="32"/>
       <w:szCs w:val="32"/>
     </w:rPr>
   </w:style>
-  <w:style w:type="paragraph" w:styleId="Heading3">
+  <w:style w:type="paragraph" w:styleId="Ttulo3">
     <w:name w:val="heading 3"/>
     <w:basedOn w:val="Normal"/>
     <w:next w:val="Normal"/>
+    <w:uiPriority w:val="9"/>
+    <w:semiHidden/>
+    <w:unhideWhenUsed/>
+    <w:qFormat/>
     <w:pPr>
-      <w:keepNext w:val="1"/>
-      <w:keepLines w:val="1"/>
-      <w:pageBreakBefore w:val="0"/>
-      <w:spacing w:after="80" w:before="320" w:lineRule="auto"/>
+      <w:keepNext/>
+      <w:keepLines/>
+      <w:spacing w:before="320" w:after="80"/>
+      <w:outlineLvl w:val="2"/>
     </w:pPr>
     <w:rPr>
-      <w:b w:val="0"/>
       <w:color w:val="434343"/>
       <w:sz w:val="28"/>
       <w:szCs w:val="28"/>
     </w:rPr>
   </w:style>
-  <w:style w:type="paragraph" w:styleId="Heading4">
+  <w:style w:type="paragraph" w:styleId="Ttulo4">
     <w:name w:val="heading 4"/>
     <w:basedOn w:val="Normal"/>
     <w:next w:val="Normal"/>
+    <w:uiPriority w:val="9"/>
+    <w:semiHidden/>
+    <w:unhideWhenUsed/>
+    <w:qFormat/>
     <w:pPr>
-      <w:keepNext w:val="1"/>
-      <w:keepLines w:val="1"/>
-      <w:pageBreakBefore w:val="0"/>
-      <w:spacing w:after="80" w:before="280" w:lineRule="auto"/>
+      <w:keepNext/>
+      <w:keepLines/>
+      <w:spacing w:before="280" w:after="80"/>
+      <w:outlineLvl w:val="3"/>
     </w:pPr>
     <w:rPr>
       <w:color w:val="666666"/>
@@ -422,71 +856,124 @@
       <w:szCs w:val="24"/>
     </w:rPr>
   </w:style>
-  <w:style w:type="paragraph" w:styleId="Heading5">
+  <w:style w:type="paragraph" w:styleId="Ttulo5">
     <w:name w:val="heading 5"/>
     <w:basedOn w:val="Normal"/>
     <w:next w:val="Normal"/>
+    <w:uiPriority w:val="9"/>
+    <w:semiHidden/>
+    <w:unhideWhenUsed/>
+    <w:qFormat/>
     <w:pPr>
-      <w:keepNext w:val="1"/>
-      <w:keepLines w:val="1"/>
-      <w:pageBreakBefore w:val="0"/>
-      <w:spacing w:after="80" w:before="240" w:lineRule="auto"/>
+      <w:keepNext/>
+      <w:keepLines/>
+      <w:spacing w:before="240" w:after="80"/>
+      <w:outlineLvl w:val="4"/>
     </w:pPr>
     <w:rPr>
       <w:color w:val="666666"/>
-      <w:sz w:val="22"/>
-      <w:szCs w:val="22"/>
     </w:rPr>
   </w:style>
-  <w:style w:type="paragraph" w:styleId="Heading6">
+  <w:style w:type="paragraph" w:styleId="Ttulo6">
     <w:name w:val="heading 6"/>
     <w:basedOn w:val="Normal"/>
     <w:next w:val="Normal"/>
+    <w:uiPriority w:val="9"/>
+    <w:semiHidden/>
+    <w:unhideWhenUsed/>
+    <w:qFormat/>
     <w:pPr>
-      <w:keepNext w:val="1"/>
-      <w:keepLines w:val="1"/>
-      <w:pageBreakBefore w:val="0"/>
-      <w:spacing w:after="80" w:before="240" w:lineRule="auto"/>
+      <w:keepNext/>
+      <w:keepLines/>
+      <w:spacing w:before="240" w:after="80"/>
+      <w:outlineLvl w:val="5"/>
     </w:pPr>
     <w:rPr>
-      <w:i w:val="1"/>
+      <w:i/>
       <w:color w:val="666666"/>
-      <w:sz w:val="22"/>
-      <w:szCs w:val="22"/>
     </w:rPr>
   </w:style>
-  <w:style w:type="paragraph" w:styleId="Title">
+  <w:style w:type="character" w:default="1" w:styleId="Fuentedeprrafopredeter">
+    <w:name w:val="Default Paragraph Font"/>
+    <w:uiPriority w:val="1"/>
+    <w:semiHidden/>
+    <w:unhideWhenUsed/>
+  </w:style>
+  <w:style w:type="table" w:default="1" w:styleId="Tablanormal">
+    <w:name w:val="Normal Table"/>
+    <w:uiPriority w:val="99"/>
+    <w:semiHidden/>
+    <w:unhideWhenUsed/>
+    <w:tblPr>
+      <w:tblInd w:w="0" w:type="dxa"/>
+      <w:tblCellMar>
+        <w:top w:w="0" w:type="dxa"/>
+        <w:left w:w="108" w:type="dxa"/>
+        <w:bottom w:w="0" w:type="dxa"/>
+        <w:right w:w="108" w:type="dxa"/>
+      </w:tblCellMar>
+    </w:tblPr>
+  </w:style>
+  <w:style w:type="numbering" w:default="1" w:styleId="Sinlista">
+    <w:name w:val="No List"/>
+    <w:uiPriority w:val="99"/>
+    <w:semiHidden/>
+    <w:unhideWhenUsed/>
+  </w:style>
+  <w:style w:type="table" w:customStyle="1" w:styleId="TableNormal">
+    <w:name w:val="Table Normal"/>
+    <w:tblPr>
+      <w:tblCellMar>
+        <w:top w:w="0" w:type="dxa"/>
+        <w:left w:w="0" w:type="dxa"/>
+        <w:bottom w:w="0" w:type="dxa"/>
+        <w:right w:w="0" w:type="dxa"/>
+      </w:tblCellMar>
+    </w:tblPr>
+  </w:style>
+  <w:style w:type="paragraph" w:styleId="Ttulo">
     <w:name w:val="Title"/>
     <w:basedOn w:val="Normal"/>
     <w:next w:val="Normal"/>
+    <w:uiPriority w:val="10"/>
+    <w:qFormat/>
     <w:pPr>
-      <w:keepNext w:val="1"/>
-      <w:keepLines w:val="1"/>
-      <w:pageBreakBefore w:val="0"/>
-      <w:spacing w:after="60" w:before="0" w:lineRule="auto"/>
+      <w:keepNext/>
+      <w:keepLines/>
+      <w:spacing w:after="60"/>
     </w:pPr>
     <w:rPr>
       <w:sz w:val="52"/>
       <w:szCs w:val="52"/>
     </w:rPr>
   </w:style>
-  <w:style w:type="paragraph" w:styleId="Subtitle">
+  <w:style w:type="paragraph" w:styleId="Subttulo">
     <w:name w:val="Subtitle"/>
     <w:basedOn w:val="Normal"/>
     <w:next w:val="Normal"/>
+    <w:uiPriority w:val="11"/>
+    <w:qFormat/>
     <w:pPr>
-      <w:keepNext w:val="1"/>
-      <w:keepLines w:val="1"/>
-      <w:pageBreakBefore w:val="0"/>
-      <w:spacing w:after="320" w:before="0" w:lineRule="auto"/>
+      <w:keepNext/>
+      <w:keepLines/>
+      <w:spacing w:after="320"/>
     </w:pPr>
     <w:rPr>
-      <w:rFonts w:ascii="Arial" w:cs="Arial" w:eastAsia="Arial" w:hAnsi="Arial"/>
-      <w:i w:val="0"/>
       <w:color w:val="666666"/>
       <w:sz w:val="30"/>
       <w:szCs w:val="30"/>
     </w:rPr>
+  </w:style>
+  <w:style w:type="paragraph" w:styleId="Prrafodelista">
+    <w:name w:val="List Paragraph"/>
+    <w:basedOn w:val="Normal"/>
+    <w:uiPriority w:val="34"/>
+    <w:qFormat/>
+    <w:rsid w:val="00AF3A03"/>
+    <w:pPr>
+      <w:ind w:left="720"/>
+      <w:contextualSpacing/>
+    </w:pPr>
   </w:style>
 </w:styles>
 </file>

</xml_diff>

<commit_message>
agregando el docx en resoluciones
</commit_message>
<xml_diff>
--- a/Clase 7 Estructura/Consignas/Práctica comparativa.docx
+++ b/Clase 7 Estructura/Consignas/Práctica comparativa.docx
@@ -1,225 +1,132 @@
 
 <file path=word/document.xml><?xml version="1.0" encoding="utf-8"?>
-<w:document xmlns:mc="http://schemas.openxmlformats.org/markup-compatibility/2006" xmlns:o="urn:schemas-microsoft-com:office:office" xmlns:r="http://schemas.openxmlformats.org/officeDocument/2006/relationships" xmlns:m="http://schemas.openxmlformats.org/officeDocument/2006/math" xmlns:v="urn:schemas-microsoft-com:vml" xmlns:wp="http://schemas.openxmlformats.org/drawingml/2006/wordprocessingDrawing" xmlns:w10="urn:schemas-microsoft-com:office:word" xmlns:w="http://schemas.openxmlformats.org/wordprocessingml/2006/main" xmlns:wne="http://schemas.microsoft.com/office/word/2006/wordml" xmlns:sl="http://schemas.openxmlformats.org/schemaLibrary/2006/main" xmlns:a="http://schemas.openxmlformats.org/drawingml/2006/main" xmlns:pic="http://schemas.openxmlformats.org/drawingml/2006/picture" xmlns:c="http://schemas.openxmlformats.org/drawingml/2006/chart" xmlns:lc="http://schemas.openxmlformats.org/drawingml/2006/lockedCanvas" xmlns:dgm="http://schemas.openxmlformats.org/drawingml/2006/diagram" xmlns:wps="http://schemas.microsoft.com/office/word/2010/wordprocessingShape" xmlns:wpg="http://schemas.microsoft.com/office/word/2010/wordprocessingGroup" xmlns:w14="http://schemas.microsoft.com/office/word/2010/wordml" xmlns:w15="http://schemas.microsoft.com/office/word/2012/wordml">
+<w:document xmlns:wpc="http://schemas.microsoft.com/office/word/2010/wordprocessingCanvas" xmlns:cx="http://schemas.microsoft.com/office/drawing/2014/chartex" xmlns:cx1="http://schemas.microsoft.com/office/drawing/2015/9/8/chartex" xmlns:cx2="http://schemas.microsoft.com/office/drawing/2015/10/21/chartex" xmlns:cx3="http://schemas.microsoft.com/office/drawing/2016/5/9/chartex" xmlns:cx4="http://schemas.microsoft.com/office/drawing/2016/5/10/chartex" xmlns:cx5="http://schemas.microsoft.com/office/drawing/2016/5/11/chartex" xmlns:cx6="http://schemas.microsoft.com/office/drawing/2016/5/12/chartex" xmlns:cx7="http://schemas.microsoft.com/office/drawing/2016/5/13/chartex" xmlns:cx8="http://schemas.microsoft.com/office/drawing/2016/5/14/chartex" xmlns:mc="http://schemas.openxmlformats.org/markup-compatibility/2006" xmlns:aink="http://schemas.microsoft.com/office/drawing/2016/ink" xmlns:am3d="http://schemas.microsoft.com/office/drawing/2017/model3d" xmlns:o="urn:schemas-microsoft-com:office:office" xmlns:r="http://schemas.openxmlformats.org/officeDocument/2006/relationships" xmlns:m="http://schemas.openxmlformats.org/officeDocument/2006/math" xmlns:v="urn:schemas-microsoft-com:vml" xmlns:wp14="http://schemas.microsoft.com/office/word/2010/wordprocessingDrawing" xmlns:wp="http://schemas.openxmlformats.org/drawingml/2006/wordprocessingDrawing" xmlns:w10="urn:schemas-microsoft-com:office:word" xmlns:w="http://schemas.openxmlformats.org/wordprocessingml/2006/main" xmlns:w14="http://schemas.microsoft.com/office/word/2010/wordml" xmlns:w15="http://schemas.microsoft.com/office/word/2012/wordml" xmlns:w16cex="http://schemas.microsoft.com/office/word/2018/wordml/cex" xmlns:w16cid="http://schemas.microsoft.com/office/word/2016/wordml/cid" xmlns:w16="http://schemas.microsoft.com/office/word/2018/wordml" xmlns:w16sdtdh="http://schemas.microsoft.com/office/word/2020/wordml/sdtdatahash" xmlns:w16se="http://schemas.microsoft.com/office/word/2015/wordml/symex" xmlns:wpg="http://schemas.microsoft.com/office/word/2010/wordprocessingGroup" xmlns:wpi="http://schemas.microsoft.com/office/word/2010/wordprocessingInk" xmlns:wne="http://schemas.microsoft.com/office/word/2006/wordml" xmlns:wps="http://schemas.microsoft.com/office/word/2010/wordprocessingShape" mc:Ignorable="w14 w15 w16se w16cid w16 w16cex w16sdtdh wp14">
   <w:body>
     <w:p>
       <w:pPr>
-        <w:pStyle w:val="Title"/>
-        <w:pageBreakBefore w:val="0"/>
-        <w:rPr/>
-      </w:pPr>
-      <w:bookmarkStart w:colFirst="0" w:colLast="0" w:name="_83pbr5ncc1x" w:id="0"/>
+        <w:pStyle w:val="Ttulo"/>
+      </w:pPr>
+      <w:bookmarkStart w:id="0" w:name="_83pbr5ncc1x" w:colFirst="0" w:colLast="0"/>
       <w:bookmarkEnd w:id="0"/>
       <w:r>
+        <w:t xml:space="preserve">Práctica comparativa </w:t>
+      </w:r>
+    </w:p>
+    <w:p/>
+    <w:p>
+      <w:r>
         <w:rPr>
-          <w:rtl w:val="0"/>
+          <w:b/>
+          <w:u w:val="single"/>
         </w:rPr>
-        <w:t xml:space="preserve">Práctica comparativa </w:t>
+        <w:t>Objetivo</w:t>
+      </w:r>
+      <w:r>
+        <w:t>: hacer un análisis comparativo para resolver el problema de Matilda.</w:t>
       </w:r>
     </w:p>
+    <w:p/>
     <w:p>
-      <w:pPr>
-        <w:pageBreakBefore w:val="0"/>
-        <w:rPr/>
-      </w:pPr>
-      <w:r>
-        <w:rPr>
-          <w:rtl w:val="0"/>
-        </w:rPr>
+      <w:r>
+        <w:t>En la familia somos tres hermanos y nuestro padre, que se encuentra de viaje en el exterior, nos envió de regalo tres procesadores para nuestras diferentes necesidades, yo (Matilda) le pedí uno para poder jugar al tan esperado Cyberpunk 2077, mi pequeño he</w:t>
+      </w:r>
+      <w:r>
+        <w:t>rmano, Marcelo, en cambio, solamente le pidió uno para ejecutar la suite de Office 2019 y, por último, mi hermano mayor le encargó uno para poder hacer ediciones de video en un programa llamado Wondershare Filmora X.</w:t>
       </w:r>
     </w:p>
+    <w:p/>
     <w:p>
-      <w:pPr>
-        <w:pageBreakBefore w:val="0"/>
-        <w:rPr/>
-      </w:pPr>
-      <w:r>
-        <w:rPr>
-          <w:b w:val="1"/>
-          <w:u w:val="single"/>
-          <w:rtl w:val="0"/>
-        </w:rPr>
-        <w:t xml:space="preserve">Objetivo</w:t>
-      </w:r>
-      <w:r>
-        <w:rPr>
-          <w:rtl w:val="0"/>
-        </w:rPr>
-        <w:t xml:space="preserve">: hacer un análisis comparativo para resolver el problema de Matilda.</w:t>
+      <w:r>
+        <w:t>Estamos confundidos debido a que no lo</w:t>
+      </w:r>
+      <w:r>
+        <w:t>s etiqueto con nombres…</w:t>
       </w:r>
     </w:p>
+    <w:p/>
     <w:p>
-      <w:pPr>
-        <w:pageBreakBefore w:val="0"/>
-        <w:rPr/>
-      </w:pPr>
-      <w:r>
-        <w:rPr>
-          <w:rtl w:val="0"/>
-        </w:rPr>
+      <w:r>
+        <w:t>Nuestro padre nos envió los siguientes procesadores:</w:t>
       </w:r>
     </w:p>
+    <w:p/>
     <w:p>
       <w:pPr>
-        <w:pageBreakBefore w:val="0"/>
-        <w:rPr/>
-      </w:pPr>
-      <w:r>
-        <w:rPr>
-          <w:rtl w:val="0"/>
-        </w:rPr>
-        <w:t xml:space="preserve">En la familia somos tres hermanos y nuestro padre, que se encuentra de viaje en el exterior, nos envió de regalo tres procesadores para nuestras diferentes necesidades, yo (Matilda) le pedí uno para poder jugar al tan esperado Cyberpunk 2077, mi pequeño hermano, Marcelo, en cambio, solamente le pidió uno para ejecutar la suite de Office 2019 y, por último, mi hermano mayor le encargó uno para poder hacer ediciones de video en un programa llamado Wondershare Filmora X.</w:t>
-      </w:r>
-    </w:p>
-    <w:p>
-      <w:pPr>
-        <w:pageBreakBefore w:val="0"/>
-        <w:rPr/>
-      </w:pPr>
-      <w:r>
-        <w:rPr>
-          <w:rtl w:val="0"/>
-        </w:rPr>
-      </w:r>
-    </w:p>
-    <w:p>
-      <w:pPr>
-        <w:pageBreakBefore w:val="0"/>
-        <w:rPr/>
-      </w:pPr>
-      <w:r>
-        <w:rPr>
-          <w:rtl w:val="0"/>
-        </w:rPr>
-        <w:t xml:space="preserve">Estamos confundidos debido a que no los etiqueto con nombres…</w:t>
-      </w:r>
-    </w:p>
-    <w:p>
-      <w:pPr>
-        <w:pageBreakBefore w:val="0"/>
-        <w:rPr/>
-      </w:pPr>
-      <w:r>
-        <w:rPr>
-          <w:rtl w:val="0"/>
-        </w:rPr>
-      </w:r>
-    </w:p>
-    <w:p>
-      <w:pPr>
-        <w:pageBreakBefore w:val="0"/>
-        <w:rPr/>
-      </w:pPr>
-      <w:r>
-        <w:rPr>
-          <w:rtl w:val="0"/>
-        </w:rPr>
-        <w:t xml:space="preserve">Nuestro padre nos envió los siguientes procesadores:</w:t>
-      </w:r>
-    </w:p>
-    <w:p>
-      <w:pPr>
-        <w:pageBreakBefore w:val="0"/>
-        <w:rPr/>
-      </w:pPr>
-      <w:r>
-        <w:rPr>
-          <w:rtl w:val="0"/>
-        </w:rPr>
-      </w:r>
-    </w:p>
-    <w:p>
-      <w:pPr>
-        <w:pageBreakBefore w:val="0"/>
         <w:numPr>
           <w:ilvl w:val="0"/>
           <w:numId w:val="1"/>
         </w:numPr>
-        <w:ind w:left="720" w:hanging="360"/>
-        <w:rPr>
-          <w:u w:val="none"/>
-        </w:rPr>
-      </w:pPr>
-      <w:r>
-        <w:rPr>
-          <w:rtl w:val="0"/>
-        </w:rPr>
-        <w:t xml:space="preserve">Amd Ryzen 5 3600</w:t>
+      </w:pPr>
+      <w:r>
+        <w:t>Amd Ryzen 5 3600</w:t>
       </w:r>
     </w:p>
     <w:p>
       <w:pPr>
-        <w:pageBreakBefore w:val="0"/>
         <w:numPr>
           <w:ilvl w:val="0"/>
           <w:numId w:val="1"/>
         </w:numPr>
-        <w:ind w:left="720" w:hanging="360"/>
-        <w:rPr>
-          <w:u w:val="none"/>
-        </w:rPr>
-      </w:pPr>
-      <w:r>
-        <w:rPr>
-          <w:rtl w:val="0"/>
-        </w:rPr>
-        <w:t xml:space="preserve">Amd a8 9600</w:t>
+      </w:pPr>
+      <w:r>
+        <w:t>Amd a8 9600</w:t>
       </w:r>
     </w:p>
     <w:p>
       <w:pPr>
-        <w:pageBreakBefore w:val="0"/>
         <w:numPr>
           <w:ilvl w:val="0"/>
           <w:numId w:val="1"/>
         </w:numPr>
-        <w:ind w:left="720" w:hanging="360"/>
-        <w:rPr>
-          <w:u w:val="none"/>
-        </w:rPr>
-      </w:pPr>
-      <w:r>
-        <w:rPr>
-          <w:rtl w:val="0"/>
-        </w:rPr>
-        <w:t xml:space="preserve">intel i3 3230</w:t>
+      </w:pPr>
+      <w:r>
+        <w:t>intel i3 3230</w:t>
+      </w:r>
+    </w:p>
+    <w:p/>
+    <w:p>
+      <w:r>
+        <w:t>¿Cuál es para cada uno?</w:t>
+      </w:r>
+    </w:p>
+    <w:p/>
+    <w:p>
+      <w:r>
+        <w:t xml:space="preserve">Amd Ryzen 5 3600: Para </w:t>
+      </w:r>
+      <w:r>
+        <w:t>M</w:t>
+      </w:r>
+      <w:r>
+        <w:t>atilda</w:t>
       </w:r>
     </w:p>
     <w:p>
-      <w:pPr>
-        <w:pageBreakBefore w:val="0"/>
-        <w:rPr/>
-      </w:pPr>
-      <w:r>
-        <w:rPr>
-          <w:rtl w:val="0"/>
-        </w:rPr>
+      <w:r>
+        <w:t>Amd a8 9600: Para el hermano mayor.</w:t>
       </w:r>
     </w:p>
     <w:p>
-      <w:pPr>
-        <w:pageBreakBefore w:val="0"/>
-        <w:rPr/>
-      </w:pPr>
-      <w:r>
-        <w:rPr>
-          <w:rtl w:val="0"/>
-        </w:rPr>
-        <w:t xml:space="preserve">¿Cuál es para cada uno?</w:t>
+      <w:r>
+        <w:t>intel i3 3230: Para el hermano menor, Marcelo.</w:t>
       </w:r>
     </w:p>
     <w:sectPr>
-      <w:pgSz w:h="16834" w:w="11909" w:orient="portrait"/>
-      <w:pgMar w:bottom="1440" w:top="1440" w:left="1440" w:right="1440" w:header="720" w:footer="720"/>
+      <w:pgSz w:w="11909" w:h="16834"/>
+      <w:pgMar w:top="1440" w:right="1440" w:bottom="1440" w:left="1440" w:header="720" w:footer="720" w:gutter="0"/>
       <w:pgNumType w:start="1"/>
+      <w:cols w:space="720"/>
     </w:sectPr>
   </w:body>
 </w:document>
 </file>
 
 <file path=word/numbering.xml><?xml version="1.0" encoding="utf-8"?>
-<w:numbering xmlns:mc="http://schemas.openxmlformats.org/markup-compatibility/2006" xmlns:o="urn:schemas-microsoft-com:office:office" xmlns:r="http://schemas.openxmlformats.org/officeDocument/2006/relationships" xmlns:m="http://schemas.openxmlformats.org/officeDocument/2006/math" xmlns:v="urn:schemas-microsoft-com:vml" xmlns:wp="http://schemas.openxmlformats.org/drawingml/2006/wordprocessingDrawing" xmlns:w10="urn:schemas-microsoft-com:office:word" xmlns:w="http://schemas.openxmlformats.org/wordprocessingml/2006/main" xmlns:wne="http://schemas.microsoft.com/office/word/2006/wordml" xmlns:sl="http://schemas.openxmlformats.org/schemaLibrary/2006/main" xmlns:a="http://schemas.openxmlformats.org/drawingml/2006/main" xmlns:pic="http://schemas.openxmlformats.org/drawingml/2006/picture" xmlns:c="http://schemas.openxmlformats.org/drawingml/2006/chart" xmlns:lc="http://schemas.openxmlformats.org/drawingml/2006/lockedCanvas" xmlns:dgm="http://schemas.openxmlformats.org/drawingml/2006/diagram" xmlns:wps="http://schemas.microsoft.com/office/word/2010/wordprocessingShape" xmlns:wpg="http://schemas.microsoft.com/office/word/2010/wordprocessingGroup" xmlns:w14="http://schemas.microsoft.com/office/word/2010/wordml" xmlns:w15="http://schemas.microsoft.com/office/word/2012/wordml">
-  <w:abstractNum w:abstractNumId="1">
+<w:numbering xmlns:wpc="http://schemas.microsoft.com/office/word/2010/wordprocessingCanvas" xmlns:cx="http://schemas.microsoft.com/office/drawing/2014/chartex" xmlns:cx1="http://schemas.microsoft.com/office/drawing/2015/9/8/chartex" xmlns:cx2="http://schemas.microsoft.com/office/drawing/2015/10/21/chartex" xmlns:cx3="http://schemas.microsoft.com/office/drawing/2016/5/9/chartex" xmlns:cx4="http://schemas.microsoft.com/office/drawing/2016/5/10/chartex" xmlns:cx5="http://schemas.microsoft.com/office/drawing/2016/5/11/chartex" xmlns:cx6="http://schemas.microsoft.com/office/drawing/2016/5/12/chartex" xmlns:cx7="http://schemas.microsoft.com/office/drawing/2016/5/13/chartex" xmlns:cx8="http://schemas.microsoft.com/office/drawing/2016/5/14/chartex" xmlns:mc="http://schemas.openxmlformats.org/markup-compatibility/2006" xmlns:aink="http://schemas.microsoft.com/office/drawing/2016/ink" xmlns:am3d="http://schemas.microsoft.com/office/drawing/2017/model3d" xmlns:o="urn:schemas-microsoft-com:office:office" xmlns:r="http://schemas.openxmlformats.org/officeDocument/2006/relationships" xmlns:m="http://schemas.openxmlformats.org/officeDocument/2006/math" xmlns:v="urn:schemas-microsoft-com:vml" xmlns:wp14="http://schemas.microsoft.com/office/word/2010/wordprocessingDrawing" xmlns:wp="http://schemas.openxmlformats.org/drawingml/2006/wordprocessingDrawing" xmlns:w10="urn:schemas-microsoft-com:office:word" xmlns:w="http://schemas.openxmlformats.org/wordprocessingml/2006/main" xmlns:w14="http://schemas.microsoft.com/office/word/2010/wordml" xmlns:w15="http://schemas.microsoft.com/office/word/2012/wordml" xmlns:w16cex="http://schemas.microsoft.com/office/word/2018/wordml/cex" xmlns:w16cid="http://schemas.microsoft.com/office/word/2016/wordml/cid" xmlns:w16="http://schemas.microsoft.com/office/word/2018/wordml" xmlns:w16sdtdh="http://schemas.microsoft.com/office/word/2020/wordml/sdtdatahash" xmlns:w16se="http://schemas.microsoft.com/office/word/2015/wordml/symex" xmlns:wpg="http://schemas.microsoft.com/office/word/2010/wordprocessingGroup" xmlns:wpi="http://schemas.microsoft.com/office/word/2010/wordprocessingInk" xmlns:wne="http://schemas.microsoft.com/office/word/2006/wordml" xmlns:wps="http://schemas.microsoft.com/office/word/2010/wordprocessingShape" mc:Ignorable="w14 w15 w16se w16cid w16 w16cex w16sdtdh wp14">
+  <w:abstractNum w:abstractNumId="0" w15:restartNumberingAfterBreak="0">
+    <w:nsid w:val="56A70A52"/>
+    <w:multiLevelType w:val="multilevel"/>
+    <w:tmpl w:val="429021E0"/>
     <w:lvl w:ilvl="0">
       <w:start w:val="1"/>
       <w:numFmt w:val="bullet"/>
@@ -330,20 +237,20 @@
     </w:lvl>
   </w:abstractNum>
   <w:num w:numId="1">
-    <w:abstractNumId w:val="1"/>
+    <w:abstractNumId w:val="0"/>
   </w:num>
 </w:numbering>
 </file>
 
 <file path=word/styles.xml><?xml version="1.0" encoding="utf-8"?>
-<w:styles xmlns:mc="http://schemas.openxmlformats.org/markup-compatibility/2006" xmlns:o="urn:schemas-microsoft-com:office:office" xmlns:r="http://schemas.openxmlformats.org/officeDocument/2006/relationships" xmlns:m="http://schemas.openxmlformats.org/officeDocument/2006/math" xmlns:v="urn:schemas-microsoft-com:vml" xmlns:wp="http://schemas.openxmlformats.org/drawingml/2006/wordprocessingDrawing" xmlns:w10="urn:schemas-microsoft-com:office:word" xmlns:w="http://schemas.openxmlformats.org/wordprocessingml/2006/main" xmlns:wne="http://schemas.microsoft.com/office/word/2006/wordml" xmlns:sl="http://schemas.openxmlformats.org/schemaLibrary/2006/main" xmlns:a="http://schemas.openxmlformats.org/drawingml/2006/main" xmlns:pic="http://schemas.openxmlformats.org/drawingml/2006/picture" xmlns:c="http://schemas.openxmlformats.org/drawingml/2006/chart" xmlns:lc="http://schemas.openxmlformats.org/drawingml/2006/lockedCanvas" xmlns:dgm="http://schemas.openxmlformats.org/drawingml/2006/diagram" xmlns:wps="http://schemas.microsoft.com/office/word/2010/wordprocessingShape" xmlns:wpg="http://schemas.microsoft.com/office/word/2010/wordprocessingGroup" xmlns:w14="http://schemas.microsoft.com/office/word/2010/wordml" xmlns:w15="http://schemas.microsoft.com/office/word/2012/wordml">
+<w:styles xmlns:mc="http://schemas.openxmlformats.org/markup-compatibility/2006" xmlns:r="http://schemas.openxmlformats.org/officeDocument/2006/relationships" xmlns:w="http://schemas.openxmlformats.org/wordprocessingml/2006/main" xmlns:w14="http://schemas.microsoft.com/office/word/2010/wordml" xmlns:w15="http://schemas.microsoft.com/office/word/2012/wordml" xmlns:w16cex="http://schemas.microsoft.com/office/word/2018/wordml/cex" xmlns:w16cid="http://schemas.microsoft.com/office/word/2016/wordml/cid" xmlns:w16="http://schemas.microsoft.com/office/word/2018/wordml" xmlns:w16sdtdh="http://schemas.microsoft.com/office/word/2020/wordml/sdtdatahash" xmlns:w16se="http://schemas.microsoft.com/office/word/2015/wordml/symex" mc:Ignorable="w14 w15 w16se w16cid w16 w16cex w16sdtdh">
   <w:docDefaults>
     <w:rPrDefault>
       <w:rPr>
-        <w:rFonts w:ascii="Arial" w:cs="Arial" w:eastAsia="Arial" w:hAnsi="Arial"/>
+        <w:rFonts w:ascii="Arial" w:eastAsia="Arial" w:hAnsi="Arial" w:cs="Arial"/>
         <w:sz w:val="22"/>
         <w:szCs w:val="22"/>
-        <w:lang w:val="es"/>
+        <w:lang w:val="es" w:eastAsia="es-AR" w:bidi="ar-SA"/>
       </w:rPr>
     </w:rPrDefault>
     <w:pPrDefault>
@@ -352,69 +259,457 @@
       </w:pPr>
     </w:pPrDefault>
   </w:docDefaults>
-  <w:style w:type="paragraph" w:styleId="Normal" w:default="1">
-    <w:name w:val="normal"/>
-  </w:style>
-  <w:style w:type="table" w:styleId="TableNormal" w:default="1">
-    <w:name w:val="Table Normal"/>
-  </w:style>
-  <w:style w:type="paragraph" w:styleId="Heading1">
+  <w:latentStyles w:defLockedState="0" w:defUIPriority="99" w:defSemiHidden="0" w:defUnhideWhenUsed="0" w:defQFormat="0" w:count="376">
+    <w:lsdException w:name="Normal" w:uiPriority="0" w:qFormat="1"/>
+    <w:lsdException w:name="heading 1" w:uiPriority="9" w:qFormat="1"/>
+    <w:lsdException w:name="heading 2" w:semiHidden="1" w:uiPriority="9" w:unhideWhenUsed="1" w:qFormat="1"/>
+    <w:lsdException w:name="heading 3" w:semiHidden="1" w:uiPriority="9" w:unhideWhenUsed="1" w:qFormat="1"/>
+    <w:lsdException w:name="heading 4" w:semiHidden="1" w:uiPriority="9" w:unhideWhenUsed="1" w:qFormat="1"/>
+    <w:lsdException w:name="heading 5" w:semiHidden="1" w:uiPriority="9" w:unhideWhenUsed="1" w:qFormat="1"/>
+    <w:lsdException w:name="heading 6" w:semiHidden="1" w:uiPriority="9" w:unhideWhenUsed="1" w:qFormat="1"/>
+    <w:lsdException w:name="heading 7" w:semiHidden="1" w:uiPriority="9" w:unhideWhenUsed="1" w:qFormat="1"/>
+    <w:lsdException w:name="heading 8" w:semiHidden="1" w:uiPriority="9" w:unhideWhenUsed="1" w:qFormat="1"/>
+    <w:lsdException w:name="heading 9" w:semiHidden="1" w:uiPriority="9" w:unhideWhenUsed="1" w:qFormat="1"/>
+    <w:lsdException w:name="index 1" w:semiHidden="1" w:unhideWhenUsed="1"/>
+    <w:lsdException w:name="index 2" w:semiHidden="1" w:unhideWhenUsed="1"/>
+    <w:lsdException w:name="index 3" w:semiHidden="1" w:unhideWhenUsed="1"/>
+    <w:lsdException w:name="index 4" w:semiHidden="1" w:unhideWhenUsed="1"/>
+    <w:lsdException w:name="index 5" w:semiHidden="1" w:unhideWhenUsed="1"/>
+    <w:lsdException w:name="index 6" w:semiHidden="1" w:unhideWhenUsed="1"/>
+    <w:lsdException w:name="index 7" w:semiHidden="1" w:unhideWhenUsed="1"/>
+    <w:lsdException w:name="index 8" w:semiHidden="1" w:unhideWhenUsed="1"/>
+    <w:lsdException w:name="index 9" w:semiHidden="1" w:unhideWhenUsed="1"/>
+    <w:lsdException w:name="toc 1" w:semiHidden="1" w:uiPriority="39" w:unhideWhenUsed="1"/>
+    <w:lsdException w:name="toc 2" w:semiHidden="1" w:uiPriority="39" w:unhideWhenUsed="1"/>
+    <w:lsdException w:name="toc 3" w:semiHidden="1" w:uiPriority="39" w:unhideWhenUsed="1"/>
+    <w:lsdException w:name="toc 4" w:semiHidden="1" w:uiPriority="39" w:unhideWhenUsed="1"/>
+    <w:lsdException w:name="toc 5" w:semiHidden="1" w:uiPriority="39" w:unhideWhenUsed="1"/>
+    <w:lsdException w:name="toc 6" w:semiHidden="1" w:uiPriority="39" w:unhideWhenUsed="1"/>
+    <w:lsdException w:name="toc 7" w:semiHidden="1" w:uiPriority="39" w:unhideWhenUsed="1"/>
+    <w:lsdException w:name="toc 8" w:semiHidden="1" w:uiPriority="39" w:unhideWhenUsed="1"/>
+    <w:lsdException w:name="toc 9" w:semiHidden="1" w:uiPriority="39" w:unhideWhenUsed="1"/>
+    <w:lsdException w:name="Normal Indent" w:semiHidden="1" w:unhideWhenUsed="1"/>
+    <w:lsdException w:name="footnote text" w:semiHidden="1" w:unhideWhenUsed="1"/>
+    <w:lsdException w:name="annotation text" w:semiHidden="1" w:unhideWhenUsed="1"/>
+    <w:lsdException w:name="header" w:semiHidden="1" w:unhideWhenUsed="1"/>
+    <w:lsdException w:name="footer" w:semiHidden="1" w:unhideWhenUsed="1"/>
+    <w:lsdException w:name="index heading" w:semiHidden="1" w:unhideWhenUsed="1"/>
+    <w:lsdException w:name="caption" w:semiHidden="1" w:uiPriority="35" w:unhideWhenUsed="1" w:qFormat="1"/>
+    <w:lsdException w:name="table of figures" w:semiHidden="1" w:unhideWhenUsed="1"/>
+    <w:lsdException w:name="envelope address" w:semiHidden="1" w:unhideWhenUsed="1"/>
+    <w:lsdException w:name="envelope return" w:semiHidden="1" w:unhideWhenUsed="1"/>
+    <w:lsdException w:name="footnote reference" w:semiHidden="1" w:unhideWhenUsed="1"/>
+    <w:lsdException w:name="annotation reference" w:semiHidden="1" w:unhideWhenUsed="1"/>
+    <w:lsdException w:name="line number" w:semiHidden="1" w:unhideWhenUsed="1"/>
+    <w:lsdException w:name="page number" w:semiHidden="1" w:unhideWhenUsed="1"/>
+    <w:lsdException w:name="endnote reference" w:semiHidden="1" w:unhideWhenUsed="1"/>
+    <w:lsdException w:name="endnote text" w:semiHidden="1" w:unhideWhenUsed="1"/>
+    <w:lsdException w:name="table of authorities" w:semiHidden="1" w:unhideWhenUsed="1"/>
+    <w:lsdException w:name="macro" w:semiHidden="1" w:unhideWhenUsed="1"/>
+    <w:lsdException w:name="toa heading" w:semiHidden="1" w:unhideWhenUsed="1"/>
+    <w:lsdException w:name="List" w:semiHidden="1" w:unhideWhenUsed="1"/>
+    <w:lsdException w:name="List Bullet" w:semiHidden="1" w:unhideWhenUsed="1"/>
+    <w:lsdException w:name="List Number" w:semiHidden="1" w:unhideWhenUsed="1"/>
+    <w:lsdException w:name="List 2" w:semiHidden="1" w:unhideWhenUsed="1"/>
+    <w:lsdException w:name="List 3" w:semiHidden="1" w:unhideWhenUsed="1"/>
+    <w:lsdException w:name="List 4" w:semiHidden="1" w:unhideWhenUsed="1"/>
+    <w:lsdException w:name="List 5" w:semiHidden="1" w:unhideWhenUsed="1"/>
+    <w:lsdException w:name="List Bullet 2" w:semiHidden="1" w:unhideWhenUsed="1"/>
+    <w:lsdException w:name="List Bullet 3" w:semiHidden="1" w:unhideWhenUsed="1"/>
+    <w:lsdException w:name="List Bullet 4" w:semiHidden="1" w:unhideWhenUsed="1"/>
+    <w:lsdException w:name="List Bullet 5" w:semiHidden="1" w:unhideWhenUsed="1"/>
+    <w:lsdException w:name="List Number 2" w:semiHidden="1" w:unhideWhenUsed="1"/>
+    <w:lsdException w:name="List Number 3" w:semiHidden="1" w:unhideWhenUsed="1"/>
+    <w:lsdException w:name="List Number 4" w:semiHidden="1" w:unhideWhenUsed="1"/>
+    <w:lsdException w:name="List Number 5" w:semiHidden="1" w:unhideWhenUsed="1"/>
+    <w:lsdException w:name="Title" w:uiPriority="10" w:qFormat="1"/>
+    <w:lsdException w:name="Closing" w:semiHidden="1" w:unhideWhenUsed="1"/>
+    <w:lsdException w:name="Signature" w:semiHidden="1" w:unhideWhenUsed="1"/>
+    <w:lsdException w:name="Default Paragraph Font" w:semiHidden="1" w:uiPriority="1" w:unhideWhenUsed="1"/>
+    <w:lsdException w:name="Body Text" w:semiHidden="1" w:unhideWhenUsed="1"/>
+    <w:lsdException w:name="Body Text Indent" w:semiHidden="1" w:unhideWhenUsed="1"/>
+    <w:lsdException w:name="List Continue" w:semiHidden="1" w:unhideWhenUsed="1"/>
+    <w:lsdException w:name="List Continue 2" w:semiHidden="1" w:unhideWhenUsed="1"/>
+    <w:lsdException w:name="List Continue 3" w:semiHidden="1" w:unhideWhenUsed="1"/>
+    <w:lsdException w:name="List Continue 4" w:semiHidden="1" w:unhideWhenUsed="1"/>
+    <w:lsdException w:name="List Continue 5" w:semiHidden="1" w:unhideWhenUsed="1"/>
+    <w:lsdException w:name="Message Header" w:semiHidden="1" w:unhideWhenUsed="1"/>
+    <w:lsdException w:name="Subtitle" w:uiPriority="11" w:qFormat="1"/>
+    <w:lsdException w:name="Salutation" w:semiHidden="1" w:unhideWhenUsed="1"/>
+    <w:lsdException w:name="Date" w:semiHidden="1" w:unhideWhenUsed="1"/>
+    <w:lsdException w:name="Body Text First Indent" w:semiHidden="1" w:unhideWhenUsed="1"/>
+    <w:lsdException w:name="Body Text First Indent 2" w:semiHidden="1" w:unhideWhenUsed="1"/>
+    <w:lsdException w:name="Note Heading" w:semiHidden="1" w:unhideWhenUsed="1"/>
+    <w:lsdException w:name="Body Text 2" w:semiHidden="1" w:unhideWhenUsed="1"/>
+    <w:lsdException w:name="Body Text 3" w:semiHidden="1" w:unhideWhenUsed="1"/>
+    <w:lsdException w:name="Body Text Indent 2" w:semiHidden="1" w:unhideWhenUsed="1"/>
+    <w:lsdException w:name="Body Text Indent 3" w:semiHidden="1" w:unhideWhenUsed="1"/>
+    <w:lsdException w:name="Block Text" w:semiHidden="1" w:unhideWhenUsed="1"/>
+    <w:lsdException w:name="Hyperlink" w:semiHidden="1" w:unhideWhenUsed="1"/>
+    <w:lsdException w:name="FollowedHyperlink" w:semiHidden="1" w:unhideWhenUsed="1"/>
+    <w:lsdException w:name="Strong" w:uiPriority="22" w:qFormat="1"/>
+    <w:lsdException w:name="Emphasis" w:uiPriority="20" w:qFormat="1"/>
+    <w:lsdException w:name="Document Map" w:semiHidden="1" w:unhideWhenUsed="1"/>
+    <w:lsdException w:name="Plain Text" w:semiHidden="1" w:unhideWhenUsed="1"/>
+    <w:lsdException w:name="E-mail Signature" w:semiHidden="1" w:unhideWhenUsed="1"/>
+    <w:lsdException w:name="HTML Top of Form" w:semiHidden="1" w:unhideWhenUsed="1"/>
+    <w:lsdException w:name="HTML Bottom of Form" w:semiHidden="1" w:unhideWhenUsed="1"/>
+    <w:lsdException w:name="Normal (Web)" w:semiHidden="1" w:unhideWhenUsed="1"/>
+    <w:lsdException w:name="HTML Acronym" w:semiHidden="1" w:unhideWhenUsed="1"/>
+    <w:lsdException w:name="HTML Address" w:semiHidden="1" w:unhideWhenUsed="1"/>
+    <w:lsdException w:name="HTML Cite" w:semiHidden="1" w:unhideWhenUsed="1"/>
+    <w:lsdException w:name="HTML Code" w:semiHidden="1" w:unhideWhenUsed="1"/>
+    <w:lsdException w:name="HTML Definition" w:semiHidden="1" w:unhideWhenUsed="1"/>
+    <w:lsdException w:name="HTML Keyboard" w:semiHidden="1" w:unhideWhenUsed="1"/>
+    <w:lsdException w:name="HTML Preformatted" w:semiHidden="1" w:unhideWhenUsed="1"/>
+    <w:lsdException w:name="HTML Sample" w:semiHidden="1" w:unhideWhenUsed="1"/>
+    <w:lsdException w:name="HTML Typewriter" w:semiHidden="1" w:unhideWhenUsed="1"/>
+    <w:lsdException w:name="HTML Variable" w:semiHidden="1" w:unhideWhenUsed="1"/>
+    <w:lsdException w:name="Normal Table" w:semiHidden="1" w:unhideWhenUsed="1"/>
+    <w:lsdException w:name="annotation subject" w:semiHidden="1" w:unhideWhenUsed="1"/>
+    <w:lsdException w:name="No List" w:semiHidden="1" w:unhideWhenUsed="1"/>
+    <w:lsdException w:name="Outline List 1" w:semiHidden="1" w:unhideWhenUsed="1"/>
+    <w:lsdException w:name="Outline List 2" w:semiHidden="1" w:unhideWhenUsed="1"/>
+    <w:lsdException w:name="Outline List 3" w:semiHidden="1" w:unhideWhenUsed="1"/>
+    <w:lsdException w:name="Table Simple 1" w:semiHidden="1" w:unhideWhenUsed="1"/>
+    <w:lsdException w:name="Table Simple 2" w:semiHidden="1" w:unhideWhenUsed="1"/>
+    <w:lsdException w:name="Table Simple 3" w:semiHidden="1" w:unhideWhenUsed="1"/>
+    <w:lsdException w:name="Table Classic 1" w:semiHidden="1" w:unhideWhenUsed="1"/>
+    <w:lsdException w:name="Table Classic 2" w:semiHidden="1" w:unhideWhenUsed="1"/>
+    <w:lsdException w:name="Table Classic 3" w:semiHidden="1" w:unhideWhenUsed="1"/>
+    <w:lsdException w:name="Table Classic 4" w:semiHidden="1" w:unhideWhenUsed="1"/>
+    <w:lsdException w:name="Table Colorful 1" w:semiHidden="1" w:unhideWhenUsed="1"/>
+    <w:lsdException w:name="Table Colorful 2" w:semiHidden="1" w:unhideWhenUsed="1"/>
+    <w:lsdException w:name="Table Colorful 3" w:semiHidden="1" w:unhideWhenUsed="1"/>
+    <w:lsdException w:name="Table Columns 1" w:semiHidden="1" w:unhideWhenUsed="1"/>
+    <w:lsdException w:name="Table Columns 2" w:semiHidden="1" w:unhideWhenUsed="1"/>
+    <w:lsdException w:name="Table Columns 3" w:semiHidden="1" w:unhideWhenUsed="1"/>
+    <w:lsdException w:name="Table Columns 4" w:semiHidden="1" w:unhideWhenUsed="1"/>
+    <w:lsdException w:name="Table Columns 5" w:semiHidden="1" w:unhideWhenUsed="1"/>
+    <w:lsdException w:name="Table Grid 1" w:semiHidden="1" w:unhideWhenUsed="1"/>
+    <w:lsdException w:name="Table Grid 2" w:semiHidden="1" w:unhideWhenUsed="1"/>
+    <w:lsdException w:name="Table Grid 3" w:semiHidden="1" w:unhideWhenUsed="1"/>
+    <w:lsdException w:name="Table Grid 4" w:semiHidden="1" w:unhideWhenUsed="1"/>
+    <w:lsdException w:name="Table Grid 5" w:semiHidden="1" w:unhideWhenUsed="1"/>
+    <w:lsdException w:name="Table Grid 6" w:semiHidden="1" w:unhideWhenUsed="1"/>
+    <w:lsdException w:name="Table Grid 7" w:semiHidden="1" w:unhideWhenUsed="1"/>
+    <w:lsdException w:name="Table Grid 8" w:semiHidden="1" w:unhideWhenUsed="1"/>
+    <w:lsdException w:name="Table List 1" w:semiHidden="1" w:unhideWhenUsed="1"/>
+    <w:lsdException w:name="Table List 2" w:semiHidden="1" w:unhideWhenUsed="1"/>
+    <w:lsdException w:name="Table List 3" w:semiHidden="1" w:unhideWhenUsed="1"/>
+    <w:lsdException w:name="Table List 4" w:semiHidden="1" w:unhideWhenUsed="1"/>
+    <w:lsdException w:name="Table List 5" w:semiHidden="1" w:unhideWhenUsed="1"/>
+    <w:lsdException w:name="Table List 6" w:semiHidden="1" w:unhideWhenUsed="1"/>
+    <w:lsdException w:name="Table List 7" w:semiHidden="1" w:unhideWhenUsed="1"/>
+    <w:lsdException w:name="Table List 8" w:semiHidden="1" w:unhideWhenUsed="1"/>
+    <w:lsdException w:name="Table 3D effects 1" w:semiHidden="1" w:unhideWhenUsed="1"/>
+    <w:lsdException w:name="Table 3D effects 2" w:semiHidden="1" w:unhideWhenUsed="1"/>
+    <w:lsdException w:name="Table 3D effects 3" w:semiHidden="1" w:unhideWhenUsed="1"/>
+    <w:lsdException w:name="Table Contemporary" w:semiHidden="1" w:unhideWhenUsed="1"/>
+    <w:lsdException w:name="Table Elegant" w:semiHidden="1" w:unhideWhenUsed="1"/>
+    <w:lsdException w:name="Table Professional" w:semiHidden="1" w:unhideWhenUsed="1"/>
+    <w:lsdException w:name="Table Subtle 1" w:semiHidden="1" w:unhideWhenUsed="1"/>
+    <w:lsdException w:name="Table Subtle 2" w:semiHidden="1" w:unhideWhenUsed="1"/>
+    <w:lsdException w:name="Table Web 1" w:semiHidden="1" w:unhideWhenUsed="1"/>
+    <w:lsdException w:name="Table Web 2" w:semiHidden="1" w:unhideWhenUsed="1"/>
+    <w:lsdException w:name="Table Web 3" w:semiHidden="1" w:unhideWhenUsed="1"/>
+    <w:lsdException w:name="Balloon Text" w:semiHidden="1" w:unhideWhenUsed="1"/>
+    <w:lsdException w:name="Table Grid" w:uiPriority="39"/>
+    <w:lsdException w:name="Table Theme" w:semiHidden="1" w:unhideWhenUsed="1"/>
+    <w:lsdException w:name="Placeholder Text" w:semiHidden="1"/>
+    <w:lsdException w:name="No Spacing" w:uiPriority="1" w:qFormat="1"/>
+    <w:lsdException w:name="Light Shading" w:uiPriority="60"/>
+    <w:lsdException w:name="Light List" w:uiPriority="61"/>
+    <w:lsdException w:name="Light Grid" w:uiPriority="62"/>
+    <w:lsdException w:name="Medium Shading 1" w:uiPriority="63"/>
+    <w:lsdException w:name="Medium Shading 2" w:uiPriority="64"/>
+    <w:lsdException w:name="Medium List 1" w:uiPriority="65"/>
+    <w:lsdException w:name="Medium List 2" w:uiPriority="66"/>
+    <w:lsdException w:name="Medium Grid 1" w:uiPriority="67"/>
+    <w:lsdException w:name="Medium Grid 2" w:uiPriority="68"/>
+    <w:lsdException w:name="Medium Grid 3" w:uiPriority="69"/>
+    <w:lsdException w:name="Dark List" w:uiPriority="70"/>
+    <w:lsdException w:name="Colorful Shading" w:uiPriority="71"/>
+    <w:lsdException w:name="Colorful List" w:uiPriority="72"/>
+    <w:lsdException w:name="Colorful Grid" w:uiPriority="73"/>
+    <w:lsdException w:name="Light Shading Accent 1" w:uiPriority="60"/>
+    <w:lsdException w:name="Light List Accent 1" w:uiPriority="61"/>
+    <w:lsdException w:name="Light Grid Accent 1" w:uiPriority="62"/>
+    <w:lsdException w:name="Medium Shading 1 Accent 1" w:uiPriority="63"/>
+    <w:lsdException w:name="Medium Shading 2 Accent 1" w:uiPriority="64"/>
+    <w:lsdException w:name="Medium List 1 Accent 1" w:uiPriority="65"/>
+    <w:lsdException w:name="Revision" w:semiHidden="1"/>
+    <w:lsdException w:name="List Paragraph" w:uiPriority="34" w:qFormat="1"/>
+    <w:lsdException w:name="Quote" w:uiPriority="29" w:qFormat="1"/>
+    <w:lsdException w:name="Intense Quote" w:uiPriority="30" w:qFormat="1"/>
+    <w:lsdException w:name="Medium List 2 Accent 1" w:uiPriority="66"/>
+    <w:lsdException w:name="Medium Grid 1 Accent 1" w:uiPriority="67"/>
+    <w:lsdException w:name="Medium Grid 2 Accent 1" w:uiPriority="68"/>
+    <w:lsdException w:name="Medium Grid 3 Accent 1" w:uiPriority="69"/>
+    <w:lsdException w:name="Dark List Accent 1" w:uiPriority="70"/>
+    <w:lsdException w:name="Colorful Shading Accent 1" w:uiPriority="71"/>
+    <w:lsdException w:name="Colorful List Accent 1" w:uiPriority="72"/>
+    <w:lsdException w:name="Colorful Grid Accent 1" w:uiPriority="73"/>
+    <w:lsdException w:name="Light Shading Accent 2" w:uiPriority="60"/>
+    <w:lsdException w:name="Light List Accent 2" w:uiPriority="61"/>
+    <w:lsdException w:name="Light Grid Accent 2" w:uiPriority="62"/>
+    <w:lsdException w:name="Medium Shading 1 Accent 2" w:uiPriority="63"/>
+    <w:lsdException w:name="Medium Shading 2 Accent 2" w:uiPriority="64"/>
+    <w:lsdException w:name="Medium List 1 Accent 2" w:uiPriority="65"/>
+    <w:lsdException w:name="Medium List 2 Accent 2" w:uiPriority="66"/>
+    <w:lsdException w:name="Medium Grid 1 Accent 2" w:uiPriority="67"/>
+    <w:lsdException w:name="Medium Grid 2 Accent 2" w:uiPriority="68"/>
+    <w:lsdException w:name="Medium Grid 3 Accent 2" w:uiPriority="69"/>
+    <w:lsdException w:name="Dark List Accent 2" w:uiPriority="70"/>
+    <w:lsdException w:name="Colorful Shading Accent 2" w:uiPriority="71"/>
+    <w:lsdException w:name="Colorful List Accent 2" w:uiPriority="72"/>
+    <w:lsdException w:name="Colorful Grid Accent 2" w:uiPriority="73"/>
+    <w:lsdException w:name="Light Shading Accent 3" w:uiPriority="60"/>
+    <w:lsdException w:name="Light List Accent 3" w:uiPriority="61"/>
+    <w:lsdException w:name="Light Grid Accent 3" w:uiPriority="62"/>
+    <w:lsdException w:name="Medium Shading 1 Accent 3" w:uiPriority="63"/>
+    <w:lsdException w:name="Medium Shading 2 Accent 3" w:uiPriority="64"/>
+    <w:lsdException w:name="Medium List 1 Accent 3" w:uiPriority="65"/>
+    <w:lsdException w:name="Medium List 2 Accent 3" w:uiPriority="66"/>
+    <w:lsdException w:name="Medium Grid 1 Accent 3" w:uiPriority="67"/>
+    <w:lsdException w:name="Medium Grid 2 Accent 3" w:uiPriority="68"/>
+    <w:lsdException w:name="Medium Grid 3 Accent 3" w:uiPriority="69"/>
+    <w:lsdException w:name="Dark List Accent 3" w:uiPriority="70"/>
+    <w:lsdException w:name="Colorful Shading Accent 3" w:uiPriority="71"/>
+    <w:lsdException w:name="Colorful List Accent 3" w:uiPriority="72"/>
+    <w:lsdException w:name="Colorful Grid Accent 3" w:uiPriority="73"/>
+    <w:lsdException w:name="Light Shading Accent 4" w:uiPriority="60"/>
+    <w:lsdException w:name="Light List Accent 4" w:uiPriority="61"/>
+    <w:lsdException w:name="Light Grid Accent 4" w:uiPriority="62"/>
+    <w:lsdException w:name="Medium Shading 1 Accent 4" w:uiPriority="63"/>
+    <w:lsdException w:name="Medium Shading 2 Accent 4" w:uiPriority="64"/>
+    <w:lsdException w:name="Medium List 1 Accent 4" w:uiPriority="65"/>
+    <w:lsdException w:name="Medium List 2 Accent 4" w:uiPriority="66"/>
+    <w:lsdException w:name="Medium Grid 1 Accent 4" w:uiPriority="67"/>
+    <w:lsdException w:name="Medium Grid 2 Accent 4" w:uiPriority="68"/>
+    <w:lsdException w:name="Medium Grid 3 Accent 4" w:uiPriority="69"/>
+    <w:lsdException w:name="Dark List Accent 4" w:uiPriority="70"/>
+    <w:lsdException w:name="Colorful Shading Accent 4" w:uiPriority="71"/>
+    <w:lsdException w:name="Colorful List Accent 4" w:uiPriority="72"/>
+    <w:lsdException w:name="Colorful Grid Accent 4" w:uiPriority="73"/>
+    <w:lsdException w:name="Light Shading Accent 5" w:uiPriority="60"/>
+    <w:lsdException w:name="Light List Accent 5" w:uiPriority="61"/>
+    <w:lsdException w:name="Light Grid Accent 5" w:uiPriority="62"/>
+    <w:lsdException w:name="Medium Shading 1 Accent 5" w:uiPriority="63"/>
+    <w:lsdException w:name="Medium Shading 2 Accent 5" w:uiPriority="64"/>
+    <w:lsdException w:name="Medium List 1 Accent 5" w:uiPriority="65"/>
+    <w:lsdException w:name="Medium List 2 Accent 5" w:uiPriority="66"/>
+    <w:lsdException w:name="Medium Grid 1 Accent 5" w:uiPriority="67"/>
+    <w:lsdException w:name="Medium Grid 2 Accent 5" w:uiPriority="68"/>
+    <w:lsdException w:name="Medium Grid 3 Accent 5" w:uiPriority="69"/>
+    <w:lsdException w:name="Dark List Accent 5" w:uiPriority="70"/>
+    <w:lsdException w:name="Colorful Shading Accent 5" w:uiPriority="71"/>
+    <w:lsdException w:name="Colorful List Accent 5" w:uiPriority="72"/>
+    <w:lsdException w:name="Colorful Grid Accent 5" w:uiPriority="73"/>
+    <w:lsdException w:name="Light Shading Accent 6" w:uiPriority="60"/>
+    <w:lsdException w:name="Light List Accent 6" w:uiPriority="61"/>
+    <w:lsdException w:name="Light Grid Accent 6" w:uiPriority="62"/>
+    <w:lsdException w:name="Medium Shading 1 Accent 6" w:uiPriority="63"/>
+    <w:lsdException w:name="Medium Shading 2 Accent 6" w:uiPriority="64"/>
+    <w:lsdException w:name="Medium List 1 Accent 6" w:uiPriority="65"/>
+    <w:lsdException w:name="Medium List 2 Accent 6" w:uiPriority="66"/>
+    <w:lsdException w:name="Medium Grid 1 Accent 6" w:uiPriority="67"/>
+    <w:lsdException w:name="Medium Grid 2 Accent 6" w:uiPriority="68"/>
+    <w:lsdException w:name="Medium Grid 3 Accent 6" w:uiPriority="69"/>
+    <w:lsdException w:name="Dark List Accent 6" w:uiPriority="70"/>
+    <w:lsdException w:name="Colorful Shading Accent 6" w:uiPriority="71"/>
+    <w:lsdException w:name="Colorful List Accent 6" w:uiPriority="72"/>
+    <w:lsdException w:name="Colorful Grid Accent 6" w:uiPriority="73"/>
+    <w:lsdException w:name="Subtle Emphasis" w:uiPriority="19" w:qFormat="1"/>
+    <w:lsdException w:name="Intense Emphasis" w:uiPriority="21" w:qFormat="1"/>
+    <w:lsdException w:name="Subtle Reference" w:uiPriority="31" w:qFormat="1"/>
+    <w:lsdException w:name="Intense Reference" w:uiPriority="32" w:qFormat="1"/>
+    <w:lsdException w:name="Book Title" w:uiPriority="33" w:qFormat="1"/>
+    <w:lsdException w:name="Bibliography" w:semiHidden="1" w:uiPriority="37" w:unhideWhenUsed="1"/>
+    <w:lsdException w:name="TOC Heading" w:semiHidden="1" w:uiPriority="39" w:unhideWhenUsed="1" w:qFormat="1"/>
+    <w:lsdException w:name="Plain Table 1" w:uiPriority="41"/>
+    <w:lsdException w:name="Plain Table 2" w:uiPriority="42"/>
+    <w:lsdException w:name="Plain Table 3" w:uiPriority="43"/>
+    <w:lsdException w:name="Plain Table 4" w:uiPriority="44"/>
+    <w:lsdException w:name="Plain Table 5" w:uiPriority="45"/>
+    <w:lsdException w:name="Grid Table Light" w:uiPriority="40"/>
+    <w:lsdException w:name="Grid Table 1 Light" w:uiPriority="46"/>
+    <w:lsdException w:name="Grid Table 2" w:uiPriority="47"/>
+    <w:lsdException w:name="Grid Table 3" w:uiPriority="48"/>
+    <w:lsdException w:name="Grid Table 4" w:uiPriority="49"/>
+    <w:lsdException w:name="Grid Table 5 Dark" w:uiPriority="50"/>
+    <w:lsdException w:name="Grid Table 6 Colorful" w:uiPriority="51"/>
+    <w:lsdException w:name="Grid Table 7 Colorful" w:uiPriority="52"/>
+    <w:lsdException w:name="Grid Table 1 Light Accent 1" w:uiPriority="46"/>
+    <w:lsdException w:name="Grid Table 2 Accent 1" w:uiPriority="47"/>
+    <w:lsdException w:name="Grid Table 3 Accent 1" w:uiPriority="48"/>
+    <w:lsdException w:name="Grid Table 4 Accent 1" w:uiPriority="49"/>
+    <w:lsdException w:name="Grid Table 5 Dark Accent 1" w:uiPriority="50"/>
+    <w:lsdException w:name="Grid Table 6 Colorful Accent 1" w:uiPriority="51"/>
+    <w:lsdException w:name="Grid Table 7 Colorful Accent 1" w:uiPriority="52"/>
+    <w:lsdException w:name="Grid Table 1 Light Accent 2" w:uiPriority="46"/>
+    <w:lsdException w:name="Grid Table 2 Accent 2" w:uiPriority="47"/>
+    <w:lsdException w:name="Grid Table 3 Accent 2" w:uiPriority="48"/>
+    <w:lsdException w:name="Grid Table 4 Accent 2" w:uiPriority="49"/>
+    <w:lsdException w:name="Grid Table 5 Dark Accent 2" w:uiPriority="50"/>
+    <w:lsdException w:name="Grid Table 6 Colorful Accent 2" w:uiPriority="51"/>
+    <w:lsdException w:name="Grid Table 7 Colorful Accent 2" w:uiPriority="52"/>
+    <w:lsdException w:name="Grid Table 1 Light Accent 3" w:uiPriority="46"/>
+    <w:lsdException w:name="Grid Table 2 Accent 3" w:uiPriority="47"/>
+    <w:lsdException w:name="Grid Table 3 Accent 3" w:uiPriority="48"/>
+    <w:lsdException w:name="Grid Table 4 Accent 3" w:uiPriority="49"/>
+    <w:lsdException w:name="Grid Table 5 Dark Accent 3" w:uiPriority="50"/>
+    <w:lsdException w:name="Grid Table 6 Colorful Accent 3" w:uiPriority="51"/>
+    <w:lsdException w:name="Grid Table 7 Colorful Accent 3" w:uiPriority="52"/>
+    <w:lsdException w:name="Grid Table 1 Light Accent 4" w:uiPriority="46"/>
+    <w:lsdException w:name="Grid Table 2 Accent 4" w:uiPriority="47"/>
+    <w:lsdException w:name="Grid Table 3 Accent 4" w:uiPriority="48"/>
+    <w:lsdException w:name="Grid Table 4 Accent 4" w:uiPriority="49"/>
+    <w:lsdException w:name="Grid Table 5 Dark Accent 4" w:uiPriority="50"/>
+    <w:lsdException w:name="Grid Table 6 Colorful Accent 4" w:uiPriority="51"/>
+    <w:lsdException w:name="Grid Table 7 Colorful Accent 4" w:uiPriority="52"/>
+    <w:lsdException w:name="Grid Table 1 Light Accent 5" w:uiPriority="46"/>
+    <w:lsdException w:name="Grid Table 2 Accent 5" w:uiPriority="47"/>
+    <w:lsdException w:name="Grid Table 3 Accent 5" w:uiPriority="48"/>
+    <w:lsdException w:name="Grid Table 4 Accent 5" w:uiPriority="49"/>
+    <w:lsdException w:name="Grid Table 5 Dark Accent 5" w:uiPriority="50"/>
+    <w:lsdException w:name="Grid Table 6 Colorful Accent 5" w:uiPriority="51"/>
+    <w:lsdException w:name="Grid Table 7 Colorful Accent 5" w:uiPriority="52"/>
+    <w:lsdException w:name="Grid Table 1 Light Accent 6" w:uiPriority="46"/>
+    <w:lsdException w:name="Grid Table 2 Accent 6" w:uiPriority="47"/>
+    <w:lsdException w:name="Grid Table 3 Accent 6" w:uiPriority="48"/>
+    <w:lsdException w:name="Grid Table 4 Accent 6" w:uiPriority="49"/>
+    <w:lsdException w:name="Grid Table 5 Dark Accent 6" w:uiPriority="50"/>
+    <w:lsdException w:name="Grid Table 6 Colorful Accent 6" w:uiPriority="51"/>
+    <w:lsdException w:name="Grid Table 7 Colorful Accent 6" w:uiPriority="52"/>
+    <w:lsdException w:name="List Table 1 Light" w:uiPriority="46"/>
+    <w:lsdException w:name="List Table 2" w:uiPriority="47"/>
+    <w:lsdException w:name="List Table 3" w:uiPriority="48"/>
+    <w:lsdException w:name="List Table 4" w:uiPriority="49"/>
+    <w:lsdException w:name="List Table 5 Dark" w:uiPriority="50"/>
+    <w:lsdException w:name="List Table 6 Colorful" w:uiPriority="51"/>
+    <w:lsdException w:name="List Table 7 Colorful" w:uiPriority="52"/>
+    <w:lsdException w:name="List Table 1 Light Accent 1" w:uiPriority="46"/>
+    <w:lsdException w:name="List Table 2 Accent 1" w:uiPriority="47"/>
+    <w:lsdException w:name="List Table 3 Accent 1" w:uiPriority="48"/>
+    <w:lsdException w:name="List Table 4 Accent 1" w:uiPriority="49"/>
+    <w:lsdException w:name="List Table 5 Dark Accent 1" w:uiPriority="50"/>
+    <w:lsdException w:name="List Table 6 Colorful Accent 1" w:uiPriority="51"/>
+    <w:lsdException w:name="List Table 7 Colorful Accent 1" w:uiPriority="52"/>
+    <w:lsdException w:name="List Table 1 Light Accent 2" w:uiPriority="46"/>
+    <w:lsdException w:name="List Table 2 Accent 2" w:uiPriority="47"/>
+    <w:lsdException w:name="List Table 3 Accent 2" w:uiPriority="48"/>
+    <w:lsdException w:name="List Table 4 Accent 2" w:uiPriority="49"/>
+    <w:lsdException w:name="List Table 5 Dark Accent 2" w:uiPriority="50"/>
+    <w:lsdException w:name="List Table 6 Colorful Accent 2" w:uiPriority="51"/>
+    <w:lsdException w:name="List Table 7 Colorful Accent 2" w:uiPriority="52"/>
+    <w:lsdException w:name="List Table 1 Light Accent 3" w:uiPriority="46"/>
+    <w:lsdException w:name="List Table 2 Accent 3" w:uiPriority="47"/>
+    <w:lsdException w:name="List Table 3 Accent 3" w:uiPriority="48"/>
+    <w:lsdException w:name="List Table 4 Accent 3" w:uiPriority="49"/>
+    <w:lsdException w:name="List Table 5 Dark Accent 3" w:uiPriority="50"/>
+    <w:lsdException w:name="List Table 6 Colorful Accent 3" w:uiPriority="51"/>
+    <w:lsdException w:name="List Table 7 Colorful Accent 3" w:uiPriority="52"/>
+    <w:lsdException w:name="List Table 1 Light Accent 4" w:uiPriority="46"/>
+    <w:lsdException w:name="List Table 2 Accent 4" w:uiPriority="47"/>
+    <w:lsdException w:name="List Table 3 Accent 4" w:uiPriority="48"/>
+    <w:lsdException w:name="List Table 4 Accent 4" w:uiPriority="49"/>
+    <w:lsdException w:name="List Table 5 Dark Accent 4" w:uiPriority="50"/>
+    <w:lsdException w:name="List Table 6 Colorful Accent 4" w:uiPriority="51"/>
+    <w:lsdException w:name="List Table 7 Colorful Accent 4" w:uiPriority="52"/>
+    <w:lsdException w:name="List Table 1 Light Accent 5" w:uiPriority="46"/>
+    <w:lsdException w:name="List Table 2 Accent 5" w:uiPriority="47"/>
+    <w:lsdException w:name="List Table 3 Accent 5" w:uiPriority="48"/>
+    <w:lsdException w:name="List Table 4 Accent 5" w:uiPriority="49"/>
+    <w:lsdException w:name="List Table 5 Dark Accent 5" w:uiPriority="50"/>
+    <w:lsdException w:name="List Table 6 Colorful Accent 5" w:uiPriority="51"/>
+    <w:lsdException w:name="List Table 7 Colorful Accent 5" w:uiPriority="52"/>
+    <w:lsdException w:name="List Table 1 Light Accent 6" w:uiPriority="46"/>
+    <w:lsdException w:name="List Table 2 Accent 6" w:uiPriority="47"/>
+    <w:lsdException w:name="List Table 3 Accent 6" w:uiPriority="48"/>
+    <w:lsdException w:name="List Table 4 Accent 6" w:uiPriority="49"/>
+    <w:lsdException w:name="List Table 5 Dark Accent 6" w:uiPriority="50"/>
+    <w:lsdException w:name="List Table 6 Colorful Accent 6" w:uiPriority="51"/>
+    <w:lsdException w:name="List Table 7 Colorful Accent 6" w:uiPriority="52"/>
+    <w:lsdException w:name="Mention" w:semiHidden="1" w:unhideWhenUsed="1"/>
+    <w:lsdException w:name="Smart Hyperlink" w:semiHidden="1" w:unhideWhenUsed="1"/>
+    <w:lsdException w:name="Hashtag" w:semiHidden="1" w:unhideWhenUsed="1"/>
+    <w:lsdException w:name="Unresolved Mention" w:semiHidden="1" w:unhideWhenUsed="1"/>
+    <w:lsdException w:name="Smart Link" w:semiHidden="1" w:unhideWhenUsed="1"/>
+  </w:latentStyles>
+  <w:style w:type="paragraph" w:default="1" w:styleId="Normal">
+    <w:name w:val="Normal"/>
+    <w:qFormat/>
+  </w:style>
+  <w:style w:type="paragraph" w:styleId="Ttulo1">
     <w:name w:val="heading 1"/>
     <w:basedOn w:val="Normal"/>
     <w:next w:val="Normal"/>
+    <w:uiPriority w:val="9"/>
+    <w:qFormat/>
     <w:pPr>
-      <w:keepNext w:val="1"/>
-      <w:keepLines w:val="1"/>
-      <w:pageBreakBefore w:val="0"/>
-      <w:spacing w:after="120" w:before="400" w:lineRule="auto"/>
+      <w:keepNext/>
+      <w:keepLines/>
+      <w:spacing w:before="400" w:after="120"/>
+      <w:outlineLvl w:val="0"/>
     </w:pPr>
     <w:rPr>
       <w:sz w:val="40"/>
       <w:szCs w:val="40"/>
     </w:rPr>
   </w:style>
-  <w:style w:type="paragraph" w:styleId="Heading2">
+  <w:style w:type="paragraph" w:styleId="Ttulo2">
     <w:name w:val="heading 2"/>
     <w:basedOn w:val="Normal"/>
     <w:next w:val="Normal"/>
+    <w:uiPriority w:val="9"/>
+    <w:semiHidden/>
+    <w:unhideWhenUsed/>
+    <w:qFormat/>
     <w:pPr>
-      <w:keepNext w:val="1"/>
-      <w:keepLines w:val="1"/>
-      <w:pageBreakBefore w:val="0"/>
-      <w:spacing w:after="120" w:before="360" w:lineRule="auto"/>
+      <w:keepNext/>
+      <w:keepLines/>
+      <w:spacing w:before="360" w:after="120"/>
+      <w:outlineLvl w:val="1"/>
     </w:pPr>
     <w:rPr>
-      <w:b w:val="0"/>
       <w:sz w:val="32"/>
       <w:szCs w:val="32"/>
     </w:rPr>
   </w:style>
-  <w:style w:type="paragraph" w:styleId="Heading3">
+  <w:style w:type="paragraph" w:styleId="Ttulo3">
     <w:name w:val="heading 3"/>
     <w:basedOn w:val="Normal"/>
     <w:next w:val="Normal"/>
+    <w:uiPriority w:val="9"/>
+    <w:semiHidden/>
+    <w:unhideWhenUsed/>
+    <w:qFormat/>
     <w:pPr>
-      <w:keepNext w:val="1"/>
-      <w:keepLines w:val="1"/>
-      <w:pageBreakBefore w:val="0"/>
-      <w:spacing w:after="80" w:before="320" w:lineRule="auto"/>
+      <w:keepNext/>
+      <w:keepLines/>
+      <w:spacing w:before="320" w:after="80"/>
+      <w:outlineLvl w:val="2"/>
     </w:pPr>
     <w:rPr>
-      <w:b w:val="0"/>
       <w:color w:val="434343"/>
       <w:sz w:val="28"/>
       <w:szCs w:val="28"/>
     </w:rPr>
   </w:style>
-  <w:style w:type="paragraph" w:styleId="Heading4">
+  <w:style w:type="paragraph" w:styleId="Ttulo4">
     <w:name w:val="heading 4"/>
     <w:basedOn w:val="Normal"/>
     <w:next w:val="Normal"/>
+    <w:uiPriority w:val="9"/>
+    <w:semiHidden/>
+    <w:unhideWhenUsed/>
+    <w:qFormat/>
     <w:pPr>
-      <w:keepNext w:val="1"/>
-      <w:keepLines w:val="1"/>
-      <w:pageBreakBefore w:val="0"/>
-      <w:spacing w:after="80" w:before="280" w:lineRule="auto"/>
+      <w:keepNext/>
+      <w:keepLines/>
+      <w:spacing w:before="280" w:after="80"/>
+      <w:outlineLvl w:val="3"/>
     </w:pPr>
     <w:rPr>
       <w:color w:val="666666"/>
@@ -422,67 +717,109 @@
       <w:szCs w:val="24"/>
     </w:rPr>
   </w:style>
-  <w:style w:type="paragraph" w:styleId="Heading5">
+  <w:style w:type="paragraph" w:styleId="Ttulo5">
     <w:name w:val="heading 5"/>
     <w:basedOn w:val="Normal"/>
     <w:next w:val="Normal"/>
+    <w:uiPriority w:val="9"/>
+    <w:semiHidden/>
+    <w:unhideWhenUsed/>
+    <w:qFormat/>
     <w:pPr>
-      <w:keepNext w:val="1"/>
-      <w:keepLines w:val="1"/>
-      <w:pageBreakBefore w:val="0"/>
-      <w:spacing w:after="80" w:before="240" w:lineRule="auto"/>
+      <w:keepNext/>
+      <w:keepLines/>
+      <w:spacing w:before="240" w:after="80"/>
+      <w:outlineLvl w:val="4"/>
     </w:pPr>
     <w:rPr>
       <w:color w:val="666666"/>
-      <w:sz w:val="22"/>
-      <w:szCs w:val="22"/>
     </w:rPr>
   </w:style>
-  <w:style w:type="paragraph" w:styleId="Heading6">
+  <w:style w:type="paragraph" w:styleId="Ttulo6">
     <w:name w:val="heading 6"/>
     <w:basedOn w:val="Normal"/>
     <w:next w:val="Normal"/>
+    <w:uiPriority w:val="9"/>
+    <w:semiHidden/>
+    <w:unhideWhenUsed/>
+    <w:qFormat/>
     <w:pPr>
-      <w:keepNext w:val="1"/>
-      <w:keepLines w:val="1"/>
-      <w:pageBreakBefore w:val="0"/>
-      <w:spacing w:after="80" w:before="240" w:lineRule="auto"/>
+      <w:keepNext/>
+      <w:keepLines/>
+      <w:spacing w:before="240" w:after="80"/>
+      <w:outlineLvl w:val="5"/>
     </w:pPr>
     <w:rPr>
-      <w:i w:val="1"/>
+      <w:i/>
       <w:color w:val="666666"/>
-      <w:sz w:val="22"/>
-      <w:szCs w:val="22"/>
     </w:rPr>
   </w:style>
-  <w:style w:type="paragraph" w:styleId="Title">
+  <w:style w:type="character" w:default="1" w:styleId="Fuentedeprrafopredeter">
+    <w:name w:val="Default Paragraph Font"/>
+    <w:uiPriority w:val="1"/>
+    <w:semiHidden/>
+    <w:unhideWhenUsed/>
+  </w:style>
+  <w:style w:type="table" w:default="1" w:styleId="Tablanormal">
+    <w:name w:val="Normal Table"/>
+    <w:uiPriority w:val="99"/>
+    <w:semiHidden/>
+    <w:unhideWhenUsed/>
+    <w:tblPr>
+      <w:tblInd w:w="0" w:type="dxa"/>
+      <w:tblCellMar>
+        <w:top w:w="0" w:type="dxa"/>
+        <w:left w:w="108" w:type="dxa"/>
+        <w:bottom w:w="0" w:type="dxa"/>
+        <w:right w:w="108" w:type="dxa"/>
+      </w:tblCellMar>
+    </w:tblPr>
+  </w:style>
+  <w:style w:type="numbering" w:default="1" w:styleId="Sinlista">
+    <w:name w:val="No List"/>
+    <w:uiPriority w:val="99"/>
+    <w:semiHidden/>
+    <w:unhideWhenUsed/>
+  </w:style>
+  <w:style w:type="table" w:customStyle="1" w:styleId="TableNormal">
+    <w:name w:val="Table Normal"/>
+    <w:tblPr>
+      <w:tblCellMar>
+        <w:top w:w="0" w:type="dxa"/>
+        <w:left w:w="0" w:type="dxa"/>
+        <w:bottom w:w="0" w:type="dxa"/>
+        <w:right w:w="0" w:type="dxa"/>
+      </w:tblCellMar>
+    </w:tblPr>
+  </w:style>
+  <w:style w:type="paragraph" w:styleId="Ttulo">
     <w:name w:val="Title"/>
     <w:basedOn w:val="Normal"/>
     <w:next w:val="Normal"/>
+    <w:uiPriority w:val="10"/>
+    <w:qFormat/>
     <w:pPr>
-      <w:keepNext w:val="1"/>
-      <w:keepLines w:val="1"/>
-      <w:pageBreakBefore w:val="0"/>
-      <w:spacing w:after="60" w:before="0" w:lineRule="auto"/>
+      <w:keepNext/>
+      <w:keepLines/>
+      <w:spacing w:after="60"/>
     </w:pPr>
     <w:rPr>
       <w:sz w:val="52"/>
       <w:szCs w:val="52"/>
     </w:rPr>
   </w:style>
-  <w:style w:type="paragraph" w:styleId="Subtitle">
+  <w:style w:type="paragraph" w:styleId="Subttulo">
     <w:name w:val="Subtitle"/>
     <w:basedOn w:val="Normal"/>
     <w:next w:val="Normal"/>
+    <w:uiPriority w:val="11"/>
+    <w:qFormat/>
     <w:pPr>
-      <w:keepNext w:val="1"/>
-      <w:keepLines w:val="1"/>
-      <w:pageBreakBefore w:val="0"/>
-      <w:spacing w:after="320" w:before="0" w:lineRule="auto"/>
+      <w:keepNext/>
+      <w:keepLines/>
+      <w:spacing w:after="320"/>
     </w:pPr>
     <w:rPr>
-      <w:rFonts w:ascii="Arial" w:cs="Arial" w:eastAsia="Arial" w:hAnsi="Arial"/>
-      <w:i w:val="0"/>
       <w:color w:val="666666"/>
       <w:sz w:val="30"/>
       <w:szCs w:val="30"/>

</xml_diff>

<commit_message>
Actividades Clase 7 Terminadas y Subidas
</commit_message>
<xml_diff>
--- a/Clase 7 Estructura/Consignas/Práctica comparativa.docx
+++ b/Clase 7 Estructura/Consignas/Práctica comparativa.docx
@@ -1,225 +1,138 @@
 
 <file path=word/document.xml><?xml version="1.0" encoding="utf-8"?>
-<w:document xmlns:mc="http://schemas.openxmlformats.org/markup-compatibility/2006" xmlns:o="urn:schemas-microsoft-com:office:office" xmlns:r="http://schemas.openxmlformats.org/officeDocument/2006/relationships" xmlns:m="http://schemas.openxmlformats.org/officeDocument/2006/math" xmlns:v="urn:schemas-microsoft-com:vml" xmlns:wp="http://schemas.openxmlformats.org/drawingml/2006/wordprocessingDrawing" xmlns:w10="urn:schemas-microsoft-com:office:word" xmlns:w="http://schemas.openxmlformats.org/wordprocessingml/2006/main" xmlns:wne="http://schemas.microsoft.com/office/word/2006/wordml" xmlns:sl="http://schemas.openxmlformats.org/schemaLibrary/2006/main" xmlns:a="http://schemas.openxmlformats.org/drawingml/2006/main" xmlns:pic="http://schemas.openxmlformats.org/drawingml/2006/picture" xmlns:c="http://schemas.openxmlformats.org/drawingml/2006/chart" xmlns:lc="http://schemas.openxmlformats.org/drawingml/2006/lockedCanvas" xmlns:dgm="http://schemas.openxmlformats.org/drawingml/2006/diagram" xmlns:wps="http://schemas.microsoft.com/office/word/2010/wordprocessingShape" xmlns:wpg="http://schemas.microsoft.com/office/word/2010/wordprocessingGroup" xmlns:w14="http://schemas.microsoft.com/office/word/2010/wordml" xmlns:w15="http://schemas.microsoft.com/office/word/2012/wordml">
+<w:document xmlns:wpc="http://schemas.microsoft.com/office/word/2010/wordprocessingCanvas" xmlns:cx="http://schemas.microsoft.com/office/drawing/2014/chartex" xmlns:cx1="http://schemas.microsoft.com/office/drawing/2015/9/8/chartex" xmlns:cx2="http://schemas.microsoft.com/office/drawing/2015/10/21/chartex" xmlns:cx3="http://schemas.microsoft.com/office/drawing/2016/5/9/chartex" xmlns:cx4="http://schemas.microsoft.com/office/drawing/2016/5/10/chartex" xmlns:cx5="http://schemas.microsoft.com/office/drawing/2016/5/11/chartex" xmlns:cx6="http://schemas.microsoft.com/office/drawing/2016/5/12/chartex" xmlns:cx7="http://schemas.microsoft.com/office/drawing/2016/5/13/chartex" xmlns:cx8="http://schemas.microsoft.com/office/drawing/2016/5/14/chartex" xmlns:mc="http://schemas.openxmlformats.org/markup-compatibility/2006" xmlns:aink="http://schemas.microsoft.com/office/drawing/2016/ink" xmlns:am3d="http://schemas.microsoft.com/office/drawing/2017/model3d" xmlns:o="urn:schemas-microsoft-com:office:office" xmlns:r="http://schemas.openxmlformats.org/officeDocument/2006/relationships" xmlns:m="http://schemas.openxmlformats.org/officeDocument/2006/math" xmlns:v="urn:schemas-microsoft-com:vml" xmlns:wp14="http://schemas.microsoft.com/office/word/2010/wordprocessingDrawing" xmlns:wp="http://schemas.openxmlformats.org/drawingml/2006/wordprocessingDrawing" xmlns:w10="urn:schemas-microsoft-com:office:word" xmlns:w="http://schemas.openxmlformats.org/wordprocessingml/2006/main" xmlns:w14="http://schemas.microsoft.com/office/word/2010/wordml" xmlns:w15="http://schemas.microsoft.com/office/word/2012/wordml" xmlns:w16cex="http://schemas.microsoft.com/office/word/2018/wordml/cex" xmlns:w16cid="http://schemas.microsoft.com/office/word/2016/wordml/cid" xmlns:w16="http://schemas.microsoft.com/office/word/2018/wordml" xmlns:w16sdtdh="http://schemas.microsoft.com/office/word/2020/wordml/sdtdatahash" xmlns:w16se="http://schemas.microsoft.com/office/word/2015/wordml/symex" xmlns:wpg="http://schemas.microsoft.com/office/word/2010/wordprocessingGroup" xmlns:wpi="http://schemas.microsoft.com/office/word/2010/wordprocessingInk" xmlns:wne="http://schemas.microsoft.com/office/word/2006/wordml" xmlns:wps="http://schemas.microsoft.com/office/word/2010/wordprocessingShape" mc:Ignorable="w14 w15 w16se w16cid w16 w16cex w16sdtdh wp14">
   <w:body>
     <w:p>
       <w:pPr>
-        <w:pStyle w:val="Title"/>
-        <w:pageBreakBefore w:val="0"/>
-        <w:rPr/>
-      </w:pPr>
-      <w:bookmarkStart w:colFirst="0" w:colLast="0" w:name="_83pbr5ncc1x" w:id="0"/>
+        <w:pStyle w:val="Ttulo"/>
+      </w:pPr>
+      <w:bookmarkStart w:id="0" w:name="_83pbr5ncc1x" w:colFirst="0" w:colLast="0"/>
       <w:bookmarkEnd w:id="0"/>
       <w:r>
+        <w:t xml:space="preserve">Práctica comparativa </w:t>
+      </w:r>
+    </w:p>
+    <w:p/>
+    <w:p>
+      <w:r>
         <w:rPr>
-          <w:rtl w:val="0"/>
+          <w:b/>
+          <w:u w:val="single"/>
         </w:rPr>
-        <w:t xml:space="preserve">Práctica comparativa </w:t>
+        <w:t>Objetivo</w:t>
+      </w:r>
+      <w:r>
+        <w:t>: hacer un análisis comparativo para resolver el problema de Matilda.</w:t>
       </w:r>
     </w:p>
+    <w:p/>
     <w:p>
-      <w:pPr>
-        <w:pageBreakBefore w:val="0"/>
-        <w:rPr/>
-      </w:pPr>
-      <w:r>
-        <w:rPr>
-          <w:rtl w:val="0"/>
-        </w:rPr>
+      <w:r>
+        <w:t xml:space="preserve">En la familia somos tres hermanos y nuestro padre, que se encuentra de viaje en el exterior, nos envió de regalo tres procesadores para nuestras diferentes necesidades, yo (Matilda) le pedí uno para poder jugar al tan esperado </w:t>
+      </w:r>
+      <w:proofErr w:type="spellStart"/>
+      <w:r>
+        <w:t>Cyberpunk</w:t>
+      </w:r>
+      <w:proofErr w:type="spellEnd"/>
+      <w:r>
+        <w:t xml:space="preserve"> 2077, mi pequeño hermano, Marcelo, en cambio, solamente le pidió uno para ejecutar la suite de Office 2019 y, por último, mi hermano mayor le encargó uno para poder hacer ediciones de video en un programa llamado Wondershare </w:t>
+      </w:r>
+      <w:proofErr w:type="spellStart"/>
+      <w:r>
+        <w:t>Filmora</w:t>
+      </w:r>
+      <w:proofErr w:type="spellEnd"/>
+      <w:r>
+        <w:t xml:space="preserve"> X.</w:t>
       </w:r>
     </w:p>
+    <w:p/>
     <w:p>
-      <w:pPr>
-        <w:pageBreakBefore w:val="0"/>
-        <w:rPr/>
-      </w:pPr>
-      <w:r>
-        <w:rPr>
-          <w:b w:val="1"/>
-          <w:u w:val="single"/>
-          <w:rtl w:val="0"/>
-        </w:rPr>
-        <w:t xml:space="preserve">Objetivo</w:t>
-      </w:r>
-      <w:r>
-        <w:rPr>
-          <w:rtl w:val="0"/>
-        </w:rPr>
-        <w:t xml:space="preserve">: hacer un análisis comparativo para resolver el problema de Matilda.</w:t>
+      <w:r>
+        <w:t>Estamos confundidos debido a que no los etiqueto con nombres…</w:t>
       </w:r>
     </w:p>
+    <w:p/>
     <w:p>
-      <w:pPr>
-        <w:pageBreakBefore w:val="0"/>
-        <w:rPr/>
-      </w:pPr>
-      <w:r>
-        <w:rPr>
-          <w:rtl w:val="0"/>
-        </w:rPr>
+      <w:r>
+        <w:t>Nuestro padre nos envió los siguientes procesadores:</w:t>
       </w:r>
     </w:p>
+    <w:p/>
     <w:p>
       <w:pPr>
-        <w:pageBreakBefore w:val="0"/>
-        <w:rPr/>
-      </w:pPr>
-      <w:r>
-        <w:rPr>
-          <w:rtl w:val="0"/>
-        </w:rPr>
-        <w:t xml:space="preserve">En la familia somos tres hermanos y nuestro padre, que se encuentra de viaje en el exterior, nos envió de regalo tres procesadores para nuestras diferentes necesidades, yo (Matilda) le pedí uno para poder jugar al tan esperado Cyberpunk 2077, mi pequeño hermano, Marcelo, en cambio, solamente le pidió uno para ejecutar la suite de Office 2019 y, por último, mi hermano mayor le encargó uno para poder hacer ediciones de video en un programa llamado Wondershare Filmora X.</w:t>
-      </w:r>
-    </w:p>
-    <w:p>
-      <w:pPr>
-        <w:pageBreakBefore w:val="0"/>
-        <w:rPr/>
-      </w:pPr>
-      <w:r>
-        <w:rPr>
-          <w:rtl w:val="0"/>
-        </w:rPr>
-      </w:r>
-    </w:p>
-    <w:p>
-      <w:pPr>
-        <w:pageBreakBefore w:val="0"/>
-        <w:rPr/>
-      </w:pPr>
-      <w:r>
-        <w:rPr>
-          <w:rtl w:val="0"/>
-        </w:rPr>
-        <w:t xml:space="preserve">Estamos confundidos debido a que no los etiqueto con nombres…</w:t>
-      </w:r>
-    </w:p>
-    <w:p>
-      <w:pPr>
-        <w:pageBreakBefore w:val="0"/>
-        <w:rPr/>
-      </w:pPr>
-      <w:r>
-        <w:rPr>
-          <w:rtl w:val="0"/>
-        </w:rPr>
-      </w:r>
-    </w:p>
-    <w:p>
-      <w:pPr>
-        <w:pageBreakBefore w:val="0"/>
-        <w:rPr/>
-      </w:pPr>
-      <w:r>
-        <w:rPr>
-          <w:rtl w:val="0"/>
-        </w:rPr>
-        <w:t xml:space="preserve">Nuestro padre nos envió los siguientes procesadores:</w:t>
-      </w:r>
-    </w:p>
-    <w:p>
-      <w:pPr>
-        <w:pageBreakBefore w:val="0"/>
-        <w:rPr/>
-      </w:pPr>
-      <w:r>
-        <w:rPr>
-          <w:rtl w:val="0"/>
-        </w:rPr>
-      </w:r>
-    </w:p>
-    <w:p>
-      <w:pPr>
-        <w:pageBreakBefore w:val="0"/>
         <w:numPr>
           <w:ilvl w:val="0"/>
           <w:numId w:val="1"/>
         </w:numPr>
-        <w:ind w:left="720" w:hanging="360"/>
-        <w:rPr>
-          <w:u w:val="none"/>
-        </w:rPr>
-      </w:pPr>
-      <w:r>
-        <w:rPr>
-          <w:rtl w:val="0"/>
-        </w:rPr>
-        <w:t xml:space="preserve">Amd Ryzen 5 3600</w:t>
+      </w:pPr>
+      <w:proofErr w:type="spellStart"/>
+      <w:r>
+        <w:t>Amd</w:t>
+      </w:r>
+      <w:proofErr w:type="spellEnd"/>
+      <w:r>
+        <w:t xml:space="preserve"> Ryzen 5 3600</w:t>
       </w:r>
     </w:p>
     <w:p>
       <w:pPr>
-        <w:pageBreakBefore w:val="0"/>
         <w:numPr>
           <w:ilvl w:val="0"/>
           <w:numId w:val="1"/>
         </w:numPr>
-        <w:ind w:left="720" w:hanging="360"/>
-        <w:rPr>
-          <w:u w:val="none"/>
-        </w:rPr>
-      </w:pPr>
-      <w:r>
-        <w:rPr>
-          <w:rtl w:val="0"/>
-        </w:rPr>
-        <w:t xml:space="preserve">Amd a8 9600</w:t>
+      </w:pPr>
+      <w:proofErr w:type="spellStart"/>
+      <w:r>
+        <w:t>Amd</w:t>
+      </w:r>
+      <w:proofErr w:type="spellEnd"/>
+      <w:r>
+        <w:t xml:space="preserve"> a8 9600</w:t>
       </w:r>
     </w:p>
     <w:p>
       <w:pPr>
-        <w:pageBreakBefore w:val="0"/>
         <w:numPr>
           <w:ilvl w:val="0"/>
           <w:numId w:val="1"/>
         </w:numPr>
-        <w:ind w:left="720" w:hanging="360"/>
-        <w:rPr>
-          <w:u w:val="none"/>
-        </w:rPr>
-      </w:pPr>
-      <w:r>
-        <w:rPr>
-          <w:rtl w:val="0"/>
-        </w:rPr>
-        <w:t xml:space="preserve">intel i3 3230</w:t>
+      </w:pPr>
+      <w:proofErr w:type="spellStart"/>
+      <w:r>
+        <w:t>intel</w:t>
+      </w:r>
+      <w:proofErr w:type="spellEnd"/>
+      <w:r>
+        <w:t xml:space="preserve"> i3 3230</w:t>
       </w:r>
     </w:p>
+    <w:p/>
     <w:p>
-      <w:pPr>
-        <w:pageBreakBefore w:val="0"/>
-        <w:rPr/>
-      </w:pPr>
-      <w:r>
-        <w:rPr>
-          <w:rtl w:val="0"/>
-        </w:rPr>
+      <w:r>
+        <w:t>¿Cuál es para cada uno?</w:t>
       </w:r>
     </w:p>
-    <w:p>
-      <w:pPr>
-        <w:pageBreakBefore w:val="0"/>
-        <w:rPr/>
-      </w:pPr>
-      <w:r>
-        <w:rPr>
-          <w:rtl w:val="0"/>
-        </w:rPr>
-        <w:t xml:space="preserve">¿Cuál es para cada uno?</w:t>
-      </w:r>
-    </w:p>
+    <w:p/>
+    <w:p/>
+    <w:p/>
     <w:sectPr>
-      <w:pgSz w:h="16834" w:w="11909" w:orient="portrait"/>
-      <w:pgMar w:bottom="1440" w:top="1440" w:left="1440" w:right="1440" w:header="720" w:footer="720"/>
+      <w:pgSz w:w="11909" w:h="16834"/>
+      <w:pgMar w:top="1440" w:right="1440" w:bottom="1440" w:left="1440" w:header="720" w:footer="720" w:gutter="0"/>
       <w:pgNumType w:start="1"/>
+      <w:cols w:space="720"/>
     </w:sectPr>
   </w:body>
 </w:document>
 </file>
 
 <file path=word/numbering.xml><?xml version="1.0" encoding="utf-8"?>
-<w:numbering xmlns:mc="http://schemas.openxmlformats.org/markup-compatibility/2006" xmlns:o="urn:schemas-microsoft-com:office:office" xmlns:r="http://schemas.openxmlformats.org/officeDocument/2006/relationships" xmlns:m="http://schemas.openxmlformats.org/officeDocument/2006/math" xmlns:v="urn:schemas-microsoft-com:vml" xmlns:wp="http://schemas.openxmlformats.org/drawingml/2006/wordprocessingDrawing" xmlns:w10="urn:schemas-microsoft-com:office:word" xmlns:w="http://schemas.openxmlformats.org/wordprocessingml/2006/main" xmlns:wne="http://schemas.microsoft.com/office/word/2006/wordml" xmlns:sl="http://schemas.openxmlformats.org/schemaLibrary/2006/main" xmlns:a="http://schemas.openxmlformats.org/drawingml/2006/main" xmlns:pic="http://schemas.openxmlformats.org/drawingml/2006/picture" xmlns:c="http://schemas.openxmlformats.org/drawingml/2006/chart" xmlns:lc="http://schemas.openxmlformats.org/drawingml/2006/lockedCanvas" xmlns:dgm="http://schemas.openxmlformats.org/drawingml/2006/diagram" xmlns:wps="http://schemas.microsoft.com/office/word/2010/wordprocessingShape" xmlns:wpg="http://schemas.microsoft.com/office/word/2010/wordprocessingGroup" xmlns:w14="http://schemas.microsoft.com/office/word/2010/wordml" xmlns:w15="http://schemas.microsoft.com/office/word/2012/wordml">
-  <w:abstractNum w:abstractNumId="1">
+<w:numbering xmlns:wpc="http://schemas.microsoft.com/office/word/2010/wordprocessingCanvas" xmlns:cx="http://schemas.microsoft.com/office/drawing/2014/chartex" xmlns:cx1="http://schemas.microsoft.com/office/drawing/2015/9/8/chartex" xmlns:cx2="http://schemas.microsoft.com/office/drawing/2015/10/21/chartex" xmlns:cx3="http://schemas.microsoft.com/office/drawing/2016/5/9/chartex" xmlns:cx4="http://schemas.microsoft.com/office/drawing/2016/5/10/chartex" xmlns:cx5="http://schemas.microsoft.com/office/drawing/2016/5/11/chartex" xmlns:cx6="http://schemas.microsoft.com/office/drawing/2016/5/12/chartex" xmlns:cx7="http://schemas.microsoft.com/office/drawing/2016/5/13/chartex" xmlns:cx8="http://schemas.microsoft.com/office/drawing/2016/5/14/chartex" xmlns:mc="http://schemas.openxmlformats.org/markup-compatibility/2006" xmlns:aink="http://schemas.microsoft.com/office/drawing/2016/ink" xmlns:am3d="http://schemas.microsoft.com/office/drawing/2017/model3d" xmlns:o="urn:schemas-microsoft-com:office:office" xmlns:r="http://schemas.openxmlformats.org/officeDocument/2006/relationships" xmlns:m="http://schemas.openxmlformats.org/officeDocument/2006/math" xmlns:v="urn:schemas-microsoft-com:vml" xmlns:wp14="http://schemas.microsoft.com/office/word/2010/wordprocessingDrawing" xmlns:wp="http://schemas.openxmlformats.org/drawingml/2006/wordprocessingDrawing" xmlns:w10="urn:schemas-microsoft-com:office:word" xmlns:w="http://schemas.openxmlformats.org/wordprocessingml/2006/main" xmlns:w14="http://schemas.microsoft.com/office/word/2010/wordml" xmlns:w15="http://schemas.microsoft.com/office/word/2012/wordml" xmlns:w16cex="http://schemas.microsoft.com/office/word/2018/wordml/cex" xmlns:w16cid="http://schemas.microsoft.com/office/word/2016/wordml/cid" xmlns:w16="http://schemas.microsoft.com/office/word/2018/wordml" xmlns:w16sdtdh="http://schemas.microsoft.com/office/word/2020/wordml/sdtdatahash" xmlns:w16se="http://schemas.microsoft.com/office/word/2015/wordml/symex" xmlns:wpg="http://schemas.microsoft.com/office/word/2010/wordprocessingGroup" xmlns:wpi="http://schemas.microsoft.com/office/word/2010/wordprocessingInk" xmlns:wne="http://schemas.microsoft.com/office/word/2006/wordml" xmlns:wps="http://schemas.microsoft.com/office/word/2010/wordprocessingShape" mc:Ignorable="w14 w15 w16se w16cid w16 w16cex w16sdtdh wp14">
+  <w:abstractNum w:abstractNumId="0" w15:restartNumberingAfterBreak="0">
+    <w:nsid w:val="10B17DF5"/>
+    <w:multiLevelType w:val="multilevel"/>
+    <w:tmpl w:val="F1F4DD0E"/>
     <w:lvl w:ilvl="0">
       <w:start w:val="1"/>
       <w:numFmt w:val="bullet"/>
@@ -330,20 +243,20 @@
     </w:lvl>
   </w:abstractNum>
   <w:num w:numId="1">
-    <w:abstractNumId w:val="1"/>
+    <w:abstractNumId w:val="0"/>
   </w:num>
 </w:numbering>
 </file>
 
 <file path=word/styles.xml><?xml version="1.0" encoding="utf-8"?>
-<w:styles xmlns:mc="http://schemas.openxmlformats.org/markup-compatibility/2006" xmlns:o="urn:schemas-microsoft-com:office:office" xmlns:r="http://schemas.openxmlformats.org/officeDocument/2006/relationships" xmlns:m="http://schemas.openxmlformats.org/officeDocument/2006/math" xmlns:v="urn:schemas-microsoft-com:vml" xmlns:wp="http://schemas.openxmlformats.org/drawingml/2006/wordprocessingDrawing" xmlns:w10="urn:schemas-microsoft-com:office:word" xmlns:w="http://schemas.openxmlformats.org/wordprocessingml/2006/main" xmlns:wne="http://schemas.microsoft.com/office/word/2006/wordml" xmlns:sl="http://schemas.openxmlformats.org/schemaLibrary/2006/main" xmlns:a="http://schemas.openxmlformats.org/drawingml/2006/main" xmlns:pic="http://schemas.openxmlformats.org/drawingml/2006/picture" xmlns:c="http://schemas.openxmlformats.org/drawingml/2006/chart" xmlns:lc="http://schemas.openxmlformats.org/drawingml/2006/lockedCanvas" xmlns:dgm="http://schemas.openxmlformats.org/drawingml/2006/diagram" xmlns:wps="http://schemas.microsoft.com/office/word/2010/wordprocessingShape" xmlns:wpg="http://schemas.microsoft.com/office/word/2010/wordprocessingGroup" xmlns:w14="http://schemas.microsoft.com/office/word/2010/wordml" xmlns:w15="http://schemas.microsoft.com/office/word/2012/wordml">
+<w:styles xmlns:mc="http://schemas.openxmlformats.org/markup-compatibility/2006" xmlns:r="http://schemas.openxmlformats.org/officeDocument/2006/relationships" xmlns:w="http://schemas.openxmlformats.org/wordprocessingml/2006/main" xmlns:w14="http://schemas.microsoft.com/office/word/2010/wordml" xmlns:w15="http://schemas.microsoft.com/office/word/2012/wordml" xmlns:w16cex="http://schemas.microsoft.com/office/word/2018/wordml/cex" xmlns:w16cid="http://schemas.microsoft.com/office/word/2016/wordml/cid" xmlns:w16="http://schemas.microsoft.com/office/word/2018/wordml" xmlns:w16sdtdh="http://schemas.microsoft.com/office/word/2020/wordml/sdtdatahash" xmlns:w16se="http://schemas.microsoft.com/office/word/2015/wordml/symex" mc:Ignorable="w14 w15 w16se w16cid w16 w16cex w16sdtdh">
   <w:docDefaults>
     <w:rPrDefault>
       <w:rPr>
-        <w:rFonts w:ascii="Arial" w:cs="Arial" w:eastAsia="Arial" w:hAnsi="Arial"/>
+        <w:rFonts w:ascii="Arial" w:eastAsia="Arial" w:hAnsi="Arial" w:cs="Arial"/>
         <w:sz w:val="22"/>
         <w:szCs w:val="22"/>
-        <w:lang w:val="es"/>
+        <w:lang w:val="es" w:eastAsia="es-AR" w:bidi="ar-SA"/>
       </w:rPr>
     </w:rPrDefault>
     <w:pPrDefault>
@@ -352,69 +265,457 @@
       </w:pPr>
     </w:pPrDefault>
   </w:docDefaults>
-  <w:style w:type="paragraph" w:styleId="Normal" w:default="1">
-    <w:name w:val="normal"/>
-  </w:style>
-  <w:style w:type="table" w:styleId="TableNormal" w:default="1">
-    <w:name w:val="Table Normal"/>
-  </w:style>
-  <w:style w:type="paragraph" w:styleId="Heading1">
+  <w:latentStyles w:defLockedState="0" w:defUIPriority="99" w:defSemiHidden="0" w:defUnhideWhenUsed="0" w:defQFormat="0" w:count="376">
+    <w:lsdException w:name="Normal" w:uiPriority="0" w:qFormat="1"/>
+    <w:lsdException w:name="heading 1" w:uiPriority="9" w:qFormat="1"/>
+    <w:lsdException w:name="heading 2" w:semiHidden="1" w:uiPriority="9" w:unhideWhenUsed="1" w:qFormat="1"/>
+    <w:lsdException w:name="heading 3" w:semiHidden="1" w:uiPriority="9" w:unhideWhenUsed="1" w:qFormat="1"/>
+    <w:lsdException w:name="heading 4" w:semiHidden="1" w:uiPriority="9" w:unhideWhenUsed="1" w:qFormat="1"/>
+    <w:lsdException w:name="heading 5" w:semiHidden="1" w:uiPriority="9" w:unhideWhenUsed="1" w:qFormat="1"/>
+    <w:lsdException w:name="heading 6" w:semiHidden="1" w:uiPriority="9" w:unhideWhenUsed="1" w:qFormat="1"/>
+    <w:lsdException w:name="heading 7" w:semiHidden="1" w:uiPriority="9" w:unhideWhenUsed="1" w:qFormat="1"/>
+    <w:lsdException w:name="heading 8" w:semiHidden="1" w:uiPriority="9" w:unhideWhenUsed="1" w:qFormat="1"/>
+    <w:lsdException w:name="heading 9" w:semiHidden="1" w:uiPriority="9" w:unhideWhenUsed="1" w:qFormat="1"/>
+    <w:lsdException w:name="index 1" w:semiHidden="1" w:unhideWhenUsed="1"/>
+    <w:lsdException w:name="index 2" w:semiHidden="1" w:unhideWhenUsed="1"/>
+    <w:lsdException w:name="index 3" w:semiHidden="1" w:unhideWhenUsed="1"/>
+    <w:lsdException w:name="index 4" w:semiHidden="1" w:unhideWhenUsed="1"/>
+    <w:lsdException w:name="index 5" w:semiHidden="1" w:unhideWhenUsed="1"/>
+    <w:lsdException w:name="index 6" w:semiHidden="1" w:unhideWhenUsed="1"/>
+    <w:lsdException w:name="index 7" w:semiHidden="1" w:unhideWhenUsed="1"/>
+    <w:lsdException w:name="index 8" w:semiHidden="1" w:unhideWhenUsed="1"/>
+    <w:lsdException w:name="index 9" w:semiHidden="1" w:unhideWhenUsed="1"/>
+    <w:lsdException w:name="toc 1" w:semiHidden="1" w:uiPriority="39" w:unhideWhenUsed="1"/>
+    <w:lsdException w:name="toc 2" w:semiHidden="1" w:uiPriority="39" w:unhideWhenUsed="1"/>
+    <w:lsdException w:name="toc 3" w:semiHidden="1" w:uiPriority="39" w:unhideWhenUsed="1"/>
+    <w:lsdException w:name="toc 4" w:semiHidden="1" w:uiPriority="39" w:unhideWhenUsed="1"/>
+    <w:lsdException w:name="toc 5" w:semiHidden="1" w:uiPriority="39" w:unhideWhenUsed="1"/>
+    <w:lsdException w:name="toc 6" w:semiHidden="1" w:uiPriority="39" w:unhideWhenUsed="1"/>
+    <w:lsdException w:name="toc 7" w:semiHidden="1" w:uiPriority="39" w:unhideWhenUsed="1"/>
+    <w:lsdException w:name="toc 8" w:semiHidden="1" w:uiPriority="39" w:unhideWhenUsed="1"/>
+    <w:lsdException w:name="toc 9" w:semiHidden="1" w:uiPriority="39" w:unhideWhenUsed="1"/>
+    <w:lsdException w:name="Normal Indent" w:semiHidden="1" w:unhideWhenUsed="1"/>
+    <w:lsdException w:name="footnote text" w:semiHidden="1" w:unhideWhenUsed="1"/>
+    <w:lsdException w:name="annotation text" w:semiHidden="1" w:unhideWhenUsed="1"/>
+    <w:lsdException w:name="header" w:semiHidden="1" w:unhideWhenUsed="1"/>
+    <w:lsdException w:name="footer" w:semiHidden="1" w:unhideWhenUsed="1"/>
+    <w:lsdException w:name="index heading" w:semiHidden="1" w:unhideWhenUsed="1"/>
+    <w:lsdException w:name="caption" w:semiHidden="1" w:uiPriority="35" w:unhideWhenUsed="1" w:qFormat="1"/>
+    <w:lsdException w:name="table of figures" w:semiHidden="1" w:unhideWhenUsed="1"/>
+    <w:lsdException w:name="envelope address" w:semiHidden="1" w:unhideWhenUsed="1"/>
+    <w:lsdException w:name="envelope return" w:semiHidden="1" w:unhideWhenUsed="1"/>
+    <w:lsdException w:name="footnote reference" w:semiHidden="1" w:unhideWhenUsed="1"/>
+    <w:lsdException w:name="annotation reference" w:semiHidden="1" w:unhideWhenUsed="1"/>
+    <w:lsdException w:name="line number" w:semiHidden="1" w:unhideWhenUsed="1"/>
+    <w:lsdException w:name="page number" w:semiHidden="1" w:unhideWhenUsed="1"/>
+    <w:lsdException w:name="endnote reference" w:semiHidden="1" w:unhideWhenUsed="1"/>
+    <w:lsdException w:name="endnote text" w:semiHidden="1" w:unhideWhenUsed="1"/>
+    <w:lsdException w:name="table of authorities" w:semiHidden="1" w:unhideWhenUsed="1"/>
+    <w:lsdException w:name="macro" w:semiHidden="1" w:unhideWhenUsed="1"/>
+    <w:lsdException w:name="toa heading" w:semiHidden="1" w:unhideWhenUsed="1"/>
+    <w:lsdException w:name="List" w:semiHidden="1" w:unhideWhenUsed="1"/>
+    <w:lsdException w:name="List Bullet" w:semiHidden="1" w:unhideWhenUsed="1"/>
+    <w:lsdException w:name="List Number" w:semiHidden="1" w:unhideWhenUsed="1"/>
+    <w:lsdException w:name="List 2" w:semiHidden="1" w:unhideWhenUsed="1"/>
+    <w:lsdException w:name="List 3" w:semiHidden="1" w:unhideWhenUsed="1"/>
+    <w:lsdException w:name="List 4" w:semiHidden="1" w:unhideWhenUsed="1"/>
+    <w:lsdException w:name="List 5" w:semiHidden="1" w:unhideWhenUsed="1"/>
+    <w:lsdException w:name="List Bullet 2" w:semiHidden="1" w:unhideWhenUsed="1"/>
+    <w:lsdException w:name="List Bullet 3" w:semiHidden="1" w:unhideWhenUsed="1"/>
+    <w:lsdException w:name="List Bullet 4" w:semiHidden="1" w:unhideWhenUsed="1"/>
+    <w:lsdException w:name="List Bullet 5" w:semiHidden="1" w:unhideWhenUsed="1"/>
+    <w:lsdException w:name="List Number 2" w:semiHidden="1" w:unhideWhenUsed="1"/>
+    <w:lsdException w:name="List Number 3" w:semiHidden="1" w:unhideWhenUsed="1"/>
+    <w:lsdException w:name="List Number 4" w:semiHidden="1" w:unhideWhenUsed="1"/>
+    <w:lsdException w:name="List Number 5" w:semiHidden="1" w:unhideWhenUsed="1"/>
+    <w:lsdException w:name="Title" w:uiPriority="10" w:qFormat="1"/>
+    <w:lsdException w:name="Closing" w:semiHidden="1" w:unhideWhenUsed="1"/>
+    <w:lsdException w:name="Signature" w:semiHidden="1" w:unhideWhenUsed="1"/>
+    <w:lsdException w:name="Default Paragraph Font" w:semiHidden="1" w:uiPriority="1" w:unhideWhenUsed="1"/>
+    <w:lsdException w:name="Body Text" w:semiHidden="1" w:unhideWhenUsed="1"/>
+    <w:lsdException w:name="Body Text Indent" w:semiHidden="1" w:unhideWhenUsed="1"/>
+    <w:lsdException w:name="List Continue" w:semiHidden="1" w:unhideWhenUsed="1"/>
+    <w:lsdException w:name="List Continue 2" w:semiHidden="1" w:unhideWhenUsed="1"/>
+    <w:lsdException w:name="List Continue 3" w:semiHidden="1" w:unhideWhenUsed="1"/>
+    <w:lsdException w:name="List Continue 4" w:semiHidden="1" w:unhideWhenUsed="1"/>
+    <w:lsdException w:name="List Continue 5" w:semiHidden="1" w:unhideWhenUsed="1"/>
+    <w:lsdException w:name="Message Header" w:semiHidden="1" w:unhideWhenUsed="1"/>
+    <w:lsdException w:name="Subtitle" w:uiPriority="11" w:qFormat="1"/>
+    <w:lsdException w:name="Salutation" w:semiHidden="1" w:unhideWhenUsed="1"/>
+    <w:lsdException w:name="Date" w:semiHidden="1" w:unhideWhenUsed="1"/>
+    <w:lsdException w:name="Body Text First Indent" w:semiHidden="1" w:unhideWhenUsed="1"/>
+    <w:lsdException w:name="Body Text First Indent 2" w:semiHidden="1" w:unhideWhenUsed="1"/>
+    <w:lsdException w:name="Note Heading" w:semiHidden="1" w:unhideWhenUsed="1"/>
+    <w:lsdException w:name="Body Text 2" w:semiHidden="1" w:unhideWhenUsed="1"/>
+    <w:lsdException w:name="Body Text 3" w:semiHidden="1" w:unhideWhenUsed="1"/>
+    <w:lsdException w:name="Body Text Indent 2" w:semiHidden="1" w:unhideWhenUsed="1"/>
+    <w:lsdException w:name="Body Text Indent 3" w:semiHidden="1" w:unhideWhenUsed="1"/>
+    <w:lsdException w:name="Block Text" w:semiHidden="1" w:unhideWhenUsed="1"/>
+    <w:lsdException w:name="Hyperlink" w:semiHidden="1" w:unhideWhenUsed="1"/>
+    <w:lsdException w:name="FollowedHyperlink" w:semiHidden="1" w:unhideWhenUsed="1"/>
+    <w:lsdException w:name="Strong" w:uiPriority="22" w:qFormat="1"/>
+    <w:lsdException w:name="Emphasis" w:uiPriority="20" w:qFormat="1"/>
+    <w:lsdException w:name="Document Map" w:semiHidden="1" w:unhideWhenUsed="1"/>
+    <w:lsdException w:name="Plain Text" w:semiHidden="1" w:unhideWhenUsed="1"/>
+    <w:lsdException w:name="E-mail Signature" w:semiHidden="1" w:unhideWhenUsed="1"/>
+    <w:lsdException w:name="HTML Top of Form" w:semiHidden="1" w:unhideWhenUsed="1"/>
+    <w:lsdException w:name="HTML Bottom of Form" w:semiHidden="1" w:unhideWhenUsed="1"/>
+    <w:lsdException w:name="Normal (Web)" w:semiHidden="1" w:unhideWhenUsed="1"/>
+    <w:lsdException w:name="HTML Acronym" w:semiHidden="1" w:unhideWhenUsed="1"/>
+    <w:lsdException w:name="HTML Address" w:semiHidden="1" w:unhideWhenUsed="1"/>
+    <w:lsdException w:name="HTML Cite" w:semiHidden="1" w:unhideWhenUsed="1"/>
+    <w:lsdException w:name="HTML Code" w:semiHidden="1" w:unhideWhenUsed="1"/>
+    <w:lsdException w:name="HTML Definition" w:semiHidden="1" w:unhideWhenUsed="1"/>
+    <w:lsdException w:name="HTML Keyboard" w:semiHidden="1" w:unhideWhenUsed="1"/>
+    <w:lsdException w:name="HTML Preformatted" w:semiHidden="1" w:unhideWhenUsed="1"/>
+    <w:lsdException w:name="HTML Sample" w:semiHidden="1" w:unhideWhenUsed="1"/>
+    <w:lsdException w:name="HTML Typewriter" w:semiHidden="1" w:unhideWhenUsed="1"/>
+    <w:lsdException w:name="HTML Variable" w:semiHidden="1" w:unhideWhenUsed="1"/>
+    <w:lsdException w:name="Normal Table" w:semiHidden="1" w:unhideWhenUsed="1"/>
+    <w:lsdException w:name="annotation subject" w:semiHidden="1" w:unhideWhenUsed="1"/>
+    <w:lsdException w:name="No List" w:semiHidden="1" w:unhideWhenUsed="1"/>
+    <w:lsdException w:name="Outline List 1" w:semiHidden="1" w:unhideWhenUsed="1"/>
+    <w:lsdException w:name="Outline List 2" w:semiHidden="1" w:unhideWhenUsed="1"/>
+    <w:lsdException w:name="Outline List 3" w:semiHidden="1" w:unhideWhenUsed="1"/>
+    <w:lsdException w:name="Table Simple 1" w:semiHidden="1" w:unhideWhenUsed="1"/>
+    <w:lsdException w:name="Table Simple 2" w:semiHidden="1" w:unhideWhenUsed="1"/>
+    <w:lsdException w:name="Table Simple 3" w:semiHidden="1" w:unhideWhenUsed="1"/>
+    <w:lsdException w:name="Table Classic 1" w:semiHidden="1" w:unhideWhenUsed="1"/>
+    <w:lsdException w:name="Table Classic 2" w:semiHidden="1" w:unhideWhenUsed="1"/>
+    <w:lsdException w:name="Table Classic 3" w:semiHidden="1" w:unhideWhenUsed="1"/>
+    <w:lsdException w:name="Table Classic 4" w:semiHidden="1" w:unhideWhenUsed="1"/>
+    <w:lsdException w:name="Table Colorful 1" w:semiHidden="1" w:unhideWhenUsed="1"/>
+    <w:lsdException w:name="Table Colorful 2" w:semiHidden="1" w:unhideWhenUsed="1"/>
+    <w:lsdException w:name="Table Colorful 3" w:semiHidden="1" w:unhideWhenUsed="1"/>
+    <w:lsdException w:name="Table Columns 1" w:semiHidden="1" w:unhideWhenUsed="1"/>
+    <w:lsdException w:name="Table Columns 2" w:semiHidden="1" w:unhideWhenUsed="1"/>
+    <w:lsdException w:name="Table Columns 3" w:semiHidden="1" w:unhideWhenUsed="1"/>
+    <w:lsdException w:name="Table Columns 4" w:semiHidden="1" w:unhideWhenUsed="1"/>
+    <w:lsdException w:name="Table Columns 5" w:semiHidden="1" w:unhideWhenUsed="1"/>
+    <w:lsdException w:name="Table Grid 1" w:semiHidden="1" w:unhideWhenUsed="1"/>
+    <w:lsdException w:name="Table Grid 2" w:semiHidden="1" w:unhideWhenUsed="1"/>
+    <w:lsdException w:name="Table Grid 3" w:semiHidden="1" w:unhideWhenUsed="1"/>
+    <w:lsdException w:name="Table Grid 4" w:semiHidden="1" w:unhideWhenUsed="1"/>
+    <w:lsdException w:name="Table Grid 5" w:semiHidden="1" w:unhideWhenUsed="1"/>
+    <w:lsdException w:name="Table Grid 6" w:semiHidden="1" w:unhideWhenUsed="1"/>
+    <w:lsdException w:name="Table Grid 7" w:semiHidden="1" w:unhideWhenUsed="1"/>
+    <w:lsdException w:name="Table Grid 8" w:semiHidden="1" w:unhideWhenUsed="1"/>
+    <w:lsdException w:name="Table List 1" w:semiHidden="1" w:unhideWhenUsed="1"/>
+    <w:lsdException w:name="Table List 2" w:semiHidden="1" w:unhideWhenUsed="1"/>
+    <w:lsdException w:name="Table List 3" w:semiHidden="1" w:unhideWhenUsed="1"/>
+    <w:lsdException w:name="Table List 4" w:semiHidden="1" w:unhideWhenUsed="1"/>
+    <w:lsdException w:name="Table List 5" w:semiHidden="1" w:unhideWhenUsed="1"/>
+    <w:lsdException w:name="Table List 6" w:semiHidden="1" w:unhideWhenUsed="1"/>
+    <w:lsdException w:name="Table List 7" w:semiHidden="1" w:unhideWhenUsed="1"/>
+    <w:lsdException w:name="Table List 8" w:semiHidden="1" w:unhideWhenUsed="1"/>
+    <w:lsdException w:name="Table 3D effects 1" w:semiHidden="1" w:unhideWhenUsed="1"/>
+    <w:lsdException w:name="Table 3D effects 2" w:semiHidden="1" w:unhideWhenUsed="1"/>
+    <w:lsdException w:name="Table 3D effects 3" w:semiHidden="1" w:unhideWhenUsed="1"/>
+    <w:lsdException w:name="Table Contemporary" w:semiHidden="1" w:unhideWhenUsed="1"/>
+    <w:lsdException w:name="Table Elegant" w:semiHidden="1" w:unhideWhenUsed="1"/>
+    <w:lsdException w:name="Table Professional" w:semiHidden="1" w:unhideWhenUsed="1"/>
+    <w:lsdException w:name="Table Subtle 1" w:semiHidden="1" w:unhideWhenUsed="1"/>
+    <w:lsdException w:name="Table Subtle 2" w:semiHidden="1" w:unhideWhenUsed="1"/>
+    <w:lsdException w:name="Table Web 1" w:semiHidden="1" w:unhideWhenUsed="1"/>
+    <w:lsdException w:name="Table Web 2" w:semiHidden="1" w:unhideWhenUsed="1"/>
+    <w:lsdException w:name="Table Web 3" w:semiHidden="1" w:unhideWhenUsed="1"/>
+    <w:lsdException w:name="Balloon Text" w:semiHidden="1" w:unhideWhenUsed="1"/>
+    <w:lsdException w:name="Table Grid" w:uiPriority="39"/>
+    <w:lsdException w:name="Table Theme" w:semiHidden="1" w:unhideWhenUsed="1"/>
+    <w:lsdException w:name="Placeholder Text" w:semiHidden="1"/>
+    <w:lsdException w:name="No Spacing" w:uiPriority="1" w:qFormat="1"/>
+    <w:lsdException w:name="Light Shading" w:uiPriority="60"/>
+    <w:lsdException w:name="Light List" w:uiPriority="61"/>
+    <w:lsdException w:name="Light Grid" w:uiPriority="62"/>
+    <w:lsdException w:name="Medium Shading 1" w:uiPriority="63"/>
+    <w:lsdException w:name="Medium Shading 2" w:uiPriority="64"/>
+    <w:lsdException w:name="Medium List 1" w:uiPriority="65"/>
+    <w:lsdException w:name="Medium List 2" w:uiPriority="66"/>
+    <w:lsdException w:name="Medium Grid 1" w:uiPriority="67"/>
+    <w:lsdException w:name="Medium Grid 2" w:uiPriority="68"/>
+    <w:lsdException w:name="Medium Grid 3" w:uiPriority="69"/>
+    <w:lsdException w:name="Dark List" w:uiPriority="70"/>
+    <w:lsdException w:name="Colorful Shading" w:uiPriority="71"/>
+    <w:lsdException w:name="Colorful List" w:uiPriority="72"/>
+    <w:lsdException w:name="Colorful Grid" w:uiPriority="73"/>
+    <w:lsdException w:name="Light Shading Accent 1" w:uiPriority="60"/>
+    <w:lsdException w:name="Light List Accent 1" w:uiPriority="61"/>
+    <w:lsdException w:name="Light Grid Accent 1" w:uiPriority="62"/>
+    <w:lsdException w:name="Medium Shading 1 Accent 1" w:uiPriority="63"/>
+    <w:lsdException w:name="Medium Shading 2 Accent 1" w:uiPriority="64"/>
+    <w:lsdException w:name="Medium List 1 Accent 1" w:uiPriority="65"/>
+    <w:lsdException w:name="Revision" w:semiHidden="1"/>
+    <w:lsdException w:name="List Paragraph" w:uiPriority="34" w:qFormat="1"/>
+    <w:lsdException w:name="Quote" w:uiPriority="29" w:qFormat="1"/>
+    <w:lsdException w:name="Intense Quote" w:uiPriority="30" w:qFormat="1"/>
+    <w:lsdException w:name="Medium List 2 Accent 1" w:uiPriority="66"/>
+    <w:lsdException w:name="Medium Grid 1 Accent 1" w:uiPriority="67"/>
+    <w:lsdException w:name="Medium Grid 2 Accent 1" w:uiPriority="68"/>
+    <w:lsdException w:name="Medium Grid 3 Accent 1" w:uiPriority="69"/>
+    <w:lsdException w:name="Dark List Accent 1" w:uiPriority="70"/>
+    <w:lsdException w:name="Colorful Shading Accent 1" w:uiPriority="71"/>
+    <w:lsdException w:name="Colorful List Accent 1" w:uiPriority="72"/>
+    <w:lsdException w:name="Colorful Grid Accent 1" w:uiPriority="73"/>
+    <w:lsdException w:name="Light Shading Accent 2" w:uiPriority="60"/>
+    <w:lsdException w:name="Light List Accent 2" w:uiPriority="61"/>
+    <w:lsdException w:name="Light Grid Accent 2" w:uiPriority="62"/>
+    <w:lsdException w:name="Medium Shading 1 Accent 2" w:uiPriority="63"/>
+    <w:lsdException w:name="Medium Shading 2 Accent 2" w:uiPriority="64"/>
+    <w:lsdException w:name="Medium List 1 Accent 2" w:uiPriority="65"/>
+    <w:lsdException w:name="Medium List 2 Accent 2" w:uiPriority="66"/>
+    <w:lsdException w:name="Medium Grid 1 Accent 2" w:uiPriority="67"/>
+    <w:lsdException w:name="Medium Grid 2 Accent 2" w:uiPriority="68"/>
+    <w:lsdException w:name="Medium Grid 3 Accent 2" w:uiPriority="69"/>
+    <w:lsdException w:name="Dark List Accent 2" w:uiPriority="70"/>
+    <w:lsdException w:name="Colorful Shading Accent 2" w:uiPriority="71"/>
+    <w:lsdException w:name="Colorful List Accent 2" w:uiPriority="72"/>
+    <w:lsdException w:name="Colorful Grid Accent 2" w:uiPriority="73"/>
+    <w:lsdException w:name="Light Shading Accent 3" w:uiPriority="60"/>
+    <w:lsdException w:name="Light List Accent 3" w:uiPriority="61"/>
+    <w:lsdException w:name="Light Grid Accent 3" w:uiPriority="62"/>
+    <w:lsdException w:name="Medium Shading 1 Accent 3" w:uiPriority="63"/>
+    <w:lsdException w:name="Medium Shading 2 Accent 3" w:uiPriority="64"/>
+    <w:lsdException w:name="Medium List 1 Accent 3" w:uiPriority="65"/>
+    <w:lsdException w:name="Medium List 2 Accent 3" w:uiPriority="66"/>
+    <w:lsdException w:name="Medium Grid 1 Accent 3" w:uiPriority="67"/>
+    <w:lsdException w:name="Medium Grid 2 Accent 3" w:uiPriority="68"/>
+    <w:lsdException w:name="Medium Grid 3 Accent 3" w:uiPriority="69"/>
+    <w:lsdException w:name="Dark List Accent 3" w:uiPriority="70"/>
+    <w:lsdException w:name="Colorful Shading Accent 3" w:uiPriority="71"/>
+    <w:lsdException w:name="Colorful List Accent 3" w:uiPriority="72"/>
+    <w:lsdException w:name="Colorful Grid Accent 3" w:uiPriority="73"/>
+    <w:lsdException w:name="Light Shading Accent 4" w:uiPriority="60"/>
+    <w:lsdException w:name="Light List Accent 4" w:uiPriority="61"/>
+    <w:lsdException w:name="Light Grid Accent 4" w:uiPriority="62"/>
+    <w:lsdException w:name="Medium Shading 1 Accent 4" w:uiPriority="63"/>
+    <w:lsdException w:name="Medium Shading 2 Accent 4" w:uiPriority="64"/>
+    <w:lsdException w:name="Medium List 1 Accent 4" w:uiPriority="65"/>
+    <w:lsdException w:name="Medium List 2 Accent 4" w:uiPriority="66"/>
+    <w:lsdException w:name="Medium Grid 1 Accent 4" w:uiPriority="67"/>
+    <w:lsdException w:name="Medium Grid 2 Accent 4" w:uiPriority="68"/>
+    <w:lsdException w:name="Medium Grid 3 Accent 4" w:uiPriority="69"/>
+    <w:lsdException w:name="Dark List Accent 4" w:uiPriority="70"/>
+    <w:lsdException w:name="Colorful Shading Accent 4" w:uiPriority="71"/>
+    <w:lsdException w:name="Colorful List Accent 4" w:uiPriority="72"/>
+    <w:lsdException w:name="Colorful Grid Accent 4" w:uiPriority="73"/>
+    <w:lsdException w:name="Light Shading Accent 5" w:uiPriority="60"/>
+    <w:lsdException w:name="Light List Accent 5" w:uiPriority="61"/>
+    <w:lsdException w:name="Light Grid Accent 5" w:uiPriority="62"/>
+    <w:lsdException w:name="Medium Shading 1 Accent 5" w:uiPriority="63"/>
+    <w:lsdException w:name="Medium Shading 2 Accent 5" w:uiPriority="64"/>
+    <w:lsdException w:name="Medium List 1 Accent 5" w:uiPriority="65"/>
+    <w:lsdException w:name="Medium List 2 Accent 5" w:uiPriority="66"/>
+    <w:lsdException w:name="Medium Grid 1 Accent 5" w:uiPriority="67"/>
+    <w:lsdException w:name="Medium Grid 2 Accent 5" w:uiPriority="68"/>
+    <w:lsdException w:name="Medium Grid 3 Accent 5" w:uiPriority="69"/>
+    <w:lsdException w:name="Dark List Accent 5" w:uiPriority="70"/>
+    <w:lsdException w:name="Colorful Shading Accent 5" w:uiPriority="71"/>
+    <w:lsdException w:name="Colorful List Accent 5" w:uiPriority="72"/>
+    <w:lsdException w:name="Colorful Grid Accent 5" w:uiPriority="73"/>
+    <w:lsdException w:name="Light Shading Accent 6" w:uiPriority="60"/>
+    <w:lsdException w:name="Light List Accent 6" w:uiPriority="61"/>
+    <w:lsdException w:name="Light Grid Accent 6" w:uiPriority="62"/>
+    <w:lsdException w:name="Medium Shading 1 Accent 6" w:uiPriority="63"/>
+    <w:lsdException w:name="Medium Shading 2 Accent 6" w:uiPriority="64"/>
+    <w:lsdException w:name="Medium List 1 Accent 6" w:uiPriority="65"/>
+    <w:lsdException w:name="Medium List 2 Accent 6" w:uiPriority="66"/>
+    <w:lsdException w:name="Medium Grid 1 Accent 6" w:uiPriority="67"/>
+    <w:lsdException w:name="Medium Grid 2 Accent 6" w:uiPriority="68"/>
+    <w:lsdException w:name="Medium Grid 3 Accent 6" w:uiPriority="69"/>
+    <w:lsdException w:name="Dark List Accent 6" w:uiPriority="70"/>
+    <w:lsdException w:name="Colorful Shading Accent 6" w:uiPriority="71"/>
+    <w:lsdException w:name="Colorful List Accent 6" w:uiPriority="72"/>
+    <w:lsdException w:name="Colorful Grid Accent 6" w:uiPriority="73"/>
+    <w:lsdException w:name="Subtle Emphasis" w:uiPriority="19" w:qFormat="1"/>
+    <w:lsdException w:name="Intense Emphasis" w:uiPriority="21" w:qFormat="1"/>
+    <w:lsdException w:name="Subtle Reference" w:uiPriority="31" w:qFormat="1"/>
+    <w:lsdException w:name="Intense Reference" w:uiPriority="32" w:qFormat="1"/>
+    <w:lsdException w:name="Book Title" w:uiPriority="33" w:qFormat="1"/>
+    <w:lsdException w:name="Bibliography" w:semiHidden="1" w:uiPriority="37" w:unhideWhenUsed="1"/>
+    <w:lsdException w:name="TOC Heading" w:semiHidden="1" w:uiPriority="39" w:unhideWhenUsed="1" w:qFormat="1"/>
+    <w:lsdException w:name="Plain Table 1" w:uiPriority="41"/>
+    <w:lsdException w:name="Plain Table 2" w:uiPriority="42"/>
+    <w:lsdException w:name="Plain Table 3" w:uiPriority="43"/>
+    <w:lsdException w:name="Plain Table 4" w:uiPriority="44"/>
+    <w:lsdException w:name="Plain Table 5" w:uiPriority="45"/>
+    <w:lsdException w:name="Grid Table Light" w:uiPriority="40"/>
+    <w:lsdException w:name="Grid Table 1 Light" w:uiPriority="46"/>
+    <w:lsdException w:name="Grid Table 2" w:uiPriority="47"/>
+    <w:lsdException w:name="Grid Table 3" w:uiPriority="48"/>
+    <w:lsdException w:name="Grid Table 4" w:uiPriority="49"/>
+    <w:lsdException w:name="Grid Table 5 Dark" w:uiPriority="50"/>
+    <w:lsdException w:name="Grid Table 6 Colorful" w:uiPriority="51"/>
+    <w:lsdException w:name="Grid Table 7 Colorful" w:uiPriority="52"/>
+    <w:lsdException w:name="Grid Table 1 Light Accent 1" w:uiPriority="46"/>
+    <w:lsdException w:name="Grid Table 2 Accent 1" w:uiPriority="47"/>
+    <w:lsdException w:name="Grid Table 3 Accent 1" w:uiPriority="48"/>
+    <w:lsdException w:name="Grid Table 4 Accent 1" w:uiPriority="49"/>
+    <w:lsdException w:name="Grid Table 5 Dark Accent 1" w:uiPriority="50"/>
+    <w:lsdException w:name="Grid Table 6 Colorful Accent 1" w:uiPriority="51"/>
+    <w:lsdException w:name="Grid Table 7 Colorful Accent 1" w:uiPriority="52"/>
+    <w:lsdException w:name="Grid Table 1 Light Accent 2" w:uiPriority="46"/>
+    <w:lsdException w:name="Grid Table 2 Accent 2" w:uiPriority="47"/>
+    <w:lsdException w:name="Grid Table 3 Accent 2" w:uiPriority="48"/>
+    <w:lsdException w:name="Grid Table 4 Accent 2" w:uiPriority="49"/>
+    <w:lsdException w:name="Grid Table 5 Dark Accent 2" w:uiPriority="50"/>
+    <w:lsdException w:name="Grid Table 6 Colorful Accent 2" w:uiPriority="51"/>
+    <w:lsdException w:name="Grid Table 7 Colorful Accent 2" w:uiPriority="52"/>
+    <w:lsdException w:name="Grid Table 1 Light Accent 3" w:uiPriority="46"/>
+    <w:lsdException w:name="Grid Table 2 Accent 3" w:uiPriority="47"/>
+    <w:lsdException w:name="Grid Table 3 Accent 3" w:uiPriority="48"/>
+    <w:lsdException w:name="Grid Table 4 Accent 3" w:uiPriority="49"/>
+    <w:lsdException w:name="Grid Table 5 Dark Accent 3" w:uiPriority="50"/>
+    <w:lsdException w:name="Grid Table 6 Colorful Accent 3" w:uiPriority="51"/>
+    <w:lsdException w:name="Grid Table 7 Colorful Accent 3" w:uiPriority="52"/>
+    <w:lsdException w:name="Grid Table 1 Light Accent 4" w:uiPriority="46"/>
+    <w:lsdException w:name="Grid Table 2 Accent 4" w:uiPriority="47"/>
+    <w:lsdException w:name="Grid Table 3 Accent 4" w:uiPriority="48"/>
+    <w:lsdException w:name="Grid Table 4 Accent 4" w:uiPriority="49"/>
+    <w:lsdException w:name="Grid Table 5 Dark Accent 4" w:uiPriority="50"/>
+    <w:lsdException w:name="Grid Table 6 Colorful Accent 4" w:uiPriority="51"/>
+    <w:lsdException w:name="Grid Table 7 Colorful Accent 4" w:uiPriority="52"/>
+    <w:lsdException w:name="Grid Table 1 Light Accent 5" w:uiPriority="46"/>
+    <w:lsdException w:name="Grid Table 2 Accent 5" w:uiPriority="47"/>
+    <w:lsdException w:name="Grid Table 3 Accent 5" w:uiPriority="48"/>
+    <w:lsdException w:name="Grid Table 4 Accent 5" w:uiPriority="49"/>
+    <w:lsdException w:name="Grid Table 5 Dark Accent 5" w:uiPriority="50"/>
+    <w:lsdException w:name="Grid Table 6 Colorful Accent 5" w:uiPriority="51"/>
+    <w:lsdException w:name="Grid Table 7 Colorful Accent 5" w:uiPriority="52"/>
+    <w:lsdException w:name="Grid Table 1 Light Accent 6" w:uiPriority="46"/>
+    <w:lsdException w:name="Grid Table 2 Accent 6" w:uiPriority="47"/>
+    <w:lsdException w:name="Grid Table 3 Accent 6" w:uiPriority="48"/>
+    <w:lsdException w:name="Grid Table 4 Accent 6" w:uiPriority="49"/>
+    <w:lsdException w:name="Grid Table 5 Dark Accent 6" w:uiPriority="50"/>
+    <w:lsdException w:name="Grid Table 6 Colorful Accent 6" w:uiPriority="51"/>
+    <w:lsdException w:name="Grid Table 7 Colorful Accent 6" w:uiPriority="52"/>
+    <w:lsdException w:name="List Table 1 Light" w:uiPriority="46"/>
+    <w:lsdException w:name="List Table 2" w:uiPriority="47"/>
+    <w:lsdException w:name="List Table 3" w:uiPriority="48"/>
+    <w:lsdException w:name="List Table 4" w:uiPriority="49"/>
+    <w:lsdException w:name="List Table 5 Dark" w:uiPriority="50"/>
+    <w:lsdException w:name="List Table 6 Colorful" w:uiPriority="51"/>
+    <w:lsdException w:name="List Table 7 Colorful" w:uiPriority="52"/>
+    <w:lsdException w:name="List Table 1 Light Accent 1" w:uiPriority="46"/>
+    <w:lsdException w:name="List Table 2 Accent 1" w:uiPriority="47"/>
+    <w:lsdException w:name="List Table 3 Accent 1" w:uiPriority="48"/>
+    <w:lsdException w:name="List Table 4 Accent 1" w:uiPriority="49"/>
+    <w:lsdException w:name="List Table 5 Dark Accent 1" w:uiPriority="50"/>
+    <w:lsdException w:name="List Table 6 Colorful Accent 1" w:uiPriority="51"/>
+    <w:lsdException w:name="List Table 7 Colorful Accent 1" w:uiPriority="52"/>
+    <w:lsdException w:name="List Table 1 Light Accent 2" w:uiPriority="46"/>
+    <w:lsdException w:name="List Table 2 Accent 2" w:uiPriority="47"/>
+    <w:lsdException w:name="List Table 3 Accent 2" w:uiPriority="48"/>
+    <w:lsdException w:name="List Table 4 Accent 2" w:uiPriority="49"/>
+    <w:lsdException w:name="List Table 5 Dark Accent 2" w:uiPriority="50"/>
+    <w:lsdException w:name="List Table 6 Colorful Accent 2" w:uiPriority="51"/>
+    <w:lsdException w:name="List Table 7 Colorful Accent 2" w:uiPriority="52"/>
+    <w:lsdException w:name="List Table 1 Light Accent 3" w:uiPriority="46"/>
+    <w:lsdException w:name="List Table 2 Accent 3" w:uiPriority="47"/>
+    <w:lsdException w:name="List Table 3 Accent 3" w:uiPriority="48"/>
+    <w:lsdException w:name="List Table 4 Accent 3" w:uiPriority="49"/>
+    <w:lsdException w:name="List Table 5 Dark Accent 3" w:uiPriority="50"/>
+    <w:lsdException w:name="List Table 6 Colorful Accent 3" w:uiPriority="51"/>
+    <w:lsdException w:name="List Table 7 Colorful Accent 3" w:uiPriority="52"/>
+    <w:lsdException w:name="List Table 1 Light Accent 4" w:uiPriority="46"/>
+    <w:lsdException w:name="List Table 2 Accent 4" w:uiPriority="47"/>
+    <w:lsdException w:name="List Table 3 Accent 4" w:uiPriority="48"/>
+    <w:lsdException w:name="List Table 4 Accent 4" w:uiPriority="49"/>
+    <w:lsdException w:name="List Table 5 Dark Accent 4" w:uiPriority="50"/>
+    <w:lsdException w:name="List Table 6 Colorful Accent 4" w:uiPriority="51"/>
+    <w:lsdException w:name="List Table 7 Colorful Accent 4" w:uiPriority="52"/>
+    <w:lsdException w:name="List Table 1 Light Accent 5" w:uiPriority="46"/>
+    <w:lsdException w:name="List Table 2 Accent 5" w:uiPriority="47"/>
+    <w:lsdException w:name="List Table 3 Accent 5" w:uiPriority="48"/>
+    <w:lsdException w:name="List Table 4 Accent 5" w:uiPriority="49"/>
+    <w:lsdException w:name="List Table 5 Dark Accent 5" w:uiPriority="50"/>
+    <w:lsdException w:name="List Table 6 Colorful Accent 5" w:uiPriority="51"/>
+    <w:lsdException w:name="List Table 7 Colorful Accent 5" w:uiPriority="52"/>
+    <w:lsdException w:name="List Table 1 Light Accent 6" w:uiPriority="46"/>
+    <w:lsdException w:name="List Table 2 Accent 6" w:uiPriority="47"/>
+    <w:lsdException w:name="List Table 3 Accent 6" w:uiPriority="48"/>
+    <w:lsdException w:name="List Table 4 Accent 6" w:uiPriority="49"/>
+    <w:lsdException w:name="List Table 5 Dark Accent 6" w:uiPriority="50"/>
+    <w:lsdException w:name="List Table 6 Colorful Accent 6" w:uiPriority="51"/>
+    <w:lsdException w:name="List Table 7 Colorful Accent 6" w:uiPriority="52"/>
+    <w:lsdException w:name="Mention" w:semiHidden="1" w:unhideWhenUsed="1"/>
+    <w:lsdException w:name="Smart Hyperlink" w:semiHidden="1" w:unhideWhenUsed="1"/>
+    <w:lsdException w:name="Hashtag" w:semiHidden="1" w:unhideWhenUsed="1"/>
+    <w:lsdException w:name="Unresolved Mention" w:semiHidden="1" w:unhideWhenUsed="1"/>
+    <w:lsdException w:name="Smart Link" w:semiHidden="1" w:unhideWhenUsed="1"/>
+  </w:latentStyles>
+  <w:style w:type="paragraph" w:default="1" w:styleId="Normal">
+    <w:name w:val="Normal"/>
+    <w:qFormat/>
+  </w:style>
+  <w:style w:type="paragraph" w:styleId="Ttulo1">
     <w:name w:val="heading 1"/>
     <w:basedOn w:val="Normal"/>
     <w:next w:val="Normal"/>
+    <w:uiPriority w:val="9"/>
+    <w:qFormat/>
     <w:pPr>
-      <w:keepNext w:val="1"/>
-      <w:keepLines w:val="1"/>
-      <w:pageBreakBefore w:val="0"/>
-      <w:spacing w:after="120" w:before="400" w:lineRule="auto"/>
+      <w:keepNext/>
+      <w:keepLines/>
+      <w:spacing w:before="400" w:after="120"/>
+      <w:outlineLvl w:val="0"/>
     </w:pPr>
     <w:rPr>
       <w:sz w:val="40"/>
       <w:szCs w:val="40"/>
     </w:rPr>
   </w:style>
-  <w:style w:type="paragraph" w:styleId="Heading2">
+  <w:style w:type="paragraph" w:styleId="Ttulo2">
     <w:name w:val="heading 2"/>
     <w:basedOn w:val="Normal"/>
     <w:next w:val="Normal"/>
+    <w:uiPriority w:val="9"/>
+    <w:semiHidden/>
+    <w:unhideWhenUsed/>
+    <w:qFormat/>
     <w:pPr>
-      <w:keepNext w:val="1"/>
-      <w:keepLines w:val="1"/>
-      <w:pageBreakBefore w:val="0"/>
-      <w:spacing w:after="120" w:before="360" w:lineRule="auto"/>
+      <w:keepNext/>
+      <w:keepLines/>
+      <w:spacing w:before="360" w:after="120"/>
+      <w:outlineLvl w:val="1"/>
     </w:pPr>
     <w:rPr>
-      <w:b w:val="0"/>
       <w:sz w:val="32"/>
       <w:szCs w:val="32"/>
     </w:rPr>
   </w:style>
-  <w:style w:type="paragraph" w:styleId="Heading3">
+  <w:style w:type="paragraph" w:styleId="Ttulo3">
     <w:name w:val="heading 3"/>
     <w:basedOn w:val="Normal"/>
     <w:next w:val="Normal"/>
+    <w:uiPriority w:val="9"/>
+    <w:semiHidden/>
+    <w:unhideWhenUsed/>
+    <w:qFormat/>
     <w:pPr>
-      <w:keepNext w:val="1"/>
-      <w:keepLines w:val="1"/>
-      <w:pageBreakBefore w:val="0"/>
-      <w:spacing w:after="80" w:before="320" w:lineRule="auto"/>
+      <w:keepNext/>
+      <w:keepLines/>
+      <w:spacing w:before="320" w:after="80"/>
+      <w:outlineLvl w:val="2"/>
     </w:pPr>
     <w:rPr>
-      <w:b w:val="0"/>
       <w:color w:val="434343"/>
       <w:sz w:val="28"/>
       <w:szCs w:val="28"/>
     </w:rPr>
   </w:style>
-  <w:style w:type="paragraph" w:styleId="Heading4">
+  <w:style w:type="paragraph" w:styleId="Ttulo4">
     <w:name w:val="heading 4"/>
     <w:basedOn w:val="Normal"/>
     <w:next w:val="Normal"/>
+    <w:uiPriority w:val="9"/>
+    <w:semiHidden/>
+    <w:unhideWhenUsed/>
+    <w:qFormat/>
     <w:pPr>
-      <w:keepNext w:val="1"/>
-      <w:keepLines w:val="1"/>
-      <w:pageBreakBefore w:val="0"/>
-      <w:spacing w:after="80" w:before="280" w:lineRule="auto"/>
+      <w:keepNext/>
+      <w:keepLines/>
+      <w:spacing w:before="280" w:after="80"/>
+      <w:outlineLvl w:val="3"/>
     </w:pPr>
     <w:rPr>
       <w:color w:val="666666"/>
@@ -422,67 +723,109 @@
       <w:szCs w:val="24"/>
     </w:rPr>
   </w:style>
-  <w:style w:type="paragraph" w:styleId="Heading5">
+  <w:style w:type="paragraph" w:styleId="Ttulo5">
     <w:name w:val="heading 5"/>
     <w:basedOn w:val="Normal"/>
     <w:next w:val="Normal"/>
+    <w:uiPriority w:val="9"/>
+    <w:semiHidden/>
+    <w:unhideWhenUsed/>
+    <w:qFormat/>
     <w:pPr>
-      <w:keepNext w:val="1"/>
-      <w:keepLines w:val="1"/>
-      <w:pageBreakBefore w:val="0"/>
-      <w:spacing w:after="80" w:before="240" w:lineRule="auto"/>
+      <w:keepNext/>
+      <w:keepLines/>
+      <w:spacing w:before="240" w:after="80"/>
+      <w:outlineLvl w:val="4"/>
     </w:pPr>
     <w:rPr>
       <w:color w:val="666666"/>
-      <w:sz w:val="22"/>
-      <w:szCs w:val="22"/>
     </w:rPr>
   </w:style>
-  <w:style w:type="paragraph" w:styleId="Heading6">
+  <w:style w:type="paragraph" w:styleId="Ttulo6">
     <w:name w:val="heading 6"/>
     <w:basedOn w:val="Normal"/>
     <w:next w:val="Normal"/>
+    <w:uiPriority w:val="9"/>
+    <w:semiHidden/>
+    <w:unhideWhenUsed/>
+    <w:qFormat/>
     <w:pPr>
-      <w:keepNext w:val="1"/>
-      <w:keepLines w:val="1"/>
-      <w:pageBreakBefore w:val="0"/>
-      <w:spacing w:after="80" w:before="240" w:lineRule="auto"/>
+      <w:keepNext/>
+      <w:keepLines/>
+      <w:spacing w:before="240" w:after="80"/>
+      <w:outlineLvl w:val="5"/>
     </w:pPr>
     <w:rPr>
-      <w:i w:val="1"/>
+      <w:i/>
       <w:color w:val="666666"/>
-      <w:sz w:val="22"/>
-      <w:szCs w:val="22"/>
     </w:rPr>
   </w:style>
-  <w:style w:type="paragraph" w:styleId="Title">
+  <w:style w:type="character" w:default="1" w:styleId="Fuentedeprrafopredeter">
+    <w:name w:val="Default Paragraph Font"/>
+    <w:uiPriority w:val="1"/>
+    <w:semiHidden/>
+    <w:unhideWhenUsed/>
+  </w:style>
+  <w:style w:type="table" w:default="1" w:styleId="Tablanormal">
+    <w:name w:val="Normal Table"/>
+    <w:uiPriority w:val="99"/>
+    <w:semiHidden/>
+    <w:unhideWhenUsed/>
+    <w:tblPr>
+      <w:tblInd w:w="0" w:type="dxa"/>
+      <w:tblCellMar>
+        <w:top w:w="0" w:type="dxa"/>
+        <w:left w:w="108" w:type="dxa"/>
+        <w:bottom w:w="0" w:type="dxa"/>
+        <w:right w:w="108" w:type="dxa"/>
+      </w:tblCellMar>
+    </w:tblPr>
+  </w:style>
+  <w:style w:type="numbering" w:default="1" w:styleId="Sinlista">
+    <w:name w:val="No List"/>
+    <w:uiPriority w:val="99"/>
+    <w:semiHidden/>
+    <w:unhideWhenUsed/>
+  </w:style>
+  <w:style w:type="table" w:customStyle="1" w:styleId="TableNormal">
+    <w:name w:val="Table Normal"/>
+    <w:tblPr>
+      <w:tblCellMar>
+        <w:top w:w="0" w:type="dxa"/>
+        <w:left w:w="0" w:type="dxa"/>
+        <w:bottom w:w="0" w:type="dxa"/>
+        <w:right w:w="0" w:type="dxa"/>
+      </w:tblCellMar>
+    </w:tblPr>
+  </w:style>
+  <w:style w:type="paragraph" w:styleId="Ttulo">
     <w:name w:val="Title"/>
     <w:basedOn w:val="Normal"/>
     <w:next w:val="Normal"/>
+    <w:uiPriority w:val="10"/>
+    <w:qFormat/>
     <w:pPr>
-      <w:keepNext w:val="1"/>
-      <w:keepLines w:val="1"/>
-      <w:pageBreakBefore w:val="0"/>
-      <w:spacing w:after="60" w:before="0" w:lineRule="auto"/>
+      <w:keepNext/>
+      <w:keepLines/>
+      <w:spacing w:after="60"/>
     </w:pPr>
     <w:rPr>
       <w:sz w:val="52"/>
       <w:szCs w:val="52"/>
     </w:rPr>
   </w:style>
-  <w:style w:type="paragraph" w:styleId="Subtitle">
+  <w:style w:type="paragraph" w:styleId="Subttulo">
     <w:name w:val="Subtitle"/>
     <w:basedOn w:val="Normal"/>
     <w:next w:val="Normal"/>
+    <w:uiPriority w:val="11"/>
+    <w:qFormat/>
     <w:pPr>
-      <w:keepNext w:val="1"/>
-      <w:keepLines w:val="1"/>
-      <w:pageBreakBefore w:val="0"/>
-      <w:spacing w:after="320" w:before="0" w:lineRule="auto"/>
+      <w:keepNext/>
+      <w:keepLines/>
+      <w:spacing w:after="320"/>
     </w:pPr>
     <w:rPr>
-      <w:rFonts w:ascii="Arial" w:cs="Arial" w:eastAsia="Arial" w:hAnsi="Arial"/>
-      <w:i w:val="0"/>
       <w:color w:val="666666"/>
       <w:sz w:val="30"/>
       <w:szCs w:val="30"/>

</xml_diff>

<commit_message>
modificacion de la respuesta en Practica comparativa
</commit_message>
<xml_diff>
--- a/Clase 7 Estructura/Consignas/Práctica comparativa.docx
+++ b/Clase 7 Estructura/Consignas/Práctica comparativa.docx
@@ -1,225 +1,150 @@
 
 <file path=word/document.xml><?xml version="1.0" encoding="utf-8"?>
-<w:document xmlns:mc="http://schemas.openxmlformats.org/markup-compatibility/2006" xmlns:o="urn:schemas-microsoft-com:office:office" xmlns:r="http://schemas.openxmlformats.org/officeDocument/2006/relationships" xmlns:m="http://schemas.openxmlformats.org/officeDocument/2006/math" xmlns:v="urn:schemas-microsoft-com:vml" xmlns:wp="http://schemas.openxmlformats.org/drawingml/2006/wordprocessingDrawing" xmlns:w10="urn:schemas-microsoft-com:office:word" xmlns:w="http://schemas.openxmlformats.org/wordprocessingml/2006/main" xmlns:wne="http://schemas.microsoft.com/office/word/2006/wordml" xmlns:sl="http://schemas.openxmlformats.org/schemaLibrary/2006/main" xmlns:a="http://schemas.openxmlformats.org/drawingml/2006/main" xmlns:pic="http://schemas.openxmlformats.org/drawingml/2006/picture" xmlns:c="http://schemas.openxmlformats.org/drawingml/2006/chart" xmlns:lc="http://schemas.openxmlformats.org/drawingml/2006/lockedCanvas" xmlns:dgm="http://schemas.openxmlformats.org/drawingml/2006/diagram" xmlns:wps="http://schemas.microsoft.com/office/word/2010/wordprocessingShape" xmlns:wpg="http://schemas.microsoft.com/office/word/2010/wordprocessingGroup" xmlns:w14="http://schemas.microsoft.com/office/word/2010/wordml" xmlns:w15="http://schemas.microsoft.com/office/word/2012/wordml">
+<w:document xmlns:wpc="http://schemas.microsoft.com/office/word/2010/wordprocessingCanvas" xmlns:cx="http://schemas.microsoft.com/office/drawing/2014/chartex" xmlns:cx1="http://schemas.microsoft.com/office/drawing/2015/9/8/chartex" xmlns:cx2="http://schemas.microsoft.com/office/drawing/2015/10/21/chartex" xmlns:cx3="http://schemas.microsoft.com/office/drawing/2016/5/9/chartex" xmlns:cx4="http://schemas.microsoft.com/office/drawing/2016/5/10/chartex" xmlns:cx5="http://schemas.microsoft.com/office/drawing/2016/5/11/chartex" xmlns:cx6="http://schemas.microsoft.com/office/drawing/2016/5/12/chartex" xmlns:cx7="http://schemas.microsoft.com/office/drawing/2016/5/13/chartex" xmlns:cx8="http://schemas.microsoft.com/office/drawing/2016/5/14/chartex" xmlns:mc="http://schemas.openxmlformats.org/markup-compatibility/2006" xmlns:aink="http://schemas.microsoft.com/office/drawing/2016/ink" xmlns:am3d="http://schemas.microsoft.com/office/drawing/2017/model3d" xmlns:o="urn:schemas-microsoft-com:office:office" xmlns:r="http://schemas.openxmlformats.org/officeDocument/2006/relationships" xmlns:m="http://schemas.openxmlformats.org/officeDocument/2006/math" xmlns:v="urn:schemas-microsoft-com:vml" xmlns:wp14="http://schemas.microsoft.com/office/word/2010/wordprocessingDrawing" xmlns:wp="http://schemas.openxmlformats.org/drawingml/2006/wordprocessingDrawing" xmlns:w10="urn:schemas-microsoft-com:office:word" xmlns:w="http://schemas.openxmlformats.org/wordprocessingml/2006/main" xmlns:w14="http://schemas.microsoft.com/office/word/2010/wordml" xmlns:w15="http://schemas.microsoft.com/office/word/2012/wordml" xmlns:w16cex="http://schemas.microsoft.com/office/word/2018/wordml/cex" xmlns:w16cid="http://schemas.microsoft.com/office/word/2016/wordml/cid" xmlns:w16="http://schemas.microsoft.com/office/word/2018/wordml" xmlns:w16sdtdh="http://schemas.microsoft.com/office/word/2020/wordml/sdtdatahash" xmlns:w16se="http://schemas.microsoft.com/office/word/2015/wordml/symex" xmlns:wpg="http://schemas.microsoft.com/office/word/2010/wordprocessingGroup" xmlns:wpi="http://schemas.microsoft.com/office/word/2010/wordprocessingInk" xmlns:wne="http://schemas.microsoft.com/office/word/2006/wordml" xmlns:wps="http://schemas.microsoft.com/office/word/2010/wordprocessingShape" mc:Ignorable="w14 w15 w16se w16cid w16 w16cex w16sdtdh wp14">
   <w:body>
     <w:p>
       <w:pPr>
-        <w:pStyle w:val="Title"/>
-        <w:pageBreakBefore w:val="0"/>
-        <w:rPr/>
-      </w:pPr>
-      <w:bookmarkStart w:colFirst="0" w:colLast="0" w:name="_83pbr5ncc1x" w:id="0"/>
+        <w:pStyle w:val="Ttulo"/>
+      </w:pPr>
+      <w:bookmarkStart w:id="0" w:name="_83pbr5ncc1x" w:colFirst="0" w:colLast="0"/>
       <w:bookmarkEnd w:id="0"/>
       <w:r>
+        <w:t xml:space="preserve">Práctica comparativa </w:t>
+      </w:r>
+    </w:p>
+    <w:p/>
+    <w:p>
+      <w:r>
         <w:rPr>
-          <w:rtl w:val="0"/>
+          <w:b/>
+          <w:u w:val="single"/>
         </w:rPr>
-        <w:t xml:space="preserve">Práctica comparativa </w:t>
+        <w:t>Objetivo</w:t>
+      </w:r>
+      <w:r>
+        <w:t>: hacer un análisis comparativo para resolver el problema de Matilda.</w:t>
       </w:r>
     </w:p>
+    <w:p/>
     <w:p>
-      <w:pPr>
-        <w:pageBreakBefore w:val="0"/>
-        <w:rPr/>
-      </w:pPr>
-      <w:r>
-        <w:rPr>
-          <w:rtl w:val="0"/>
-        </w:rPr>
+      <w:r>
+        <w:t xml:space="preserve">En la familia somos tres hermanos y nuestro padre, que se encuentra de viaje en el exterior, nos envió de regalo tres procesadores para nuestras diferentes necesidades, yo (Matilda) le pedí uno para poder jugar al tan esperado </w:t>
+      </w:r>
+      <w:proofErr w:type="spellStart"/>
+      <w:r>
+        <w:t>Cyberpunk</w:t>
+      </w:r>
+      <w:proofErr w:type="spellEnd"/>
+      <w:r>
+        <w:t xml:space="preserve"> 2077, mi pequeño he</w:t>
+      </w:r>
+      <w:r>
+        <w:t xml:space="preserve">rmano, Marcelo, en cambio, solamente le pidió uno para ejecutar la suite de Office 2019 y, por último, mi hermano mayor le encargó uno para poder hacer ediciones de video en un programa llamado Wondershare </w:t>
+      </w:r>
+      <w:proofErr w:type="spellStart"/>
+      <w:r>
+        <w:t>Filmora</w:t>
+      </w:r>
+      <w:proofErr w:type="spellEnd"/>
+      <w:r>
+        <w:t xml:space="preserve"> X.</w:t>
       </w:r>
     </w:p>
+    <w:p/>
     <w:p>
-      <w:pPr>
-        <w:pageBreakBefore w:val="0"/>
-        <w:rPr/>
-      </w:pPr>
-      <w:r>
-        <w:rPr>
-          <w:b w:val="1"/>
-          <w:u w:val="single"/>
-          <w:rtl w:val="0"/>
-        </w:rPr>
-        <w:t xml:space="preserve">Objetivo</w:t>
-      </w:r>
-      <w:r>
-        <w:rPr>
-          <w:rtl w:val="0"/>
-        </w:rPr>
-        <w:t xml:space="preserve">: hacer un análisis comparativo para resolver el problema de Matilda.</w:t>
+      <w:r>
+        <w:t>Estamos confundidos debido a que no lo</w:t>
+      </w:r>
+      <w:r>
+        <w:t>s etiqueto con nombres…</w:t>
       </w:r>
     </w:p>
+    <w:p/>
     <w:p>
-      <w:pPr>
-        <w:pageBreakBefore w:val="0"/>
-        <w:rPr/>
-      </w:pPr>
-      <w:r>
-        <w:rPr>
-          <w:rtl w:val="0"/>
-        </w:rPr>
+      <w:r>
+        <w:t>Nuestro padre nos envió los siguientes procesadores:</w:t>
       </w:r>
     </w:p>
+    <w:p/>
     <w:p>
       <w:pPr>
-        <w:pageBreakBefore w:val="0"/>
-        <w:rPr/>
-      </w:pPr>
-      <w:r>
-        <w:rPr>
-          <w:rtl w:val="0"/>
-        </w:rPr>
-        <w:t xml:space="preserve">En la familia somos tres hermanos y nuestro padre, que se encuentra de viaje en el exterior, nos envió de regalo tres procesadores para nuestras diferentes necesidades, yo (Matilda) le pedí uno para poder jugar al tan esperado Cyberpunk 2077, mi pequeño hermano, Marcelo, en cambio, solamente le pidió uno para ejecutar la suite de Office 2019 y, por último, mi hermano mayor le encargó uno para poder hacer ediciones de video en un programa llamado Wondershare Filmora X.</w:t>
-      </w:r>
-    </w:p>
-    <w:p>
-      <w:pPr>
-        <w:pageBreakBefore w:val="0"/>
-        <w:rPr/>
-      </w:pPr>
-      <w:r>
-        <w:rPr>
-          <w:rtl w:val="0"/>
-        </w:rPr>
-      </w:r>
-    </w:p>
-    <w:p>
-      <w:pPr>
-        <w:pageBreakBefore w:val="0"/>
-        <w:rPr/>
-      </w:pPr>
-      <w:r>
-        <w:rPr>
-          <w:rtl w:val="0"/>
-        </w:rPr>
-        <w:t xml:space="preserve">Estamos confundidos debido a que no los etiqueto con nombres…</w:t>
-      </w:r>
-    </w:p>
-    <w:p>
-      <w:pPr>
-        <w:pageBreakBefore w:val="0"/>
-        <w:rPr/>
-      </w:pPr>
-      <w:r>
-        <w:rPr>
-          <w:rtl w:val="0"/>
-        </w:rPr>
-      </w:r>
-    </w:p>
-    <w:p>
-      <w:pPr>
-        <w:pageBreakBefore w:val="0"/>
-        <w:rPr/>
-      </w:pPr>
-      <w:r>
-        <w:rPr>
-          <w:rtl w:val="0"/>
-        </w:rPr>
-        <w:t xml:space="preserve">Nuestro padre nos envió los siguientes procesadores:</w:t>
-      </w:r>
-    </w:p>
-    <w:p>
-      <w:pPr>
-        <w:pageBreakBefore w:val="0"/>
-        <w:rPr/>
-      </w:pPr>
-      <w:r>
-        <w:rPr>
-          <w:rtl w:val="0"/>
-        </w:rPr>
-      </w:r>
-    </w:p>
-    <w:p>
-      <w:pPr>
-        <w:pageBreakBefore w:val="0"/>
         <w:numPr>
           <w:ilvl w:val="0"/>
           <w:numId w:val="1"/>
         </w:numPr>
-        <w:ind w:left="720" w:hanging="360"/>
-        <w:rPr>
-          <w:u w:val="none"/>
-        </w:rPr>
-      </w:pPr>
-      <w:r>
-        <w:rPr>
-          <w:rtl w:val="0"/>
-        </w:rPr>
-        <w:t xml:space="preserve">Amd Ryzen 5 3600</w:t>
+      </w:pPr>
+      <w:proofErr w:type="spellStart"/>
+      <w:r>
+        <w:t>Amd</w:t>
+      </w:r>
+      <w:proofErr w:type="spellEnd"/>
+      <w:r>
+        <w:t xml:space="preserve"> Ryzen 5 3600</w:t>
+      </w:r>
+      <w:r>
+        <w:t xml:space="preserve"> (Marcelo)</w:t>
       </w:r>
     </w:p>
     <w:p>
       <w:pPr>
-        <w:pageBreakBefore w:val="0"/>
         <w:numPr>
           <w:ilvl w:val="0"/>
           <w:numId w:val="1"/>
         </w:numPr>
-        <w:ind w:left="720" w:hanging="360"/>
-        <w:rPr>
-          <w:u w:val="none"/>
-        </w:rPr>
-      </w:pPr>
-      <w:r>
-        <w:rPr>
-          <w:rtl w:val="0"/>
-        </w:rPr>
-        <w:t xml:space="preserve">Amd a8 9600</w:t>
+      </w:pPr>
+      <w:proofErr w:type="spellStart"/>
+      <w:r>
+        <w:t>Amd</w:t>
+      </w:r>
+      <w:proofErr w:type="spellEnd"/>
+      <w:r>
+        <w:t xml:space="preserve"> a8 9600</w:t>
+      </w:r>
+      <w:r>
+        <w:t xml:space="preserve"> (Matilda)</w:t>
       </w:r>
     </w:p>
     <w:p>
       <w:pPr>
-        <w:pageBreakBefore w:val="0"/>
         <w:numPr>
           <w:ilvl w:val="0"/>
           <w:numId w:val="1"/>
         </w:numPr>
-        <w:ind w:left="720" w:hanging="360"/>
-        <w:rPr>
-          <w:u w:val="none"/>
-        </w:rPr>
-      </w:pPr>
-      <w:r>
-        <w:rPr>
-          <w:rtl w:val="0"/>
-        </w:rPr>
-        <w:t xml:space="preserve">intel i3 3230</w:t>
+      </w:pPr>
+      <w:proofErr w:type="spellStart"/>
+      <w:r>
+        <w:t>intel</w:t>
+      </w:r>
+      <w:proofErr w:type="spellEnd"/>
+      <w:r>
+        <w:t xml:space="preserve"> i3 3230</w:t>
+      </w:r>
+      <w:r>
+        <w:t xml:space="preserve"> (Hermano mayor)</w:t>
       </w:r>
     </w:p>
+    <w:p/>
     <w:p>
-      <w:pPr>
-        <w:pageBreakBefore w:val="0"/>
-        <w:rPr/>
-      </w:pPr>
-      <w:r>
-        <w:rPr>
-          <w:rtl w:val="0"/>
-        </w:rPr>
-      </w:r>
-    </w:p>
-    <w:p>
-      <w:pPr>
-        <w:pageBreakBefore w:val="0"/>
-        <w:rPr/>
-      </w:pPr>
-      <w:r>
-        <w:rPr>
-          <w:rtl w:val="0"/>
-        </w:rPr>
-        <w:t xml:space="preserve">¿Cuál es para cada uno?</w:t>
+      <w:r>
+        <w:t>¿Cuál es para cada uno?</w:t>
       </w:r>
     </w:p>
     <w:sectPr>
-      <w:pgSz w:h="16834" w:w="11909" w:orient="portrait"/>
-      <w:pgMar w:bottom="1440" w:top="1440" w:left="1440" w:right="1440" w:header="720" w:footer="720"/>
+      <w:pgSz w:w="11909" w:h="16834"/>
+      <w:pgMar w:top="1440" w:right="1440" w:bottom="1440" w:left="1440" w:header="720" w:footer="720" w:gutter="0"/>
       <w:pgNumType w:start="1"/>
+      <w:cols w:space="720"/>
     </w:sectPr>
   </w:body>
 </w:document>
 </file>
 
 <file path=word/numbering.xml><?xml version="1.0" encoding="utf-8"?>
-<w:numbering xmlns:mc="http://schemas.openxmlformats.org/markup-compatibility/2006" xmlns:o="urn:schemas-microsoft-com:office:office" xmlns:r="http://schemas.openxmlformats.org/officeDocument/2006/relationships" xmlns:m="http://schemas.openxmlformats.org/officeDocument/2006/math" xmlns:v="urn:schemas-microsoft-com:vml" xmlns:wp="http://schemas.openxmlformats.org/drawingml/2006/wordprocessingDrawing" xmlns:w10="urn:schemas-microsoft-com:office:word" xmlns:w="http://schemas.openxmlformats.org/wordprocessingml/2006/main" xmlns:wne="http://schemas.microsoft.com/office/word/2006/wordml" xmlns:sl="http://schemas.openxmlformats.org/schemaLibrary/2006/main" xmlns:a="http://schemas.openxmlformats.org/drawingml/2006/main" xmlns:pic="http://schemas.openxmlformats.org/drawingml/2006/picture" xmlns:c="http://schemas.openxmlformats.org/drawingml/2006/chart" xmlns:lc="http://schemas.openxmlformats.org/drawingml/2006/lockedCanvas" xmlns:dgm="http://schemas.openxmlformats.org/drawingml/2006/diagram" xmlns:wps="http://schemas.microsoft.com/office/word/2010/wordprocessingShape" xmlns:wpg="http://schemas.microsoft.com/office/word/2010/wordprocessingGroup" xmlns:w14="http://schemas.microsoft.com/office/word/2010/wordml" xmlns:w15="http://schemas.microsoft.com/office/word/2012/wordml">
-  <w:abstractNum w:abstractNumId="1">
+<w:numbering xmlns:wpc="http://schemas.microsoft.com/office/word/2010/wordprocessingCanvas" xmlns:cx="http://schemas.microsoft.com/office/drawing/2014/chartex" xmlns:cx1="http://schemas.microsoft.com/office/drawing/2015/9/8/chartex" xmlns:cx2="http://schemas.microsoft.com/office/drawing/2015/10/21/chartex" xmlns:cx3="http://schemas.microsoft.com/office/drawing/2016/5/9/chartex" xmlns:cx4="http://schemas.microsoft.com/office/drawing/2016/5/10/chartex" xmlns:cx5="http://schemas.microsoft.com/office/drawing/2016/5/11/chartex" xmlns:cx6="http://schemas.microsoft.com/office/drawing/2016/5/12/chartex" xmlns:cx7="http://schemas.microsoft.com/office/drawing/2016/5/13/chartex" xmlns:cx8="http://schemas.microsoft.com/office/drawing/2016/5/14/chartex" xmlns:mc="http://schemas.openxmlformats.org/markup-compatibility/2006" xmlns:aink="http://schemas.microsoft.com/office/drawing/2016/ink" xmlns:am3d="http://schemas.microsoft.com/office/drawing/2017/model3d" xmlns:o="urn:schemas-microsoft-com:office:office" xmlns:r="http://schemas.openxmlformats.org/officeDocument/2006/relationships" xmlns:m="http://schemas.openxmlformats.org/officeDocument/2006/math" xmlns:v="urn:schemas-microsoft-com:vml" xmlns:wp14="http://schemas.microsoft.com/office/word/2010/wordprocessingDrawing" xmlns:wp="http://schemas.openxmlformats.org/drawingml/2006/wordprocessingDrawing" xmlns:w10="urn:schemas-microsoft-com:office:word" xmlns:w="http://schemas.openxmlformats.org/wordprocessingml/2006/main" xmlns:w14="http://schemas.microsoft.com/office/word/2010/wordml" xmlns:w15="http://schemas.microsoft.com/office/word/2012/wordml" xmlns:w16cex="http://schemas.microsoft.com/office/word/2018/wordml/cex" xmlns:w16cid="http://schemas.microsoft.com/office/word/2016/wordml/cid" xmlns:w16="http://schemas.microsoft.com/office/word/2018/wordml" xmlns:w16sdtdh="http://schemas.microsoft.com/office/word/2020/wordml/sdtdatahash" xmlns:w16se="http://schemas.microsoft.com/office/word/2015/wordml/symex" xmlns:wpg="http://schemas.microsoft.com/office/word/2010/wordprocessingGroup" xmlns:wpi="http://schemas.microsoft.com/office/word/2010/wordprocessingInk" xmlns:wne="http://schemas.microsoft.com/office/word/2006/wordml" xmlns:wps="http://schemas.microsoft.com/office/word/2010/wordprocessingShape" mc:Ignorable="w14 w15 w16se w16cid w16 w16cex w16sdtdh wp14">
+  <w:abstractNum w:abstractNumId="0" w15:restartNumberingAfterBreak="0">
+    <w:nsid w:val="21991769"/>
+    <w:multiLevelType w:val="multilevel"/>
+    <w:tmpl w:val="A0EABD26"/>
     <w:lvl w:ilvl="0">
       <w:start w:val="1"/>
       <w:numFmt w:val="bullet"/>
@@ -330,20 +255,20 @@
     </w:lvl>
   </w:abstractNum>
   <w:num w:numId="1">
-    <w:abstractNumId w:val="1"/>
+    <w:abstractNumId w:val="0"/>
   </w:num>
 </w:numbering>
 </file>
 
 <file path=word/styles.xml><?xml version="1.0" encoding="utf-8"?>
-<w:styles xmlns:mc="http://schemas.openxmlformats.org/markup-compatibility/2006" xmlns:o="urn:schemas-microsoft-com:office:office" xmlns:r="http://schemas.openxmlformats.org/officeDocument/2006/relationships" xmlns:m="http://schemas.openxmlformats.org/officeDocument/2006/math" xmlns:v="urn:schemas-microsoft-com:vml" xmlns:wp="http://schemas.openxmlformats.org/drawingml/2006/wordprocessingDrawing" xmlns:w10="urn:schemas-microsoft-com:office:word" xmlns:w="http://schemas.openxmlformats.org/wordprocessingml/2006/main" xmlns:wne="http://schemas.microsoft.com/office/word/2006/wordml" xmlns:sl="http://schemas.openxmlformats.org/schemaLibrary/2006/main" xmlns:a="http://schemas.openxmlformats.org/drawingml/2006/main" xmlns:pic="http://schemas.openxmlformats.org/drawingml/2006/picture" xmlns:c="http://schemas.openxmlformats.org/drawingml/2006/chart" xmlns:lc="http://schemas.openxmlformats.org/drawingml/2006/lockedCanvas" xmlns:dgm="http://schemas.openxmlformats.org/drawingml/2006/diagram" xmlns:wps="http://schemas.microsoft.com/office/word/2010/wordprocessingShape" xmlns:wpg="http://schemas.microsoft.com/office/word/2010/wordprocessingGroup" xmlns:w14="http://schemas.microsoft.com/office/word/2010/wordml" xmlns:w15="http://schemas.microsoft.com/office/word/2012/wordml">
+<w:styles xmlns:mc="http://schemas.openxmlformats.org/markup-compatibility/2006" xmlns:r="http://schemas.openxmlformats.org/officeDocument/2006/relationships" xmlns:w="http://schemas.openxmlformats.org/wordprocessingml/2006/main" xmlns:w14="http://schemas.microsoft.com/office/word/2010/wordml" xmlns:w15="http://schemas.microsoft.com/office/word/2012/wordml" xmlns:w16cex="http://schemas.microsoft.com/office/word/2018/wordml/cex" xmlns:w16cid="http://schemas.microsoft.com/office/word/2016/wordml/cid" xmlns:w16="http://schemas.microsoft.com/office/word/2018/wordml" xmlns:w16sdtdh="http://schemas.microsoft.com/office/word/2020/wordml/sdtdatahash" xmlns:w16se="http://schemas.microsoft.com/office/word/2015/wordml/symex" mc:Ignorable="w14 w15 w16se w16cid w16 w16cex w16sdtdh">
   <w:docDefaults>
     <w:rPrDefault>
       <w:rPr>
-        <w:rFonts w:ascii="Arial" w:cs="Arial" w:eastAsia="Arial" w:hAnsi="Arial"/>
+        <w:rFonts w:ascii="Arial" w:eastAsia="Arial" w:hAnsi="Arial" w:cs="Arial"/>
         <w:sz w:val="22"/>
         <w:szCs w:val="22"/>
-        <w:lang w:val="es"/>
+        <w:lang w:val="es" w:eastAsia="es-AR" w:bidi="ar-SA"/>
       </w:rPr>
     </w:rPrDefault>
     <w:pPrDefault>
@@ -352,69 +277,457 @@
       </w:pPr>
     </w:pPrDefault>
   </w:docDefaults>
-  <w:style w:type="paragraph" w:styleId="Normal" w:default="1">
-    <w:name w:val="normal"/>
-  </w:style>
-  <w:style w:type="table" w:styleId="TableNormal" w:default="1">
-    <w:name w:val="Table Normal"/>
-  </w:style>
-  <w:style w:type="paragraph" w:styleId="Heading1">
+  <w:latentStyles w:defLockedState="0" w:defUIPriority="99" w:defSemiHidden="0" w:defUnhideWhenUsed="0" w:defQFormat="0" w:count="376">
+    <w:lsdException w:name="Normal" w:uiPriority="0" w:qFormat="1"/>
+    <w:lsdException w:name="heading 1" w:uiPriority="9" w:qFormat="1"/>
+    <w:lsdException w:name="heading 2" w:semiHidden="1" w:uiPriority="9" w:unhideWhenUsed="1" w:qFormat="1"/>
+    <w:lsdException w:name="heading 3" w:semiHidden="1" w:uiPriority="9" w:unhideWhenUsed="1" w:qFormat="1"/>
+    <w:lsdException w:name="heading 4" w:semiHidden="1" w:uiPriority="9" w:unhideWhenUsed="1" w:qFormat="1"/>
+    <w:lsdException w:name="heading 5" w:semiHidden="1" w:uiPriority="9" w:unhideWhenUsed="1" w:qFormat="1"/>
+    <w:lsdException w:name="heading 6" w:semiHidden="1" w:uiPriority="9" w:unhideWhenUsed="1" w:qFormat="1"/>
+    <w:lsdException w:name="heading 7" w:semiHidden="1" w:uiPriority="9" w:unhideWhenUsed="1" w:qFormat="1"/>
+    <w:lsdException w:name="heading 8" w:semiHidden="1" w:uiPriority="9" w:unhideWhenUsed="1" w:qFormat="1"/>
+    <w:lsdException w:name="heading 9" w:semiHidden="1" w:uiPriority="9" w:unhideWhenUsed="1" w:qFormat="1"/>
+    <w:lsdException w:name="index 1" w:semiHidden="1" w:unhideWhenUsed="1"/>
+    <w:lsdException w:name="index 2" w:semiHidden="1" w:unhideWhenUsed="1"/>
+    <w:lsdException w:name="index 3" w:semiHidden="1" w:unhideWhenUsed="1"/>
+    <w:lsdException w:name="index 4" w:semiHidden="1" w:unhideWhenUsed="1"/>
+    <w:lsdException w:name="index 5" w:semiHidden="1" w:unhideWhenUsed="1"/>
+    <w:lsdException w:name="index 6" w:semiHidden="1" w:unhideWhenUsed="1"/>
+    <w:lsdException w:name="index 7" w:semiHidden="1" w:unhideWhenUsed="1"/>
+    <w:lsdException w:name="index 8" w:semiHidden="1" w:unhideWhenUsed="1"/>
+    <w:lsdException w:name="index 9" w:semiHidden="1" w:unhideWhenUsed="1"/>
+    <w:lsdException w:name="toc 1" w:semiHidden="1" w:uiPriority="39" w:unhideWhenUsed="1"/>
+    <w:lsdException w:name="toc 2" w:semiHidden="1" w:uiPriority="39" w:unhideWhenUsed="1"/>
+    <w:lsdException w:name="toc 3" w:semiHidden="1" w:uiPriority="39" w:unhideWhenUsed="1"/>
+    <w:lsdException w:name="toc 4" w:semiHidden="1" w:uiPriority="39" w:unhideWhenUsed="1"/>
+    <w:lsdException w:name="toc 5" w:semiHidden="1" w:uiPriority="39" w:unhideWhenUsed="1"/>
+    <w:lsdException w:name="toc 6" w:semiHidden="1" w:uiPriority="39" w:unhideWhenUsed="1"/>
+    <w:lsdException w:name="toc 7" w:semiHidden="1" w:uiPriority="39" w:unhideWhenUsed="1"/>
+    <w:lsdException w:name="toc 8" w:semiHidden="1" w:uiPriority="39" w:unhideWhenUsed="1"/>
+    <w:lsdException w:name="toc 9" w:semiHidden="1" w:uiPriority="39" w:unhideWhenUsed="1"/>
+    <w:lsdException w:name="Normal Indent" w:semiHidden="1" w:unhideWhenUsed="1"/>
+    <w:lsdException w:name="footnote text" w:semiHidden="1" w:unhideWhenUsed="1"/>
+    <w:lsdException w:name="annotation text" w:semiHidden="1" w:unhideWhenUsed="1"/>
+    <w:lsdException w:name="header" w:semiHidden="1" w:unhideWhenUsed="1"/>
+    <w:lsdException w:name="footer" w:semiHidden="1" w:unhideWhenUsed="1"/>
+    <w:lsdException w:name="index heading" w:semiHidden="1" w:unhideWhenUsed="1"/>
+    <w:lsdException w:name="caption" w:semiHidden="1" w:uiPriority="35" w:unhideWhenUsed="1" w:qFormat="1"/>
+    <w:lsdException w:name="table of figures" w:semiHidden="1" w:unhideWhenUsed="1"/>
+    <w:lsdException w:name="envelope address" w:semiHidden="1" w:unhideWhenUsed="1"/>
+    <w:lsdException w:name="envelope return" w:semiHidden="1" w:unhideWhenUsed="1"/>
+    <w:lsdException w:name="footnote reference" w:semiHidden="1" w:unhideWhenUsed="1"/>
+    <w:lsdException w:name="annotation reference" w:semiHidden="1" w:unhideWhenUsed="1"/>
+    <w:lsdException w:name="line number" w:semiHidden="1" w:unhideWhenUsed="1"/>
+    <w:lsdException w:name="page number" w:semiHidden="1" w:unhideWhenUsed="1"/>
+    <w:lsdException w:name="endnote reference" w:semiHidden="1" w:unhideWhenUsed="1"/>
+    <w:lsdException w:name="endnote text" w:semiHidden="1" w:unhideWhenUsed="1"/>
+    <w:lsdException w:name="table of authorities" w:semiHidden="1" w:unhideWhenUsed="1"/>
+    <w:lsdException w:name="macro" w:semiHidden="1" w:unhideWhenUsed="1"/>
+    <w:lsdException w:name="toa heading" w:semiHidden="1" w:unhideWhenUsed="1"/>
+    <w:lsdException w:name="List" w:semiHidden="1" w:unhideWhenUsed="1"/>
+    <w:lsdException w:name="List Bullet" w:semiHidden="1" w:unhideWhenUsed="1"/>
+    <w:lsdException w:name="List Number" w:semiHidden="1" w:unhideWhenUsed="1"/>
+    <w:lsdException w:name="List 2" w:semiHidden="1" w:unhideWhenUsed="1"/>
+    <w:lsdException w:name="List 3" w:semiHidden="1" w:unhideWhenUsed="1"/>
+    <w:lsdException w:name="List 4" w:semiHidden="1" w:unhideWhenUsed="1"/>
+    <w:lsdException w:name="List 5" w:semiHidden="1" w:unhideWhenUsed="1"/>
+    <w:lsdException w:name="List Bullet 2" w:semiHidden="1" w:unhideWhenUsed="1"/>
+    <w:lsdException w:name="List Bullet 3" w:semiHidden="1" w:unhideWhenUsed="1"/>
+    <w:lsdException w:name="List Bullet 4" w:semiHidden="1" w:unhideWhenUsed="1"/>
+    <w:lsdException w:name="List Bullet 5" w:semiHidden="1" w:unhideWhenUsed="1"/>
+    <w:lsdException w:name="List Number 2" w:semiHidden="1" w:unhideWhenUsed="1"/>
+    <w:lsdException w:name="List Number 3" w:semiHidden="1" w:unhideWhenUsed="1"/>
+    <w:lsdException w:name="List Number 4" w:semiHidden="1" w:unhideWhenUsed="1"/>
+    <w:lsdException w:name="List Number 5" w:semiHidden="1" w:unhideWhenUsed="1"/>
+    <w:lsdException w:name="Title" w:uiPriority="10" w:qFormat="1"/>
+    <w:lsdException w:name="Closing" w:semiHidden="1" w:unhideWhenUsed="1"/>
+    <w:lsdException w:name="Signature" w:semiHidden="1" w:unhideWhenUsed="1"/>
+    <w:lsdException w:name="Default Paragraph Font" w:semiHidden="1" w:uiPriority="1" w:unhideWhenUsed="1"/>
+    <w:lsdException w:name="Body Text" w:semiHidden="1" w:unhideWhenUsed="1"/>
+    <w:lsdException w:name="Body Text Indent" w:semiHidden="1" w:unhideWhenUsed="1"/>
+    <w:lsdException w:name="List Continue" w:semiHidden="1" w:unhideWhenUsed="1"/>
+    <w:lsdException w:name="List Continue 2" w:semiHidden="1" w:unhideWhenUsed="1"/>
+    <w:lsdException w:name="List Continue 3" w:semiHidden="1" w:unhideWhenUsed="1"/>
+    <w:lsdException w:name="List Continue 4" w:semiHidden="1" w:unhideWhenUsed="1"/>
+    <w:lsdException w:name="List Continue 5" w:semiHidden="1" w:unhideWhenUsed="1"/>
+    <w:lsdException w:name="Message Header" w:semiHidden="1" w:unhideWhenUsed="1"/>
+    <w:lsdException w:name="Subtitle" w:uiPriority="11" w:qFormat="1"/>
+    <w:lsdException w:name="Salutation" w:semiHidden="1" w:unhideWhenUsed="1"/>
+    <w:lsdException w:name="Date" w:semiHidden="1" w:unhideWhenUsed="1"/>
+    <w:lsdException w:name="Body Text First Indent" w:semiHidden="1" w:unhideWhenUsed="1"/>
+    <w:lsdException w:name="Body Text First Indent 2" w:semiHidden="1" w:unhideWhenUsed="1"/>
+    <w:lsdException w:name="Note Heading" w:semiHidden="1" w:unhideWhenUsed="1"/>
+    <w:lsdException w:name="Body Text 2" w:semiHidden="1" w:unhideWhenUsed="1"/>
+    <w:lsdException w:name="Body Text 3" w:semiHidden="1" w:unhideWhenUsed="1"/>
+    <w:lsdException w:name="Body Text Indent 2" w:semiHidden="1" w:unhideWhenUsed="1"/>
+    <w:lsdException w:name="Body Text Indent 3" w:semiHidden="1" w:unhideWhenUsed="1"/>
+    <w:lsdException w:name="Block Text" w:semiHidden="1" w:unhideWhenUsed="1"/>
+    <w:lsdException w:name="Hyperlink" w:semiHidden="1" w:unhideWhenUsed="1"/>
+    <w:lsdException w:name="FollowedHyperlink" w:semiHidden="1" w:unhideWhenUsed="1"/>
+    <w:lsdException w:name="Strong" w:uiPriority="22" w:qFormat="1"/>
+    <w:lsdException w:name="Emphasis" w:uiPriority="20" w:qFormat="1"/>
+    <w:lsdException w:name="Document Map" w:semiHidden="1" w:unhideWhenUsed="1"/>
+    <w:lsdException w:name="Plain Text" w:semiHidden="1" w:unhideWhenUsed="1"/>
+    <w:lsdException w:name="E-mail Signature" w:semiHidden="1" w:unhideWhenUsed="1"/>
+    <w:lsdException w:name="HTML Top of Form" w:semiHidden="1" w:unhideWhenUsed="1"/>
+    <w:lsdException w:name="HTML Bottom of Form" w:semiHidden="1" w:unhideWhenUsed="1"/>
+    <w:lsdException w:name="Normal (Web)" w:semiHidden="1" w:unhideWhenUsed="1"/>
+    <w:lsdException w:name="HTML Acronym" w:semiHidden="1" w:unhideWhenUsed="1"/>
+    <w:lsdException w:name="HTML Address" w:semiHidden="1" w:unhideWhenUsed="1"/>
+    <w:lsdException w:name="HTML Cite" w:semiHidden="1" w:unhideWhenUsed="1"/>
+    <w:lsdException w:name="HTML Code" w:semiHidden="1" w:unhideWhenUsed="1"/>
+    <w:lsdException w:name="HTML Definition" w:semiHidden="1" w:unhideWhenUsed="1"/>
+    <w:lsdException w:name="HTML Keyboard" w:semiHidden="1" w:unhideWhenUsed="1"/>
+    <w:lsdException w:name="HTML Preformatted" w:semiHidden="1" w:unhideWhenUsed="1"/>
+    <w:lsdException w:name="HTML Sample" w:semiHidden="1" w:unhideWhenUsed="1"/>
+    <w:lsdException w:name="HTML Typewriter" w:semiHidden="1" w:unhideWhenUsed="1"/>
+    <w:lsdException w:name="HTML Variable" w:semiHidden="1" w:unhideWhenUsed="1"/>
+    <w:lsdException w:name="Normal Table" w:semiHidden="1" w:unhideWhenUsed="1"/>
+    <w:lsdException w:name="annotation subject" w:semiHidden="1" w:unhideWhenUsed="1"/>
+    <w:lsdException w:name="No List" w:semiHidden="1" w:unhideWhenUsed="1"/>
+    <w:lsdException w:name="Outline List 1" w:semiHidden="1" w:unhideWhenUsed="1"/>
+    <w:lsdException w:name="Outline List 2" w:semiHidden="1" w:unhideWhenUsed="1"/>
+    <w:lsdException w:name="Outline List 3" w:semiHidden="1" w:unhideWhenUsed="1"/>
+    <w:lsdException w:name="Table Simple 1" w:semiHidden="1" w:unhideWhenUsed="1"/>
+    <w:lsdException w:name="Table Simple 2" w:semiHidden="1" w:unhideWhenUsed="1"/>
+    <w:lsdException w:name="Table Simple 3" w:semiHidden="1" w:unhideWhenUsed="1"/>
+    <w:lsdException w:name="Table Classic 1" w:semiHidden="1" w:unhideWhenUsed="1"/>
+    <w:lsdException w:name="Table Classic 2" w:semiHidden="1" w:unhideWhenUsed="1"/>
+    <w:lsdException w:name="Table Classic 3" w:semiHidden="1" w:unhideWhenUsed="1"/>
+    <w:lsdException w:name="Table Classic 4" w:semiHidden="1" w:unhideWhenUsed="1"/>
+    <w:lsdException w:name="Table Colorful 1" w:semiHidden="1" w:unhideWhenUsed="1"/>
+    <w:lsdException w:name="Table Colorful 2" w:semiHidden="1" w:unhideWhenUsed="1"/>
+    <w:lsdException w:name="Table Colorful 3" w:semiHidden="1" w:unhideWhenUsed="1"/>
+    <w:lsdException w:name="Table Columns 1" w:semiHidden="1" w:unhideWhenUsed="1"/>
+    <w:lsdException w:name="Table Columns 2" w:semiHidden="1" w:unhideWhenUsed="1"/>
+    <w:lsdException w:name="Table Columns 3" w:semiHidden="1" w:unhideWhenUsed="1"/>
+    <w:lsdException w:name="Table Columns 4" w:semiHidden="1" w:unhideWhenUsed="1"/>
+    <w:lsdException w:name="Table Columns 5" w:semiHidden="1" w:unhideWhenUsed="1"/>
+    <w:lsdException w:name="Table Grid 1" w:semiHidden="1" w:unhideWhenUsed="1"/>
+    <w:lsdException w:name="Table Grid 2" w:semiHidden="1" w:unhideWhenUsed="1"/>
+    <w:lsdException w:name="Table Grid 3" w:semiHidden="1" w:unhideWhenUsed="1"/>
+    <w:lsdException w:name="Table Grid 4" w:semiHidden="1" w:unhideWhenUsed="1"/>
+    <w:lsdException w:name="Table Grid 5" w:semiHidden="1" w:unhideWhenUsed="1"/>
+    <w:lsdException w:name="Table Grid 6" w:semiHidden="1" w:unhideWhenUsed="1"/>
+    <w:lsdException w:name="Table Grid 7" w:semiHidden="1" w:unhideWhenUsed="1"/>
+    <w:lsdException w:name="Table Grid 8" w:semiHidden="1" w:unhideWhenUsed="1"/>
+    <w:lsdException w:name="Table List 1" w:semiHidden="1" w:unhideWhenUsed="1"/>
+    <w:lsdException w:name="Table List 2" w:semiHidden="1" w:unhideWhenUsed="1"/>
+    <w:lsdException w:name="Table List 3" w:semiHidden="1" w:unhideWhenUsed="1"/>
+    <w:lsdException w:name="Table List 4" w:semiHidden="1" w:unhideWhenUsed="1"/>
+    <w:lsdException w:name="Table List 5" w:semiHidden="1" w:unhideWhenUsed="1"/>
+    <w:lsdException w:name="Table List 6" w:semiHidden="1" w:unhideWhenUsed="1"/>
+    <w:lsdException w:name="Table List 7" w:semiHidden="1" w:unhideWhenUsed="1"/>
+    <w:lsdException w:name="Table List 8" w:semiHidden="1" w:unhideWhenUsed="1"/>
+    <w:lsdException w:name="Table 3D effects 1" w:semiHidden="1" w:unhideWhenUsed="1"/>
+    <w:lsdException w:name="Table 3D effects 2" w:semiHidden="1" w:unhideWhenUsed="1"/>
+    <w:lsdException w:name="Table 3D effects 3" w:semiHidden="1" w:unhideWhenUsed="1"/>
+    <w:lsdException w:name="Table Contemporary" w:semiHidden="1" w:unhideWhenUsed="1"/>
+    <w:lsdException w:name="Table Elegant" w:semiHidden="1" w:unhideWhenUsed="1"/>
+    <w:lsdException w:name="Table Professional" w:semiHidden="1" w:unhideWhenUsed="1"/>
+    <w:lsdException w:name="Table Subtle 1" w:semiHidden="1" w:unhideWhenUsed="1"/>
+    <w:lsdException w:name="Table Subtle 2" w:semiHidden="1" w:unhideWhenUsed="1"/>
+    <w:lsdException w:name="Table Web 1" w:semiHidden="1" w:unhideWhenUsed="1"/>
+    <w:lsdException w:name="Table Web 2" w:semiHidden="1" w:unhideWhenUsed="1"/>
+    <w:lsdException w:name="Table Web 3" w:semiHidden="1" w:unhideWhenUsed="1"/>
+    <w:lsdException w:name="Balloon Text" w:semiHidden="1" w:unhideWhenUsed="1"/>
+    <w:lsdException w:name="Table Grid" w:uiPriority="39"/>
+    <w:lsdException w:name="Table Theme" w:semiHidden="1" w:unhideWhenUsed="1"/>
+    <w:lsdException w:name="Placeholder Text" w:semiHidden="1"/>
+    <w:lsdException w:name="No Spacing" w:uiPriority="1" w:qFormat="1"/>
+    <w:lsdException w:name="Light Shading" w:uiPriority="60"/>
+    <w:lsdException w:name="Light List" w:uiPriority="61"/>
+    <w:lsdException w:name="Light Grid" w:uiPriority="62"/>
+    <w:lsdException w:name="Medium Shading 1" w:uiPriority="63"/>
+    <w:lsdException w:name="Medium Shading 2" w:uiPriority="64"/>
+    <w:lsdException w:name="Medium List 1" w:uiPriority="65"/>
+    <w:lsdException w:name="Medium List 2" w:uiPriority="66"/>
+    <w:lsdException w:name="Medium Grid 1" w:uiPriority="67"/>
+    <w:lsdException w:name="Medium Grid 2" w:uiPriority="68"/>
+    <w:lsdException w:name="Medium Grid 3" w:uiPriority="69"/>
+    <w:lsdException w:name="Dark List" w:uiPriority="70"/>
+    <w:lsdException w:name="Colorful Shading" w:uiPriority="71"/>
+    <w:lsdException w:name="Colorful List" w:uiPriority="72"/>
+    <w:lsdException w:name="Colorful Grid" w:uiPriority="73"/>
+    <w:lsdException w:name="Light Shading Accent 1" w:uiPriority="60"/>
+    <w:lsdException w:name="Light List Accent 1" w:uiPriority="61"/>
+    <w:lsdException w:name="Light Grid Accent 1" w:uiPriority="62"/>
+    <w:lsdException w:name="Medium Shading 1 Accent 1" w:uiPriority="63"/>
+    <w:lsdException w:name="Medium Shading 2 Accent 1" w:uiPriority="64"/>
+    <w:lsdException w:name="Medium List 1 Accent 1" w:uiPriority="65"/>
+    <w:lsdException w:name="Revision" w:semiHidden="1"/>
+    <w:lsdException w:name="List Paragraph" w:uiPriority="34" w:qFormat="1"/>
+    <w:lsdException w:name="Quote" w:uiPriority="29" w:qFormat="1"/>
+    <w:lsdException w:name="Intense Quote" w:uiPriority="30" w:qFormat="1"/>
+    <w:lsdException w:name="Medium List 2 Accent 1" w:uiPriority="66"/>
+    <w:lsdException w:name="Medium Grid 1 Accent 1" w:uiPriority="67"/>
+    <w:lsdException w:name="Medium Grid 2 Accent 1" w:uiPriority="68"/>
+    <w:lsdException w:name="Medium Grid 3 Accent 1" w:uiPriority="69"/>
+    <w:lsdException w:name="Dark List Accent 1" w:uiPriority="70"/>
+    <w:lsdException w:name="Colorful Shading Accent 1" w:uiPriority="71"/>
+    <w:lsdException w:name="Colorful List Accent 1" w:uiPriority="72"/>
+    <w:lsdException w:name="Colorful Grid Accent 1" w:uiPriority="73"/>
+    <w:lsdException w:name="Light Shading Accent 2" w:uiPriority="60"/>
+    <w:lsdException w:name="Light List Accent 2" w:uiPriority="61"/>
+    <w:lsdException w:name="Light Grid Accent 2" w:uiPriority="62"/>
+    <w:lsdException w:name="Medium Shading 1 Accent 2" w:uiPriority="63"/>
+    <w:lsdException w:name="Medium Shading 2 Accent 2" w:uiPriority="64"/>
+    <w:lsdException w:name="Medium List 1 Accent 2" w:uiPriority="65"/>
+    <w:lsdException w:name="Medium List 2 Accent 2" w:uiPriority="66"/>
+    <w:lsdException w:name="Medium Grid 1 Accent 2" w:uiPriority="67"/>
+    <w:lsdException w:name="Medium Grid 2 Accent 2" w:uiPriority="68"/>
+    <w:lsdException w:name="Medium Grid 3 Accent 2" w:uiPriority="69"/>
+    <w:lsdException w:name="Dark List Accent 2" w:uiPriority="70"/>
+    <w:lsdException w:name="Colorful Shading Accent 2" w:uiPriority="71"/>
+    <w:lsdException w:name="Colorful List Accent 2" w:uiPriority="72"/>
+    <w:lsdException w:name="Colorful Grid Accent 2" w:uiPriority="73"/>
+    <w:lsdException w:name="Light Shading Accent 3" w:uiPriority="60"/>
+    <w:lsdException w:name="Light List Accent 3" w:uiPriority="61"/>
+    <w:lsdException w:name="Light Grid Accent 3" w:uiPriority="62"/>
+    <w:lsdException w:name="Medium Shading 1 Accent 3" w:uiPriority="63"/>
+    <w:lsdException w:name="Medium Shading 2 Accent 3" w:uiPriority="64"/>
+    <w:lsdException w:name="Medium List 1 Accent 3" w:uiPriority="65"/>
+    <w:lsdException w:name="Medium List 2 Accent 3" w:uiPriority="66"/>
+    <w:lsdException w:name="Medium Grid 1 Accent 3" w:uiPriority="67"/>
+    <w:lsdException w:name="Medium Grid 2 Accent 3" w:uiPriority="68"/>
+    <w:lsdException w:name="Medium Grid 3 Accent 3" w:uiPriority="69"/>
+    <w:lsdException w:name="Dark List Accent 3" w:uiPriority="70"/>
+    <w:lsdException w:name="Colorful Shading Accent 3" w:uiPriority="71"/>
+    <w:lsdException w:name="Colorful List Accent 3" w:uiPriority="72"/>
+    <w:lsdException w:name="Colorful Grid Accent 3" w:uiPriority="73"/>
+    <w:lsdException w:name="Light Shading Accent 4" w:uiPriority="60"/>
+    <w:lsdException w:name="Light List Accent 4" w:uiPriority="61"/>
+    <w:lsdException w:name="Light Grid Accent 4" w:uiPriority="62"/>
+    <w:lsdException w:name="Medium Shading 1 Accent 4" w:uiPriority="63"/>
+    <w:lsdException w:name="Medium Shading 2 Accent 4" w:uiPriority="64"/>
+    <w:lsdException w:name="Medium List 1 Accent 4" w:uiPriority="65"/>
+    <w:lsdException w:name="Medium List 2 Accent 4" w:uiPriority="66"/>
+    <w:lsdException w:name="Medium Grid 1 Accent 4" w:uiPriority="67"/>
+    <w:lsdException w:name="Medium Grid 2 Accent 4" w:uiPriority="68"/>
+    <w:lsdException w:name="Medium Grid 3 Accent 4" w:uiPriority="69"/>
+    <w:lsdException w:name="Dark List Accent 4" w:uiPriority="70"/>
+    <w:lsdException w:name="Colorful Shading Accent 4" w:uiPriority="71"/>
+    <w:lsdException w:name="Colorful List Accent 4" w:uiPriority="72"/>
+    <w:lsdException w:name="Colorful Grid Accent 4" w:uiPriority="73"/>
+    <w:lsdException w:name="Light Shading Accent 5" w:uiPriority="60"/>
+    <w:lsdException w:name="Light List Accent 5" w:uiPriority="61"/>
+    <w:lsdException w:name="Light Grid Accent 5" w:uiPriority="62"/>
+    <w:lsdException w:name="Medium Shading 1 Accent 5" w:uiPriority="63"/>
+    <w:lsdException w:name="Medium Shading 2 Accent 5" w:uiPriority="64"/>
+    <w:lsdException w:name="Medium List 1 Accent 5" w:uiPriority="65"/>
+    <w:lsdException w:name="Medium List 2 Accent 5" w:uiPriority="66"/>
+    <w:lsdException w:name="Medium Grid 1 Accent 5" w:uiPriority="67"/>
+    <w:lsdException w:name="Medium Grid 2 Accent 5" w:uiPriority="68"/>
+    <w:lsdException w:name="Medium Grid 3 Accent 5" w:uiPriority="69"/>
+    <w:lsdException w:name="Dark List Accent 5" w:uiPriority="70"/>
+    <w:lsdException w:name="Colorful Shading Accent 5" w:uiPriority="71"/>
+    <w:lsdException w:name="Colorful List Accent 5" w:uiPriority="72"/>
+    <w:lsdException w:name="Colorful Grid Accent 5" w:uiPriority="73"/>
+    <w:lsdException w:name="Light Shading Accent 6" w:uiPriority="60"/>
+    <w:lsdException w:name="Light List Accent 6" w:uiPriority="61"/>
+    <w:lsdException w:name="Light Grid Accent 6" w:uiPriority="62"/>
+    <w:lsdException w:name="Medium Shading 1 Accent 6" w:uiPriority="63"/>
+    <w:lsdException w:name="Medium Shading 2 Accent 6" w:uiPriority="64"/>
+    <w:lsdException w:name="Medium List 1 Accent 6" w:uiPriority="65"/>
+    <w:lsdException w:name="Medium List 2 Accent 6" w:uiPriority="66"/>
+    <w:lsdException w:name="Medium Grid 1 Accent 6" w:uiPriority="67"/>
+    <w:lsdException w:name="Medium Grid 2 Accent 6" w:uiPriority="68"/>
+    <w:lsdException w:name="Medium Grid 3 Accent 6" w:uiPriority="69"/>
+    <w:lsdException w:name="Dark List Accent 6" w:uiPriority="70"/>
+    <w:lsdException w:name="Colorful Shading Accent 6" w:uiPriority="71"/>
+    <w:lsdException w:name="Colorful List Accent 6" w:uiPriority="72"/>
+    <w:lsdException w:name="Colorful Grid Accent 6" w:uiPriority="73"/>
+    <w:lsdException w:name="Subtle Emphasis" w:uiPriority="19" w:qFormat="1"/>
+    <w:lsdException w:name="Intense Emphasis" w:uiPriority="21" w:qFormat="1"/>
+    <w:lsdException w:name="Subtle Reference" w:uiPriority="31" w:qFormat="1"/>
+    <w:lsdException w:name="Intense Reference" w:uiPriority="32" w:qFormat="1"/>
+    <w:lsdException w:name="Book Title" w:uiPriority="33" w:qFormat="1"/>
+    <w:lsdException w:name="Bibliography" w:semiHidden="1" w:uiPriority="37" w:unhideWhenUsed="1"/>
+    <w:lsdException w:name="TOC Heading" w:semiHidden="1" w:uiPriority="39" w:unhideWhenUsed="1" w:qFormat="1"/>
+    <w:lsdException w:name="Plain Table 1" w:uiPriority="41"/>
+    <w:lsdException w:name="Plain Table 2" w:uiPriority="42"/>
+    <w:lsdException w:name="Plain Table 3" w:uiPriority="43"/>
+    <w:lsdException w:name="Plain Table 4" w:uiPriority="44"/>
+    <w:lsdException w:name="Plain Table 5" w:uiPriority="45"/>
+    <w:lsdException w:name="Grid Table Light" w:uiPriority="40"/>
+    <w:lsdException w:name="Grid Table 1 Light" w:uiPriority="46"/>
+    <w:lsdException w:name="Grid Table 2" w:uiPriority="47"/>
+    <w:lsdException w:name="Grid Table 3" w:uiPriority="48"/>
+    <w:lsdException w:name="Grid Table 4" w:uiPriority="49"/>
+    <w:lsdException w:name="Grid Table 5 Dark" w:uiPriority="50"/>
+    <w:lsdException w:name="Grid Table 6 Colorful" w:uiPriority="51"/>
+    <w:lsdException w:name="Grid Table 7 Colorful" w:uiPriority="52"/>
+    <w:lsdException w:name="Grid Table 1 Light Accent 1" w:uiPriority="46"/>
+    <w:lsdException w:name="Grid Table 2 Accent 1" w:uiPriority="47"/>
+    <w:lsdException w:name="Grid Table 3 Accent 1" w:uiPriority="48"/>
+    <w:lsdException w:name="Grid Table 4 Accent 1" w:uiPriority="49"/>
+    <w:lsdException w:name="Grid Table 5 Dark Accent 1" w:uiPriority="50"/>
+    <w:lsdException w:name="Grid Table 6 Colorful Accent 1" w:uiPriority="51"/>
+    <w:lsdException w:name="Grid Table 7 Colorful Accent 1" w:uiPriority="52"/>
+    <w:lsdException w:name="Grid Table 1 Light Accent 2" w:uiPriority="46"/>
+    <w:lsdException w:name="Grid Table 2 Accent 2" w:uiPriority="47"/>
+    <w:lsdException w:name="Grid Table 3 Accent 2" w:uiPriority="48"/>
+    <w:lsdException w:name="Grid Table 4 Accent 2" w:uiPriority="49"/>
+    <w:lsdException w:name="Grid Table 5 Dark Accent 2" w:uiPriority="50"/>
+    <w:lsdException w:name="Grid Table 6 Colorful Accent 2" w:uiPriority="51"/>
+    <w:lsdException w:name="Grid Table 7 Colorful Accent 2" w:uiPriority="52"/>
+    <w:lsdException w:name="Grid Table 1 Light Accent 3" w:uiPriority="46"/>
+    <w:lsdException w:name="Grid Table 2 Accent 3" w:uiPriority="47"/>
+    <w:lsdException w:name="Grid Table 3 Accent 3" w:uiPriority="48"/>
+    <w:lsdException w:name="Grid Table 4 Accent 3" w:uiPriority="49"/>
+    <w:lsdException w:name="Grid Table 5 Dark Accent 3" w:uiPriority="50"/>
+    <w:lsdException w:name="Grid Table 6 Colorful Accent 3" w:uiPriority="51"/>
+    <w:lsdException w:name="Grid Table 7 Colorful Accent 3" w:uiPriority="52"/>
+    <w:lsdException w:name="Grid Table 1 Light Accent 4" w:uiPriority="46"/>
+    <w:lsdException w:name="Grid Table 2 Accent 4" w:uiPriority="47"/>
+    <w:lsdException w:name="Grid Table 3 Accent 4" w:uiPriority="48"/>
+    <w:lsdException w:name="Grid Table 4 Accent 4" w:uiPriority="49"/>
+    <w:lsdException w:name="Grid Table 5 Dark Accent 4" w:uiPriority="50"/>
+    <w:lsdException w:name="Grid Table 6 Colorful Accent 4" w:uiPriority="51"/>
+    <w:lsdException w:name="Grid Table 7 Colorful Accent 4" w:uiPriority="52"/>
+    <w:lsdException w:name="Grid Table 1 Light Accent 5" w:uiPriority="46"/>
+    <w:lsdException w:name="Grid Table 2 Accent 5" w:uiPriority="47"/>
+    <w:lsdException w:name="Grid Table 3 Accent 5" w:uiPriority="48"/>
+    <w:lsdException w:name="Grid Table 4 Accent 5" w:uiPriority="49"/>
+    <w:lsdException w:name="Grid Table 5 Dark Accent 5" w:uiPriority="50"/>
+    <w:lsdException w:name="Grid Table 6 Colorful Accent 5" w:uiPriority="51"/>
+    <w:lsdException w:name="Grid Table 7 Colorful Accent 5" w:uiPriority="52"/>
+    <w:lsdException w:name="Grid Table 1 Light Accent 6" w:uiPriority="46"/>
+    <w:lsdException w:name="Grid Table 2 Accent 6" w:uiPriority="47"/>
+    <w:lsdException w:name="Grid Table 3 Accent 6" w:uiPriority="48"/>
+    <w:lsdException w:name="Grid Table 4 Accent 6" w:uiPriority="49"/>
+    <w:lsdException w:name="Grid Table 5 Dark Accent 6" w:uiPriority="50"/>
+    <w:lsdException w:name="Grid Table 6 Colorful Accent 6" w:uiPriority="51"/>
+    <w:lsdException w:name="Grid Table 7 Colorful Accent 6" w:uiPriority="52"/>
+    <w:lsdException w:name="List Table 1 Light" w:uiPriority="46"/>
+    <w:lsdException w:name="List Table 2" w:uiPriority="47"/>
+    <w:lsdException w:name="List Table 3" w:uiPriority="48"/>
+    <w:lsdException w:name="List Table 4" w:uiPriority="49"/>
+    <w:lsdException w:name="List Table 5 Dark" w:uiPriority="50"/>
+    <w:lsdException w:name="List Table 6 Colorful" w:uiPriority="51"/>
+    <w:lsdException w:name="List Table 7 Colorful" w:uiPriority="52"/>
+    <w:lsdException w:name="List Table 1 Light Accent 1" w:uiPriority="46"/>
+    <w:lsdException w:name="List Table 2 Accent 1" w:uiPriority="47"/>
+    <w:lsdException w:name="List Table 3 Accent 1" w:uiPriority="48"/>
+    <w:lsdException w:name="List Table 4 Accent 1" w:uiPriority="49"/>
+    <w:lsdException w:name="List Table 5 Dark Accent 1" w:uiPriority="50"/>
+    <w:lsdException w:name="List Table 6 Colorful Accent 1" w:uiPriority="51"/>
+    <w:lsdException w:name="List Table 7 Colorful Accent 1" w:uiPriority="52"/>
+    <w:lsdException w:name="List Table 1 Light Accent 2" w:uiPriority="46"/>
+    <w:lsdException w:name="List Table 2 Accent 2" w:uiPriority="47"/>
+    <w:lsdException w:name="List Table 3 Accent 2" w:uiPriority="48"/>
+    <w:lsdException w:name="List Table 4 Accent 2" w:uiPriority="49"/>
+    <w:lsdException w:name="List Table 5 Dark Accent 2" w:uiPriority="50"/>
+    <w:lsdException w:name="List Table 6 Colorful Accent 2" w:uiPriority="51"/>
+    <w:lsdException w:name="List Table 7 Colorful Accent 2" w:uiPriority="52"/>
+    <w:lsdException w:name="List Table 1 Light Accent 3" w:uiPriority="46"/>
+    <w:lsdException w:name="List Table 2 Accent 3" w:uiPriority="47"/>
+    <w:lsdException w:name="List Table 3 Accent 3" w:uiPriority="48"/>
+    <w:lsdException w:name="List Table 4 Accent 3" w:uiPriority="49"/>
+    <w:lsdException w:name="List Table 5 Dark Accent 3" w:uiPriority="50"/>
+    <w:lsdException w:name="List Table 6 Colorful Accent 3" w:uiPriority="51"/>
+    <w:lsdException w:name="List Table 7 Colorful Accent 3" w:uiPriority="52"/>
+    <w:lsdException w:name="List Table 1 Light Accent 4" w:uiPriority="46"/>
+    <w:lsdException w:name="List Table 2 Accent 4" w:uiPriority="47"/>
+    <w:lsdException w:name="List Table 3 Accent 4" w:uiPriority="48"/>
+    <w:lsdException w:name="List Table 4 Accent 4" w:uiPriority="49"/>
+    <w:lsdException w:name="List Table 5 Dark Accent 4" w:uiPriority="50"/>
+    <w:lsdException w:name="List Table 6 Colorful Accent 4" w:uiPriority="51"/>
+    <w:lsdException w:name="List Table 7 Colorful Accent 4" w:uiPriority="52"/>
+    <w:lsdException w:name="List Table 1 Light Accent 5" w:uiPriority="46"/>
+    <w:lsdException w:name="List Table 2 Accent 5" w:uiPriority="47"/>
+    <w:lsdException w:name="List Table 3 Accent 5" w:uiPriority="48"/>
+    <w:lsdException w:name="List Table 4 Accent 5" w:uiPriority="49"/>
+    <w:lsdException w:name="List Table 5 Dark Accent 5" w:uiPriority="50"/>
+    <w:lsdException w:name="List Table 6 Colorful Accent 5" w:uiPriority="51"/>
+    <w:lsdException w:name="List Table 7 Colorful Accent 5" w:uiPriority="52"/>
+    <w:lsdException w:name="List Table 1 Light Accent 6" w:uiPriority="46"/>
+    <w:lsdException w:name="List Table 2 Accent 6" w:uiPriority="47"/>
+    <w:lsdException w:name="List Table 3 Accent 6" w:uiPriority="48"/>
+    <w:lsdException w:name="List Table 4 Accent 6" w:uiPriority="49"/>
+    <w:lsdException w:name="List Table 5 Dark Accent 6" w:uiPriority="50"/>
+    <w:lsdException w:name="List Table 6 Colorful Accent 6" w:uiPriority="51"/>
+    <w:lsdException w:name="List Table 7 Colorful Accent 6" w:uiPriority="52"/>
+    <w:lsdException w:name="Mention" w:semiHidden="1" w:unhideWhenUsed="1"/>
+    <w:lsdException w:name="Smart Hyperlink" w:semiHidden="1" w:unhideWhenUsed="1"/>
+    <w:lsdException w:name="Hashtag" w:semiHidden="1" w:unhideWhenUsed="1"/>
+    <w:lsdException w:name="Unresolved Mention" w:semiHidden="1" w:unhideWhenUsed="1"/>
+    <w:lsdException w:name="Smart Link" w:semiHidden="1" w:unhideWhenUsed="1"/>
+  </w:latentStyles>
+  <w:style w:type="paragraph" w:default="1" w:styleId="Normal">
+    <w:name w:val="Normal"/>
+    <w:qFormat/>
+  </w:style>
+  <w:style w:type="paragraph" w:styleId="Ttulo1">
     <w:name w:val="heading 1"/>
     <w:basedOn w:val="Normal"/>
     <w:next w:val="Normal"/>
+    <w:uiPriority w:val="9"/>
+    <w:qFormat/>
     <w:pPr>
-      <w:keepNext w:val="1"/>
-      <w:keepLines w:val="1"/>
-      <w:pageBreakBefore w:val="0"/>
-      <w:spacing w:after="120" w:before="400" w:lineRule="auto"/>
+      <w:keepNext/>
+      <w:keepLines/>
+      <w:spacing w:before="400" w:after="120"/>
+      <w:outlineLvl w:val="0"/>
     </w:pPr>
     <w:rPr>
       <w:sz w:val="40"/>
       <w:szCs w:val="40"/>
     </w:rPr>
   </w:style>
-  <w:style w:type="paragraph" w:styleId="Heading2">
+  <w:style w:type="paragraph" w:styleId="Ttulo2">
     <w:name w:val="heading 2"/>
     <w:basedOn w:val="Normal"/>
     <w:next w:val="Normal"/>
+    <w:uiPriority w:val="9"/>
+    <w:semiHidden/>
+    <w:unhideWhenUsed/>
+    <w:qFormat/>
     <w:pPr>
-      <w:keepNext w:val="1"/>
-      <w:keepLines w:val="1"/>
-      <w:pageBreakBefore w:val="0"/>
-      <w:spacing w:after="120" w:before="360" w:lineRule="auto"/>
+      <w:keepNext/>
+      <w:keepLines/>
+      <w:spacing w:before="360" w:after="120"/>
+      <w:outlineLvl w:val="1"/>
     </w:pPr>
     <w:rPr>
-      <w:b w:val="0"/>
       <w:sz w:val="32"/>
       <w:szCs w:val="32"/>
     </w:rPr>
   </w:style>
-  <w:style w:type="paragraph" w:styleId="Heading3">
+  <w:style w:type="paragraph" w:styleId="Ttulo3">
     <w:name w:val="heading 3"/>
     <w:basedOn w:val="Normal"/>
     <w:next w:val="Normal"/>
+    <w:uiPriority w:val="9"/>
+    <w:semiHidden/>
+    <w:unhideWhenUsed/>
+    <w:qFormat/>
     <w:pPr>
-      <w:keepNext w:val="1"/>
-      <w:keepLines w:val="1"/>
-      <w:pageBreakBefore w:val="0"/>
-      <w:spacing w:after="80" w:before="320" w:lineRule="auto"/>
+      <w:keepNext/>
+      <w:keepLines/>
+      <w:spacing w:before="320" w:after="80"/>
+      <w:outlineLvl w:val="2"/>
     </w:pPr>
     <w:rPr>
-      <w:b w:val="0"/>
       <w:color w:val="434343"/>
       <w:sz w:val="28"/>
       <w:szCs w:val="28"/>
     </w:rPr>
   </w:style>
-  <w:style w:type="paragraph" w:styleId="Heading4">
+  <w:style w:type="paragraph" w:styleId="Ttulo4">
     <w:name w:val="heading 4"/>
     <w:basedOn w:val="Normal"/>
     <w:next w:val="Normal"/>
+    <w:uiPriority w:val="9"/>
+    <w:semiHidden/>
+    <w:unhideWhenUsed/>
+    <w:qFormat/>
     <w:pPr>
-      <w:keepNext w:val="1"/>
-      <w:keepLines w:val="1"/>
-      <w:pageBreakBefore w:val="0"/>
-      <w:spacing w:after="80" w:before="280" w:lineRule="auto"/>
+      <w:keepNext/>
+      <w:keepLines/>
+      <w:spacing w:before="280" w:after="80"/>
+      <w:outlineLvl w:val="3"/>
     </w:pPr>
     <w:rPr>
       <w:color w:val="666666"/>
@@ -422,67 +735,109 @@
       <w:szCs w:val="24"/>
     </w:rPr>
   </w:style>
-  <w:style w:type="paragraph" w:styleId="Heading5">
+  <w:style w:type="paragraph" w:styleId="Ttulo5">
     <w:name w:val="heading 5"/>
     <w:basedOn w:val="Normal"/>
     <w:next w:val="Normal"/>
+    <w:uiPriority w:val="9"/>
+    <w:semiHidden/>
+    <w:unhideWhenUsed/>
+    <w:qFormat/>
     <w:pPr>
-      <w:keepNext w:val="1"/>
-      <w:keepLines w:val="1"/>
-      <w:pageBreakBefore w:val="0"/>
-      <w:spacing w:after="80" w:before="240" w:lineRule="auto"/>
+      <w:keepNext/>
+      <w:keepLines/>
+      <w:spacing w:before="240" w:after="80"/>
+      <w:outlineLvl w:val="4"/>
     </w:pPr>
     <w:rPr>
       <w:color w:val="666666"/>
-      <w:sz w:val="22"/>
-      <w:szCs w:val="22"/>
     </w:rPr>
   </w:style>
-  <w:style w:type="paragraph" w:styleId="Heading6">
+  <w:style w:type="paragraph" w:styleId="Ttulo6">
     <w:name w:val="heading 6"/>
     <w:basedOn w:val="Normal"/>
     <w:next w:val="Normal"/>
+    <w:uiPriority w:val="9"/>
+    <w:semiHidden/>
+    <w:unhideWhenUsed/>
+    <w:qFormat/>
     <w:pPr>
-      <w:keepNext w:val="1"/>
-      <w:keepLines w:val="1"/>
-      <w:pageBreakBefore w:val="0"/>
-      <w:spacing w:after="80" w:before="240" w:lineRule="auto"/>
+      <w:keepNext/>
+      <w:keepLines/>
+      <w:spacing w:before="240" w:after="80"/>
+      <w:outlineLvl w:val="5"/>
     </w:pPr>
     <w:rPr>
-      <w:i w:val="1"/>
+      <w:i/>
       <w:color w:val="666666"/>
-      <w:sz w:val="22"/>
-      <w:szCs w:val="22"/>
     </w:rPr>
   </w:style>
-  <w:style w:type="paragraph" w:styleId="Title">
+  <w:style w:type="character" w:default="1" w:styleId="Fuentedeprrafopredeter">
+    <w:name w:val="Default Paragraph Font"/>
+    <w:uiPriority w:val="1"/>
+    <w:semiHidden/>
+    <w:unhideWhenUsed/>
+  </w:style>
+  <w:style w:type="table" w:default="1" w:styleId="Tablanormal">
+    <w:name w:val="Normal Table"/>
+    <w:uiPriority w:val="99"/>
+    <w:semiHidden/>
+    <w:unhideWhenUsed/>
+    <w:tblPr>
+      <w:tblInd w:w="0" w:type="dxa"/>
+      <w:tblCellMar>
+        <w:top w:w="0" w:type="dxa"/>
+        <w:left w:w="108" w:type="dxa"/>
+        <w:bottom w:w="0" w:type="dxa"/>
+        <w:right w:w="108" w:type="dxa"/>
+      </w:tblCellMar>
+    </w:tblPr>
+  </w:style>
+  <w:style w:type="numbering" w:default="1" w:styleId="Sinlista">
+    <w:name w:val="No List"/>
+    <w:uiPriority w:val="99"/>
+    <w:semiHidden/>
+    <w:unhideWhenUsed/>
+  </w:style>
+  <w:style w:type="table" w:customStyle="1" w:styleId="TableNormal">
+    <w:name w:val="Table Normal"/>
+    <w:tblPr>
+      <w:tblCellMar>
+        <w:top w:w="0" w:type="dxa"/>
+        <w:left w:w="0" w:type="dxa"/>
+        <w:bottom w:w="0" w:type="dxa"/>
+        <w:right w:w="0" w:type="dxa"/>
+      </w:tblCellMar>
+    </w:tblPr>
+  </w:style>
+  <w:style w:type="paragraph" w:styleId="Ttulo">
     <w:name w:val="Title"/>
     <w:basedOn w:val="Normal"/>
     <w:next w:val="Normal"/>
+    <w:uiPriority w:val="10"/>
+    <w:qFormat/>
     <w:pPr>
-      <w:keepNext w:val="1"/>
-      <w:keepLines w:val="1"/>
-      <w:pageBreakBefore w:val="0"/>
-      <w:spacing w:after="60" w:before="0" w:lineRule="auto"/>
+      <w:keepNext/>
+      <w:keepLines/>
+      <w:spacing w:after="60"/>
     </w:pPr>
     <w:rPr>
       <w:sz w:val="52"/>
       <w:szCs w:val="52"/>
     </w:rPr>
   </w:style>
-  <w:style w:type="paragraph" w:styleId="Subtitle">
+  <w:style w:type="paragraph" w:styleId="Subttulo">
     <w:name w:val="Subtitle"/>
     <w:basedOn w:val="Normal"/>
     <w:next w:val="Normal"/>
+    <w:uiPriority w:val="11"/>
+    <w:qFormat/>
     <w:pPr>
-      <w:keepNext w:val="1"/>
-      <w:keepLines w:val="1"/>
-      <w:pageBreakBefore w:val="0"/>
-      <w:spacing w:after="320" w:before="0" w:lineRule="auto"/>
+      <w:keepNext/>
+      <w:keepLines/>
+      <w:spacing w:after="320"/>
     </w:pPr>
     <w:rPr>
-      <w:rFonts w:ascii="Arial" w:cs="Arial" w:eastAsia="Arial" w:hAnsi="Arial"/>
-      <w:i w:val="0"/>
       <w:color w:val="666666"/>
       <w:sz w:val="30"/>
       <w:szCs w:val="30"/>

</xml_diff>